<commit_message>
Adicionando apêndice no documento.
</commit_message>
<xml_diff>
--- a/documentos/template-projeto-integrado.docx
+++ b/documentos/template-projeto-integrado.docx
@@ -9,11 +9,7 @@
         <w:spacing w:lineRule="auto" w:line="360" w:before="0" w:after="0"/>
         <w:jc w:val="center"/>
         <w:rPr>
-          <w:rFonts w:ascii="Arial" w:hAnsi="Arial" w:cs="Arial"/>
-          <w:b/>
-          <w:b/>
-          <w:sz w:val="24"/>
-          <w:szCs w:val="24"/>
+          <w:rFonts w:ascii="Arial" w:hAnsi="Arial"/>
         </w:rPr>
       </w:pPr>
       <w:r>
@@ -51,10 +47,7 @@
         <w:spacing w:lineRule="auto" w:line="360" w:before="0" w:after="0"/>
         <w:jc w:val="center"/>
         <w:rPr>
-          <w:rFonts w:ascii="Arial" w:hAnsi="Arial" w:cs="Arial"/>
-          <w:bCs/>
-          <w:sz w:val="24"/>
-          <w:szCs w:val="24"/>
+          <w:rFonts w:ascii="Arial" w:hAnsi="Arial"/>
         </w:rPr>
       </w:pPr>
       <w:r>
@@ -263,23 +256,41 @@
         <w:spacing w:lineRule="auto" w:line="360" w:before="0" w:after="0"/>
         <w:jc w:val="center"/>
         <w:rPr>
+          <w:rFonts w:ascii="Arial" w:hAnsi="Arial"/>
+        </w:rPr>
+      </w:pPr>
+      <w:r>
+        <w:rPr>
+          <w:rFonts w:cs="Arial" w:ascii="Arial" w:hAnsi="Arial"/>
+          <w:b/>
+          <w:sz w:val="24"/>
+          <w:szCs w:val="24"/>
+          <w:lang w:eastAsia="en-US"/>
+        </w:rPr>
+        <w:t>Wellington Aparecido Felix</w:t>
+      </w:r>
+    </w:p>
+    <w:p>
+      <w:pPr>
+        <w:pStyle w:val="Normal"/>
+        <w:suppressAutoHyphens w:val="true"/>
+        <w:spacing w:lineRule="auto" w:line="360" w:before="0" w:after="0"/>
+        <w:jc w:val="center"/>
+        <w:rPr>
           <w:rFonts w:ascii="Arial" w:hAnsi="Arial" w:cs="Arial"/>
           <w:b/>
           <w:b/>
           <w:sz w:val="24"/>
           <w:szCs w:val="24"/>
-          <w:lang w:eastAsia="en-US"/>
-        </w:rPr>
-      </w:pPr>
-      <w:r>
-        <w:rPr>
-          <w:rFonts w:cs="Arial" w:ascii="Arial" w:hAnsi="Arial"/>
-          <w:b/>
-          <w:sz w:val="24"/>
-          <w:szCs w:val="24"/>
-          <w:lang w:eastAsia="en-US"/>
-        </w:rPr>
-        <w:t>Wellington Aparecido Felix</w:t>
+        </w:rPr>
+      </w:pPr>
+      <w:r>
+        <w:rPr>
+          <w:rFonts w:cs="Arial" w:ascii="Arial" w:hAnsi="Arial"/>
+          <w:b/>
+          <w:sz w:val="24"/>
+          <w:szCs w:val="24"/>
+        </w:rPr>
       </w:r>
     </w:p>
     <w:p>
@@ -292,16 +303,20 @@
           <w:rFonts w:ascii="Arial" w:hAnsi="Arial" w:cs="Arial"/>
           <w:b/>
           <w:b/>
-          <w:sz w:val="24"/>
-          <w:szCs w:val="24"/>
-        </w:rPr>
-      </w:pPr>
-      <w:r>
-        <w:rPr>
-          <w:rFonts w:cs="Arial" w:ascii="Arial" w:hAnsi="Arial"/>
-          <w:b/>
-          <w:sz w:val="24"/>
-          <w:szCs w:val="24"/>
+          <w:color w:val="222222"/>
+          <w:sz w:val="24"/>
+          <w:szCs w:val="24"/>
+          <w:highlight w:val="white"/>
+        </w:rPr>
+      </w:pPr>
+      <w:r>
+        <w:rPr>
+          <w:rFonts w:cs="Arial" w:ascii="Arial" w:hAnsi="Arial"/>
+          <w:b/>
+          <w:color w:val="222222"/>
+          <w:sz w:val="24"/>
+          <w:szCs w:val="24"/>
+          <w:highlight w:val="white"/>
         </w:rPr>
       </w:r>
     </w:p>
@@ -393,49 +408,18 @@
         <w:spacing w:lineRule="auto" w:line="360" w:before="0" w:after="0"/>
         <w:jc w:val="center"/>
         <w:rPr>
-          <w:rFonts w:ascii="Arial" w:hAnsi="Arial" w:cs="Arial"/>
-          <w:b/>
-          <w:b/>
-          <w:color w:val="222222"/>
-          <w:sz w:val="24"/>
-          <w:szCs w:val="24"/>
-          <w:highlight w:val="white"/>
-        </w:rPr>
-      </w:pPr>
-      <w:r>
-        <w:rPr>
-          <w:rFonts w:cs="Arial" w:ascii="Arial" w:hAnsi="Arial"/>
-          <w:b/>
-          <w:color w:val="222222"/>
-          <w:sz w:val="24"/>
-          <w:szCs w:val="24"/>
-          <w:highlight w:val="white"/>
-        </w:rPr>
-      </w:r>
-    </w:p>
-    <w:p>
-      <w:pPr>
-        <w:pStyle w:val="Normal"/>
-        <w:suppressAutoHyphens w:val="true"/>
-        <w:spacing w:lineRule="auto" w:line="360" w:before="0" w:after="0"/>
-        <w:jc w:val="center"/>
-        <w:rPr>
-          <w:b/>
+          <w:rFonts w:ascii="Arial" w:hAnsi="Arial"/>
+        </w:rPr>
+      </w:pPr>
+      <w:r>
+        <w:rPr>
+          <w:rFonts w:ascii="Arial" w:hAnsi="Arial"/>
           <w:b/>
           <w:bCs/>
           <w:sz w:val="22"/>
           <w:szCs w:val="22"/>
           <w:lang w:eastAsia="en-US"/>
         </w:rPr>
-      </w:pPr>
-      <w:r>
-        <w:rPr>
-          <w:b/>
-          <w:bCs/>
-          <w:sz w:val="22"/>
-          <w:szCs w:val="22"/>
-          <w:lang w:eastAsia="en-US"/>
-        </w:rPr>
         <w:t>PLATAFORMA MOB</w:t>
       </w:r>
     </w:p>
@@ -734,12 +718,27 @@
         <w:spacing w:lineRule="auto" w:line="360" w:before="0" w:after="0"/>
         <w:jc w:val="center"/>
         <w:rPr>
-          <w:rFonts w:ascii="Arial" w:hAnsi="Arial" w:cs="Arial"/>
+          <w:rFonts w:ascii="Arial" w:hAnsi="Arial"/>
+        </w:rPr>
+      </w:pPr>
+      <w:r>
+        <w:rPr>
+          <w:rFonts w:cs="Arial" w:ascii="Arial" w:hAnsi="Arial"/>
           <w:color w:val="222222"/>
           <w:sz w:val="24"/>
           <w:szCs w:val="24"/>
-          <w:highlight w:val="white"/>
-        </w:rPr>
+          <w:shd w:fill="FFFFFF" w:val="clear"/>
+        </w:rPr>
+        <w:t>Belo Horizonte</w:t>
+      </w:r>
+    </w:p>
+    <w:p>
+      <w:pPr>
+        <w:pStyle w:val="Normal"/>
+        <w:suppressAutoHyphens w:val="true"/>
+        <w:spacing w:lineRule="auto" w:line="360" w:before="0" w:after="0"/>
+        <w:jc w:val="center"/>
+        <w:rPr/>
       </w:pPr>
       <w:r>
         <w:rPr>
@@ -749,7 +748,32 @@
           <w:szCs w:val="24"/>
           <w:shd w:fill="FFFFFF" w:val="clear"/>
         </w:rPr>
-        <w:t>Belo Horizonte</w:t>
+        <w:t xml:space="preserve">  </w:t>
+      </w:r>
+      <w:r>
+        <w:rPr>
+          <w:rFonts w:eastAsia="Calibri" w:cs="Arial" w:ascii="Arial" w:hAnsi="Arial"/>
+          <w:color w:val="222222"/>
+          <w:kern w:val="0"/>
+          <w:sz w:val="24"/>
+          <w:szCs w:val="24"/>
+          <w:shd w:fill="FFFFFF" w:val="clear"/>
+          <w:lang w:val="pt-BR" w:eastAsia="en-US" w:bidi="ar-SA"/>
+        </w:rPr>
+        <w:t>2021</w:t>
+      </w:r>
+      <w:r>
+        <w:rPr>
+          <w:rFonts w:cs="Arial" w:ascii="Arial" w:hAnsi="Arial"/>
+          <w:color w:val="222222"/>
+          <w:sz w:val="24"/>
+          <w:szCs w:val="24"/>
+          <w:shd w:fill="FFFFFF" w:val="clear"/>
+        </w:rPr>
+        <w:t xml:space="preserve"> </w:t>
+      </w:r>
+      <w:r>
+        <w:br w:type="page"/>
       </w:r>
     </w:p>
     <w:p>
@@ -759,50 +783,7 @@
         <w:spacing w:lineRule="auto" w:line="360" w:before="0" w:after="0"/>
         <w:jc w:val="center"/>
         <w:rPr>
-          <w:rFonts w:ascii="Arial" w:hAnsi="Arial" w:cs="Arial"/>
-          <w:color w:val="222222"/>
-          <w:sz w:val="24"/>
-          <w:szCs w:val="24"/>
-          <w:highlight w:val="white"/>
-        </w:rPr>
-      </w:pPr>
-      <w:r>
-        <w:rPr>
-          <w:rFonts w:cs="Arial" w:ascii="Arial" w:hAnsi="Arial"/>
-          <w:color w:val="222222"/>
-          <w:sz w:val="24"/>
-          <w:szCs w:val="24"/>
-          <w:shd w:fill="FFFFFF" w:val="clear"/>
-        </w:rPr>
-        <w:t xml:space="preserve">  </w:t>
-      </w:r>
-      <w:r>
-        <w:rPr>
-          <w:rFonts w:cs="Arial" w:ascii="Arial" w:hAnsi="Arial"/>
-          <w:color w:val="222222"/>
-          <w:sz w:val="24"/>
-          <w:szCs w:val="24"/>
-          <w:shd w:fill="FFFFFF" w:val="clear"/>
-        </w:rPr>
-        <w:t xml:space="preserve">ano </w:t>
-      </w:r>
-      <w:r>
-        <w:br w:type="page"/>
-      </w:r>
-    </w:p>
-    <w:p>
-      <w:pPr>
-        <w:pStyle w:val="Normal"/>
-        <w:suppressAutoHyphens w:val="true"/>
-        <w:spacing w:lineRule="auto" w:line="360" w:before="0" w:after="0"/>
-        <w:jc w:val="center"/>
-        <w:rPr>
-          <w:rFonts w:ascii="Arial" w:hAnsi="Arial" w:eastAsia="Times New Roman" w:cs="Arial"/>
-          <w:b/>
-          <w:b/>
-          <w:sz w:val="24"/>
-          <w:szCs w:val="24"/>
-          <w:lang w:eastAsia="pt-BR"/>
+          <w:rFonts w:ascii="Arial" w:hAnsi="Arial"/>
         </w:rPr>
       </w:pPr>
       <w:r>
@@ -877,12 +858,8 @@
         <w:p>
           <w:pPr>
             <w:pStyle w:val="Sumrio1"/>
-            <w:rPr>
-              <w:rFonts w:ascii="Calibri" w:hAnsi="Calibri" w:eastAsia="Times New Roman"/>
-              <w:b w:val="false"/>
-              <w:b w:val="false"/>
-              <w:sz w:val="22"/>
-            </w:rPr>
+            <w:spacing w:lineRule="auto" w:line="360"/>
+            <w:rPr/>
           </w:pPr>
           <w:r>
             <w:fldChar w:fldCharType="begin"/>
@@ -907,28 +884,64 @@
             <w:r>
               <w:rPr>
                 <w:webHidden/>
-              </w:rPr>
-              <w:fldChar w:fldCharType="begin"/>
-            </w:r>
-            <w:r>
-              <w:rPr>
-                <w:webHidden/>
-              </w:rPr>
-              <w:instrText>PAGEREF _Toc74532087 \h</w:instrText>
-            </w:r>
-            <w:r>
-              <w:rPr>
-                <w:webHidden/>
-              </w:rPr>
-              <w:fldChar w:fldCharType="separate"/>
-            </w:r>
-            <w:r>
-              <w:rPr>
-                <w:webHidden/>
                 <w:rStyle w:val="Vnculodendice"/>
                 <w:vanish w:val="false"/>
               </w:rPr>
               <w:t>1. Apresentação</w:t>
+              <w:tab/>
+            </w:r>
+          </w:hyperlink>
+          <w:r>
+            <w:rPr>
+              <w:vanish w:val="false"/>
+            </w:rPr>
+            <w:t>3</w:t>
+          </w:r>
+        </w:p>
+        <w:p>
+          <w:pPr>
+            <w:pStyle w:val="Sumrio2"/>
+            <w:tabs>
+              <w:tab w:val="clear" w:pos="709"/>
+              <w:tab w:val="right" w:pos="9061" w:leader="dot"/>
+            </w:tabs>
+            <w:spacing w:lineRule="auto" w:line="360"/>
+            <w:rPr/>
+          </w:pPr>
+          <w:hyperlink w:anchor="_Toc74532088">
+            <w:r>
+              <w:rPr>
+                <w:webHidden/>
+                <w:rStyle w:val="Vnculodendice"/>
+                <w:rFonts w:cs="Arial"/>
+                <w:vanish w:val="false"/>
+                <w:lang w:eastAsia="pt-BR"/>
+              </w:rPr>
+              <w:t>1.1. Contexto</w:t>
+            </w:r>
+            <w:r>
+              <w:rPr>
+                <w:webHidden/>
+              </w:rPr>
+              <w:fldChar w:fldCharType="begin"/>
+            </w:r>
+            <w:r>
+              <w:rPr>
+                <w:webHidden/>
+              </w:rPr>
+              <w:instrText>PAGEREF _Toc74532088 \h</w:instrText>
+            </w:r>
+            <w:r>
+              <w:rPr>
+                <w:webHidden/>
+              </w:rPr>
+              <w:fldChar w:fldCharType="separate"/>
+            </w:r>
+            <w:r>
+              <w:rPr>
+                <w:rStyle w:val="Vnculodendice"/>
+                <w:vanish w:val="false"/>
+              </w:rPr>
               <w:tab/>
               <w:t>3</w:t>
             </w:r>
@@ -947,13 +960,10 @@
               <w:tab w:val="clear" w:pos="709"/>
               <w:tab w:val="right" w:pos="9061" w:leader="dot"/>
             </w:tabs>
-            <w:rPr>
-              <w:rFonts w:ascii="Calibri" w:hAnsi="Calibri" w:eastAsia="Times New Roman"/>
-              <w:sz w:val="22"/>
-              <w:lang w:eastAsia="pt-BR"/>
-            </w:rPr>
+            <w:spacing w:lineRule="auto" w:line="360"/>
+            <w:rPr/>
           </w:pPr>
-          <w:hyperlink w:anchor="_Toc74532088">
+          <w:hyperlink w:anchor="_Toc74532089">
             <w:r>
               <w:rPr>
                 <w:webHidden/>
@@ -962,7 +972,7 @@
                 <w:vanish w:val="false"/>
                 <w:lang w:eastAsia="pt-BR"/>
               </w:rPr>
-              <w:t>1.1. Contexto</w:t>
+              <w:t>1.1. Público alvo</w:t>
             </w:r>
             <w:r>
               <w:rPr>
@@ -974,7 +984,7 @@
               <w:rPr>
                 <w:webHidden/>
               </w:rPr>
-              <w:instrText>PAGEREF _Toc74532088 \h</w:instrText>
+              <w:instrText>PAGEREF _Toc74532089 \h</w:instrText>
             </w:r>
             <w:r>
               <w:rPr>
@@ -1005,13 +1015,10 @@
               <w:tab w:val="clear" w:pos="709"/>
               <w:tab w:val="right" w:pos="9061" w:leader="dot"/>
             </w:tabs>
-            <w:rPr>
-              <w:rFonts w:ascii="Calibri" w:hAnsi="Calibri" w:eastAsia="Times New Roman"/>
-              <w:sz w:val="22"/>
-              <w:lang w:eastAsia="pt-BR"/>
-            </w:rPr>
+            <w:spacing w:lineRule="auto" w:line="360"/>
+            <w:rPr/>
           </w:pPr>
-          <w:hyperlink w:anchor="_Toc74532089">
+          <w:hyperlink w:anchor="_Toc74532090">
             <w:r>
               <w:rPr>
                 <w:webHidden/>
@@ -1020,7 +1027,7 @@
                 <w:vanish w:val="false"/>
                 <w:lang w:eastAsia="pt-BR"/>
               </w:rPr>
-              <w:t>1.1. Público alvo</w:t>
+              <w:t>1.2. Requisitos</w:t>
             </w:r>
             <w:r>
               <w:rPr>
@@ -1032,7 +1039,7 @@
               <w:rPr>
                 <w:webHidden/>
               </w:rPr>
-              <w:instrText>PAGEREF _Toc74532089 \h</w:instrText>
+              <w:instrText>PAGEREF _Toc74532090 \h</w:instrText>
             </w:r>
             <w:r>
               <w:rPr>
@@ -1045,6 +1052,49 @@
                 <w:rStyle w:val="Vnculodendice"/>
                 <w:vanish w:val="false"/>
               </w:rPr>
+              <w:tab/>
+              <w:t>3</w:t>
+            </w:r>
+            <w:r>
+              <w:rPr>
+                <w:webHidden/>
+              </w:rPr>
+              <w:fldChar w:fldCharType="end"/>
+            </w:r>
+          </w:hyperlink>
+        </w:p>
+        <w:p>
+          <w:pPr>
+            <w:pStyle w:val="Sumrio1"/>
+            <w:spacing w:lineRule="auto" w:line="360"/>
+            <w:rPr/>
+          </w:pPr>
+          <w:hyperlink w:anchor="_Toc74532091">
+            <w:r>
+              <w:rPr>
+                <w:webHidden/>
+              </w:rPr>
+              <w:fldChar w:fldCharType="begin"/>
+            </w:r>
+            <w:r>
+              <w:rPr>
+                <w:webHidden/>
+              </w:rPr>
+              <w:instrText>PAGEREF _Toc74532091 \h</w:instrText>
+            </w:r>
+            <w:r>
+              <w:rPr>
+                <w:webHidden/>
+              </w:rPr>
+              <w:fldChar w:fldCharType="separate"/>
+            </w:r>
+            <w:r>
+              <w:rPr>
+                <w:webHidden/>
+                <w:rStyle w:val="Vnculodendice"/>
+                <w:vanish w:val="false"/>
+              </w:rPr>
+              <w:t>2. Modelagem</w:t>
               <w:tab/>
               <w:t>3</w:t>
             </w:r>
@@ -1063,13 +1113,10 @@
               <w:tab w:val="clear" w:pos="709"/>
               <w:tab w:val="right" w:pos="9061" w:leader="dot"/>
             </w:tabs>
-            <w:rPr>
-              <w:rFonts w:ascii="Calibri" w:hAnsi="Calibri" w:eastAsia="Times New Roman"/>
-              <w:sz w:val="22"/>
-              <w:lang w:eastAsia="pt-BR"/>
-            </w:rPr>
+            <w:spacing w:lineRule="auto" w:line="360"/>
+            <w:rPr/>
           </w:pPr>
-          <w:hyperlink w:anchor="_Toc74532090">
+          <w:hyperlink w:anchor="_Toc74532092">
             <w:r>
               <w:rPr>
                 <w:webHidden/>
@@ -1078,7 +1125,7 @@
                 <w:vanish w:val="false"/>
                 <w:lang w:eastAsia="pt-BR"/>
               </w:rPr>
-              <w:t>1.2. Requisitos</w:t>
+              <w:t>2.1. Diagrama de casos de uso</w:t>
             </w:r>
             <w:r>
               <w:rPr>
@@ -1090,7 +1137,7 @@
               <w:rPr>
                 <w:webHidden/>
               </w:rPr>
-              <w:instrText>PAGEREF _Toc74532090 \h</w:instrText>
+              <w:instrText>PAGEREF _Toc74532092 \h</w:instrText>
             </w:r>
             <w:r>
               <w:rPr>
@@ -1103,53 +1150,6 @@
                 <w:rStyle w:val="Vnculodendice"/>
                 <w:vanish w:val="false"/>
               </w:rPr>
-              <w:tab/>
-              <w:t>3</w:t>
-            </w:r>
-            <w:r>
-              <w:rPr>
-                <w:webHidden/>
-              </w:rPr>
-              <w:fldChar w:fldCharType="end"/>
-            </w:r>
-          </w:hyperlink>
-        </w:p>
-        <w:p>
-          <w:pPr>
-            <w:pStyle w:val="Sumrio1"/>
-            <w:rPr>
-              <w:rFonts w:ascii="Calibri" w:hAnsi="Calibri" w:eastAsia="Times New Roman"/>
-              <w:b w:val="false"/>
-              <w:b w:val="false"/>
-              <w:sz w:val="22"/>
-            </w:rPr>
-          </w:pPr>
-          <w:hyperlink w:anchor="_Toc74532091">
-            <w:r>
-              <w:rPr>
-                <w:webHidden/>
-              </w:rPr>
-              <w:fldChar w:fldCharType="begin"/>
-            </w:r>
-            <w:r>
-              <w:rPr>
-                <w:webHidden/>
-              </w:rPr>
-              <w:instrText>PAGEREF _Toc74532091 \h</w:instrText>
-            </w:r>
-            <w:r>
-              <w:rPr>
-                <w:webHidden/>
-              </w:rPr>
-              <w:fldChar w:fldCharType="separate"/>
-            </w:r>
-            <w:r>
-              <w:rPr>
-                <w:webHidden/>
-                <w:rStyle w:val="Vnculodendice"/>
-                <w:vanish w:val="false"/>
-              </w:rPr>
-              <w:t>2. Modelagem</w:t>
               <w:tab/>
               <w:t>3</w:t>
             </w:r>
@@ -1168,22 +1168,18 @@
               <w:tab w:val="clear" w:pos="709"/>
               <w:tab w:val="right" w:pos="9061" w:leader="dot"/>
             </w:tabs>
-            <w:rPr>
-              <w:rFonts w:ascii="Calibri" w:hAnsi="Calibri" w:eastAsia="Times New Roman"/>
-              <w:sz w:val="22"/>
-              <w:lang w:eastAsia="pt-BR"/>
-            </w:rPr>
+            <w:spacing w:lineRule="auto" w:line="360"/>
+            <w:rPr/>
           </w:pPr>
-          <w:hyperlink w:anchor="_Toc74532092">
+          <w:hyperlink w:anchor="_Toc74532093">
             <w:r>
               <w:rPr>
                 <w:webHidden/>
                 <w:rStyle w:val="Vnculodendice"/>
-                <w:rFonts w:cs="Arial"/>
                 <w:vanish w:val="false"/>
                 <w:lang w:eastAsia="pt-BR"/>
               </w:rPr>
-              <w:t>2.1. Diagrama de casos de uso</w:t>
+              <w:t>2.2. Atores</w:t>
             </w:r>
             <w:r>
               <w:rPr>
@@ -1195,7 +1191,7 @@
               <w:rPr>
                 <w:webHidden/>
               </w:rPr>
-              <w:instrText>PAGEREF _Toc74532092 \h</w:instrText>
+              <w:instrText>PAGEREF _Toc74532093 \h</w:instrText>
             </w:r>
             <w:r>
               <w:rPr>
@@ -1209,7 +1205,7 @@
                 <w:vanish w:val="false"/>
               </w:rPr>
               <w:tab/>
-              <w:t>3</w:t>
+              <w:t>4</w:t>
             </w:r>
             <w:r>
               <w:rPr>
@@ -1226,13 +1222,10 @@
               <w:tab w:val="clear" w:pos="709"/>
               <w:tab w:val="right" w:pos="9061" w:leader="dot"/>
             </w:tabs>
-            <w:rPr>
-              <w:rFonts w:ascii="Calibri" w:hAnsi="Calibri" w:eastAsia="Times New Roman"/>
-              <w:sz w:val="22"/>
-              <w:lang w:eastAsia="pt-BR"/>
-            </w:rPr>
+            <w:spacing w:lineRule="auto" w:line="360"/>
+            <w:rPr/>
           </w:pPr>
-          <w:hyperlink w:anchor="_Toc74532093">
+          <w:hyperlink w:anchor="_Toc74532094">
             <w:r>
               <w:rPr>
                 <w:webHidden/>
@@ -1240,7 +1233,7 @@
                 <w:vanish w:val="false"/>
                 <w:lang w:eastAsia="pt-BR"/>
               </w:rPr>
-              <w:t>2.2. Atores</w:t>
+              <w:t>2.3. Detalhamento dos casos de uso</w:t>
             </w:r>
             <w:r>
               <w:rPr>
@@ -1252,7 +1245,7 @@
               <w:rPr>
                 <w:webHidden/>
               </w:rPr>
-              <w:instrText>PAGEREF _Toc74532093 \h</w:instrText>
+              <w:instrText>PAGEREF _Toc74532094 \h</w:instrText>
             </w:r>
             <w:r>
               <w:rPr>
@@ -1283,13 +1276,10 @@
               <w:tab w:val="clear" w:pos="709"/>
               <w:tab w:val="right" w:pos="9061" w:leader="dot"/>
             </w:tabs>
-            <w:rPr>
-              <w:rFonts w:ascii="Calibri" w:hAnsi="Calibri" w:eastAsia="Times New Roman"/>
-              <w:sz w:val="22"/>
-              <w:lang w:eastAsia="pt-BR"/>
-            </w:rPr>
+            <w:spacing w:lineRule="auto" w:line="360"/>
+            <w:rPr/>
           </w:pPr>
-          <w:hyperlink w:anchor="_Toc74532094">
+          <w:hyperlink w:anchor="_Toc74532095">
             <w:r>
               <w:rPr>
                 <w:webHidden/>
@@ -1297,7 +1287,7 @@
                 <w:vanish w:val="false"/>
                 <w:lang w:eastAsia="pt-BR"/>
               </w:rPr>
-              <w:t>2.3. Detalhamento dos casos de uso</w:t>
+              <w:t>2.4. Projeto de Interface</w:t>
             </w:r>
             <w:r>
               <w:rPr>
@@ -1309,7 +1299,7 @@
               <w:rPr>
                 <w:webHidden/>
               </w:rPr>
-              <w:instrText>PAGEREF _Toc74532094 \h</w:instrText>
+              <w:instrText>PAGEREF _Toc74532095 \h</w:instrText>
             </w:r>
             <w:r>
               <w:rPr>
@@ -1340,13 +1330,10 @@
               <w:tab w:val="clear" w:pos="709"/>
               <w:tab w:val="right" w:pos="9061" w:leader="dot"/>
             </w:tabs>
-            <w:rPr>
-              <w:rFonts w:ascii="Calibri" w:hAnsi="Calibri" w:eastAsia="Times New Roman"/>
-              <w:sz w:val="22"/>
-              <w:lang w:eastAsia="pt-BR"/>
-            </w:rPr>
+            <w:spacing w:lineRule="auto" w:line="360"/>
+            <w:rPr/>
           </w:pPr>
-          <w:hyperlink w:anchor="_Toc74532095">
+          <w:hyperlink w:anchor="_Toc74532096">
             <w:r>
               <w:rPr>
                 <w:webHidden/>
@@ -1354,7 +1341,7 @@
                 <w:vanish w:val="false"/>
                 <w:lang w:eastAsia="pt-BR"/>
               </w:rPr>
-              <w:t>2.4. Projeto de Interface</w:t>
+              <w:t>2.5. Diagrama de classes</w:t>
             </w:r>
             <w:r>
               <w:rPr>
@@ -1366,7 +1353,7 @@
               <w:rPr>
                 <w:webHidden/>
               </w:rPr>
-              <w:instrText>PAGEREF _Toc74532095 \h</w:instrText>
+              <w:instrText>PAGEREF _Toc74532096 \h</w:instrText>
             </w:r>
             <w:r>
               <w:rPr>
@@ -1379,6 +1366,49 @@
                 <w:rStyle w:val="Vnculodendice"/>
                 <w:vanish w:val="false"/>
               </w:rPr>
+              <w:tab/>
+              <w:t>4</w:t>
+            </w:r>
+            <w:r>
+              <w:rPr>
+                <w:webHidden/>
+              </w:rPr>
+              <w:fldChar w:fldCharType="end"/>
+            </w:r>
+          </w:hyperlink>
+        </w:p>
+        <w:p>
+          <w:pPr>
+            <w:pStyle w:val="Sumrio1"/>
+            <w:spacing w:lineRule="auto" w:line="360"/>
+            <w:rPr/>
+          </w:pPr>
+          <w:hyperlink w:anchor="_Toc74532097">
+            <w:r>
+              <w:rPr>
+                <w:webHidden/>
+              </w:rPr>
+              <w:fldChar w:fldCharType="begin"/>
+            </w:r>
+            <w:r>
+              <w:rPr>
+                <w:webHidden/>
+              </w:rPr>
+              <w:instrText>PAGEREF _Toc74532097 \h</w:instrText>
+            </w:r>
+            <w:r>
+              <w:rPr>
+                <w:webHidden/>
+              </w:rPr>
+              <w:fldChar w:fldCharType="separate"/>
+            </w:r>
+            <w:r>
+              <w:rPr>
+                <w:webHidden/>
+                <w:rStyle w:val="Vnculodendice"/>
+                <w:vanish w:val="false"/>
+              </w:rPr>
+              <w:t>3. Projeto</w:t>
               <w:tab/>
               <w:t>4</w:t>
             </w:r>
@@ -1397,13 +1427,10 @@
               <w:tab w:val="clear" w:pos="709"/>
               <w:tab w:val="right" w:pos="9061" w:leader="dot"/>
             </w:tabs>
-            <w:rPr>
-              <w:rFonts w:ascii="Calibri" w:hAnsi="Calibri" w:eastAsia="Times New Roman"/>
-              <w:sz w:val="22"/>
-              <w:lang w:eastAsia="pt-BR"/>
-            </w:rPr>
+            <w:spacing w:lineRule="auto" w:line="360"/>
+            <w:rPr/>
           </w:pPr>
-          <w:hyperlink w:anchor="_Toc74532096">
+          <w:hyperlink w:anchor="_Toc74532098">
             <w:r>
               <w:rPr>
                 <w:webHidden/>
@@ -1411,7 +1438,15 @@
                 <w:vanish w:val="false"/>
                 <w:lang w:eastAsia="pt-BR"/>
               </w:rPr>
-              <w:t>2.5. Diagrama de classes</w:t>
+              <w:t xml:space="preserve">3.1. Arquitetura de </w:t>
+            </w:r>
+            <w:r>
+              <w:rPr>
+                <w:rStyle w:val="Vnculodendice"/>
+                <w:i/>
+                <w:lang w:eastAsia="pt-BR"/>
+              </w:rPr>
+              <w:t>software</w:t>
             </w:r>
             <w:r>
               <w:rPr>
@@ -1423,7 +1458,7 @@
               <w:rPr>
                 <w:webHidden/>
               </w:rPr>
-              <w:instrText>PAGEREF _Toc74532096 \h</w:instrText>
+              <w:instrText>PAGEREF _Toc74532098 \h</w:instrText>
             </w:r>
             <w:r>
               <w:rPr>
@@ -1436,53 +1471,6 @@
                 <w:rStyle w:val="Vnculodendice"/>
                 <w:vanish w:val="false"/>
               </w:rPr>
-              <w:tab/>
-              <w:t>4</w:t>
-            </w:r>
-            <w:r>
-              <w:rPr>
-                <w:webHidden/>
-              </w:rPr>
-              <w:fldChar w:fldCharType="end"/>
-            </w:r>
-          </w:hyperlink>
-        </w:p>
-        <w:p>
-          <w:pPr>
-            <w:pStyle w:val="Sumrio1"/>
-            <w:rPr>
-              <w:rFonts w:ascii="Calibri" w:hAnsi="Calibri" w:eastAsia="Times New Roman"/>
-              <w:b w:val="false"/>
-              <w:b w:val="false"/>
-              <w:sz w:val="22"/>
-            </w:rPr>
-          </w:pPr>
-          <w:hyperlink w:anchor="_Toc74532097">
-            <w:r>
-              <w:rPr>
-                <w:webHidden/>
-              </w:rPr>
-              <w:fldChar w:fldCharType="begin"/>
-            </w:r>
-            <w:r>
-              <w:rPr>
-                <w:webHidden/>
-              </w:rPr>
-              <w:instrText>PAGEREF _Toc74532097 \h</w:instrText>
-            </w:r>
-            <w:r>
-              <w:rPr>
-                <w:webHidden/>
-              </w:rPr>
-              <w:fldChar w:fldCharType="separate"/>
-            </w:r>
-            <w:r>
-              <w:rPr>
-                <w:webHidden/>
-                <w:rStyle w:val="Vnculodendice"/>
-                <w:vanish w:val="false"/>
-              </w:rPr>
-              <w:t>3. Projeto</w:t>
               <w:tab/>
               <w:t>4</w:t>
             </w:r>
@@ -1501,13 +1489,10 @@
               <w:tab w:val="clear" w:pos="709"/>
               <w:tab w:val="right" w:pos="9061" w:leader="dot"/>
             </w:tabs>
-            <w:rPr>
-              <w:rFonts w:ascii="Calibri" w:hAnsi="Calibri" w:eastAsia="Times New Roman"/>
-              <w:sz w:val="22"/>
-              <w:lang w:eastAsia="pt-BR"/>
-            </w:rPr>
+            <w:spacing w:lineRule="auto" w:line="360"/>
+            <w:rPr/>
           </w:pPr>
-          <w:hyperlink w:anchor="_Toc74532098">
+          <w:hyperlink w:anchor="_Toc74532099">
             <w:r>
               <w:rPr>
                 <w:webHidden/>
@@ -1515,15 +1500,7 @@
                 <w:vanish w:val="false"/>
                 <w:lang w:eastAsia="pt-BR"/>
               </w:rPr>
-              <w:t xml:space="preserve">3.1. Arquitetura de </w:t>
-            </w:r>
-            <w:r>
-              <w:rPr>
-                <w:rStyle w:val="Vnculodendice"/>
-                <w:i/>
-                <w:lang w:eastAsia="pt-BR"/>
-              </w:rPr>
-              <w:t>software</w:t>
+              <w:t>3.2. Arquitetura da informação</w:t>
             </w:r>
             <w:r>
               <w:rPr>
@@ -1535,7 +1512,7 @@
               <w:rPr>
                 <w:webHidden/>
               </w:rPr>
-              <w:instrText>PAGEREF _Toc74532098 \h</w:instrText>
+              <w:instrText>PAGEREF _Toc74532099 \h</w:instrText>
             </w:r>
             <w:r>
               <w:rPr>
@@ -1549,7 +1526,93 @@
                 <w:vanish w:val="false"/>
               </w:rPr>
               <w:tab/>
-              <w:t>4</w:t>
+              <w:t>5</w:t>
+            </w:r>
+            <w:r>
+              <w:rPr>
+                <w:webHidden/>
+              </w:rPr>
+              <w:fldChar w:fldCharType="end"/>
+            </w:r>
+          </w:hyperlink>
+        </w:p>
+        <w:p>
+          <w:pPr>
+            <w:pStyle w:val="Sumrio1"/>
+            <w:spacing w:lineRule="auto" w:line="360"/>
+            <w:rPr/>
+          </w:pPr>
+          <w:hyperlink w:anchor="_Toc74532100">
+            <w:r>
+              <w:rPr>
+                <w:webHidden/>
+              </w:rPr>
+              <w:fldChar w:fldCharType="begin"/>
+            </w:r>
+            <w:r>
+              <w:rPr>
+                <w:webHidden/>
+              </w:rPr>
+              <w:instrText>PAGEREF _Toc74532100 \h</w:instrText>
+            </w:r>
+            <w:r>
+              <w:rPr>
+                <w:webHidden/>
+              </w:rPr>
+              <w:fldChar w:fldCharType="separate"/>
+            </w:r>
+            <w:r>
+              <w:rPr>
+                <w:webHidden/>
+                <w:rStyle w:val="Vnculodendice"/>
+                <w:vanish w:val="false"/>
+              </w:rPr>
+              <w:t>4. Testes</w:t>
+              <w:tab/>
+              <w:t>5</w:t>
+            </w:r>
+            <w:r>
+              <w:rPr>
+                <w:webHidden/>
+              </w:rPr>
+              <w:fldChar w:fldCharType="end"/>
+            </w:r>
+          </w:hyperlink>
+        </w:p>
+        <w:p>
+          <w:pPr>
+            <w:pStyle w:val="Sumrio1"/>
+            <w:spacing w:lineRule="auto" w:line="360"/>
+            <w:rPr/>
+          </w:pPr>
+          <w:hyperlink w:anchor="_Toc74532101">
+            <w:r>
+              <w:rPr>
+                <w:webHidden/>
+              </w:rPr>
+              <w:fldChar w:fldCharType="begin"/>
+            </w:r>
+            <w:r>
+              <w:rPr>
+                <w:webHidden/>
+              </w:rPr>
+              <w:instrText>PAGEREF _Toc74532101 \h</w:instrText>
+            </w:r>
+            <w:r>
+              <w:rPr>
+                <w:webHidden/>
+              </w:rPr>
+              <w:fldChar w:fldCharType="separate"/>
+            </w:r>
+            <w:r>
+              <w:rPr>
+                <w:webHidden/>
+                <w:rStyle w:val="Vnculodendice"/>
+                <w:vanish w:val="false"/>
+              </w:rPr>
+              <w:t>5. URLs</w:t>
+              <w:tab/>
+              <w:t>5</w:t>
             </w:r>
             <w:r>
               <w:rPr>
@@ -1566,13 +1629,10 @@
               <w:tab w:val="clear" w:pos="709"/>
               <w:tab w:val="right" w:pos="9061" w:leader="dot"/>
             </w:tabs>
-            <w:rPr>
-              <w:rFonts w:ascii="Calibri" w:hAnsi="Calibri" w:eastAsia="Times New Roman"/>
-              <w:sz w:val="22"/>
-              <w:lang w:eastAsia="pt-BR"/>
-            </w:rPr>
+            <w:spacing w:lineRule="auto" w:line="360"/>
+            <w:rPr/>
           </w:pPr>
-          <w:hyperlink w:anchor="_Toc74532099">
+          <w:hyperlink w:anchor="_Toc74532102">
             <w:r>
               <w:rPr>
                 <w:webHidden/>
@@ -1580,7 +1640,7 @@
                 <w:vanish w:val="false"/>
                 <w:lang w:eastAsia="pt-BR"/>
               </w:rPr>
-              <w:t>3.2. Arquitetura da informação</w:t>
+              <w:t>5.1. Aplicação web</w:t>
             </w:r>
             <w:r>
               <w:rPr>
@@ -1592,7 +1652,7 @@
               <w:rPr>
                 <w:webHidden/>
               </w:rPr>
-              <w:instrText>PAGEREF _Toc74532099 \h</w:instrText>
+              <w:instrText>PAGEREF _Toc74532102 \h</w:instrText>
             </w:r>
             <w:r>
               <w:rPr>
@@ -1605,100 +1665,6 @@
                 <w:rStyle w:val="Vnculodendice"/>
                 <w:vanish w:val="false"/>
               </w:rPr>
-              <w:tab/>
-              <w:t>5</w:t>
-            </w:r>
-            <w:r>
-              <w:rPr>
-                <w:webHidden/>
-              </w:rPr>
-              <w:fldChar w:fldCharType="end"/>
-            </w:r>
-          </w:hyperlink>
-        </w:p>
-        <w:p>
-          <w:pPr>
-            <w:pStyle w:val="Sumrio1"/>
-            <w:rPr>
-              <w:rFonts w:ascii="Calibri" w:hAnsi="Calibri" w:eastAsia="Times New Roman"/>
-              <w:b w:val="false"/>
-              <w:b w:val="false"/>
-              <w:sz w:val="22"/>
-            </w:rPr>
-          </w:pPr>
-          <w:hyperlink w:anchor="_Toc74532100">
-            <w:r>
-              <w:rPr>
-                <w:webHidden/>
-              </w:rPr>
-              <w:fldChar w:fldCharType="begin"/>
-            </w:r>
-            <w:r>
-              <w:rPr>
-                <w:webHidden/>
-              </w:rPr>
-              <w:instrText>PAGEREF _Toc74532100 \h</w:instrText>
-            </w:r>
-            <w:r>
-              <w:rPr>
-                <w:webHidden/>
-              </w:rPr>
-              <w:fldChar w:fldCharType="separate"/>
-            </w:r>
-            <w:r>
-              <w:rPr>
-                <w:webHidden/>
-                <w:rStyle w:val="Vnculodendice"/>
-                <w:vanish w:val="false"/>
-              </w:rPr>
-              <w:t>4. Testes</w:t>
-              <w:tab/>
-              <w:t>5</w:t>
-            </w:r>
-            <w:r>
-              <w:rPr>
-                <w:webHidden/>
-              </w:rPr>
-              <w:fldChar w:fldCharType="end"/>
-            </w:r>
-          </w:hyperlink>
-        </w:p>
-        <w:p>
-          <w:pPr>
-            <w:pStyle w:val="Sumrio1"/>
-            <w:rPr>
-              <w:rFonts w:ascii="Calibri" w:hAnsi="Calibri" w:eastAsia="Times New Roman"/>
-              <w:b w:val="false"/>
-              <w:b w:val="false"/>
-              <w:sz w:val="22"/>
-            </w:rPr>
-          </w:pPr>
-          <w:hyperlink w:anchor="_Toc74532101">
-            <w:r>
-              <w:rPr>
-                <w:webHidden/>
-              </w:rPr>
-              <w:fldChar w:fldCharType="begin"/>
-            </w:r>
-            <w:r>
-              <w:rPr>
-                <w:webHidden/>
-              </w:rPr>
-              <w:instrText>PAGEREF _Toc74532101 \h</w:instrText>
-            </w:r>
-            <w:r>
-              <w:rPr>
-                <w:webHidden/>
-              </w:rPr>
-              <w:fldChar w:fldCharType="separate"/>
-            </w:r>
-            <w:r>
-              <w:rPr>
-                <w:webHidden/>
-                <w:rStyle w:val="Vnculodendice"/>
-                <w:vanish w:val="false"/>
-              </w:rPr>
-              <w:t>5. URLs</w:t>
               <w:tab/>
               <w:t>5</w:t>
             </w:r>
@@ -1717,13 +1683,10 @@
               <w:tab w:val="clear" w:pos="709"/>
               <w:tab w:val="right" w:pos="9061" w:leader="dot"/>
             </w:tabs>
-            <w:rPr>
-              <w:rFonts w:ascii="Calibri" w:hAnsi="Calibri" w:eastAsia="Times New Roman"/>
-              <w:sz w:val="22"/>
-              <w:lang w:eastAsia="pt-BR"/>
-            </w:rPr>
+            <w:spacing w:lineRule="auto" w:line="360"/>
+            <w:rPr/>
           </w:pPr>
-          <w:hyperlink w:anchor="_Toc74532102">
+          <w:hyperlink w:anchor="_Toc74532103">
             <w:r>
               <w:rPr>
                 <w:webHidden/>
@@ -1731,7 +1694,7 @@
                 <w:vanish w:val="false"/>
                 <w:lang w:eastAsia="pt-BR"/>
               </w:rPr>
-              <w:t>5.1. Aplicação web</w:t>
+              <w:t>5.2. Repositório código-fonte</w:t>
             </w:r>
             <w:r>
               <w:rPr>
@@ -1743,7 +1706,7 @@
               <w:rPr>
                 <w:webHidden/>
               </w:rPr>
-              <w:instrText>PAGEREF _Toc74532102 \h</w:instrText>
+              <w:instrText>PAGEREF _Toc74532103 \h</w:instrText>
             </w:r>
             <w:r>
               <w:rPr>
@@ -1774,68 +1737,8 @@
               <w:tab w:val="clear" w:pos="709"/>
               <w:tab w:val="right" w:pos="9061" w:leader="dot"/>
             </w:tabs>
-            <w:rPr>
-              <w:rFonts w:ascii="Calibri" w:hAnsi="Calibri" w:eastAsia="Times New Roman"/>
-              <w:sz w:val="22"/>
-              <w:lang w:eastAsia="pt-BR"/>
-            </w:rPr>
-          </w:pPr>
-          <w:hyperlink w:anchor="_Toc74532103">
-            <w:r>
-              <w:rPr>
-                <w:webHidden/>
-                <w:rStyle w:val="Vnculodendice"/>
-                <w:vanish w:val="false"/>
-                <w:lang w:eastAsia="pt-BR"/>
-              </w:rPr>
-              <w:t>5.2. Repositório código-fonte</w:t>
-            </w:r>
-            <w:r>
-              <w:rPr>
-                <w:webHidden/>
-              </w:rPr>
-              <w:fldChar w:fldCharType="begin"/>
-            </w:r>
-            <w:r>
-              <w:rPr>
-                <w:webHidden/>
-              </w:rPr>
-              <w:instrText>PAGEREF _Toc74532103 \h</w:instrText>
-            </w:r>
-            <w:r>
-              <w:rPr>
-                <w:webHidden/>
-              </w:rPr>
-              <w:fldChar w:fldCharType="separate"/>
-            </w:r>
-            <w:r>
-              <w:rPr>
-                <w:rStyle w:val="Vnculodendice"/>
-                <w:vanish w:val="false"/>
-              </w:rPr>
-              <w:tab/>
-              <w:t>5</w:t>
-            </w:r>
-            <w:r>
-              <w:rPr>
-                <w:webHidden/>
-              </w:rPr>
-              <w:fldChar w:fldCharType="end"/>
-            </w:r>
-          </w:hyperlink>
-        </w:p>
-        <w:p>
-          <w:pPr>
-            <w:pStyle w:val="Sumrio2"/>
-            <w:tabs>
-              <w:tab w:val="clear" w:pos="709"/>
-              <w:tab w:val="right" w:pos="9061" w:leader="dot"/>
-            </w:tabs>
-            <w:rPr>
-              <w:rFonts w:ascii="Calibri" w:hAnsi="Calibri" w:eastAsia="Times New Roman"/>
-              <w:sz w:val="22"/>
-              <w:lang w:eastAsia="pt-BR"/>
-            </w:rPr>
+            <w:spacing w:lineRule="auto" w:line="360"/>
+            <w:rPr/>
           </w:pPr>
           <w:hyperlink w:anchor="_Toc74532104">
             <w:r>
@@ -1884,12 +1787,8 @@
         <w:p>
           <w:pPr>
             <w:pStyle w:val="Sumrio1"/>
-            <w:rPr>
-              <w:rFonts w:ascii="Calibri" w:hAnsi="Calibri" w:eastAsia="Times New Roman"/>
-              <w:b w:val="false"/>
-              <w:b w:val="false"/>
-              <w:sz w:val="22"/>
-            </w:rPr>
+            <w:spacing w:lineRule="auto" w:line="360"/>
+            <w:rPr/>
           </w:pPr>
           <w:hyperlink w:anchor="_Toc74532105">
             <w:r>
@@ -1927,78 +1826,53 @@
               <w:fldChar w:fldCharType="end"/>
             </w:r>
           </w:hyperlink>
+        </w:p>
+        <w:p>
+          <w:pPr>
+            <w:pStyle w:val="Sumrio1"/>
+            <w:rPr/>
+          </w:pPr>
           <w:r>
-            <w:rPr>
-              <w:rStyle w:val="Vnculodendice"/>
-              <w:vanish w:val="false"/>
-            </w:rPr>
+            <w:rPr/>
+            <w:t>7. Apêndice</w:t>
+          </w:r>
+        </w:p>
+        <w:p>
+          <w:pPr>
+            <w:pStyle w:val="Sumrio2"/>
+            <w:rPr/>
+          </w:pPr>
+          <w:r>
+            <w:rPr/>
+            <w:t>7.1. APÊNDICE A – Elicitação de Requisitos</w:t>
+          </w:r>
+          <w:r>
+            <w:rPr/>
             <w:fldChar w:fldCharType="end"/>
           </w:r>
         </w:p>
+        <w:p>
+          <w:pPr>
+            <w:sectPr>
+              <w:type w:val="nextPage"/>
+              <w:pgSz w:w="11906" w:h="16838"/>
+              <w:pgMar w:left="1701" w:right="1134" w:header="0" w:top="1701" w:footer="0" w:bottom="1134" w:gutter="0"/>
+              <w:pgNumType w:fmt="decimal"/>
+              <w:formProt w:val="false"/>
+              <w:textDirection w:val="lrTb"/>
+              <w:docGrid w:type="default" w:linePitch="360" w:charSpace="0"/>
+            </w:sectPr>
+          </w:pPr>
+        </w:p>
       </w:sdtContent>
     </w:sdt>
     <w:p>
       <w:pPr>
-        <w:pStyle w:val="Sumrio2"/>
-        <w:tabs>
-          <w:tab w:val="clear" w:pos="709"/>
-          <w:tab w:val="right" w:pos="9061" w:leader="dot"/>
-        </w:tabs>
-        <w:suppressAutoHyphens w:val="true"/>
-        <w:rPr>
-          <w:rFonts w:ascii="Calibri" w:hAnsi="Calibri" w:eastAsia="Times New Roman"/>
-          <w:sz w:val="22"/>
-          <w:lang w:eastAsia="pt-BR"/>
-        </w:rPr>
-      </w:pPr>
-      <w:r>
-        <w:rPr>
-          <w:rFonts w:eastAsia="Times New Roman" w:ascii="Calibri" w:hAnsi="Calibri"/>
-          <w:sz w:val="22"/>
-          <w:lang w:eastAsia="pt-BR"/>
-        </w:rPr>
-      </w:r>
-    </w:p>
-    <w:p>
-      <w:pPr>
-        <w:sectPr>
-          <w:type w:val="nextPage"/>
-          <w:pgSz w:w="11906" w:h="16838"/>
-          <w:pgMar w:left="1701" w:right="1134" w:header="0" w:top="1701" w:footer="0" w:bottom="1134" w:gutter="0"/>
-          <w:pgNumType w:fmt="decimal"/>
-          <w:formProt w:val="false"/>
-          <w:textDirection w:val="lrTb"/>
-          <w:docGrid w:type="default" w:linePitch="360" w:charSpace="0"/>
-        </w:sectPr>
-        <w:pStyle w:val="Normal"/>
-        <w:suppressAutoHyphens w:val="true"/>
-        <w:spacing w:lineRule="auto" w:line="360" w:before="0" w:after="0"/>
-        <w:jc w:val="both"/>
-        <w:rPr>
-          <w:rFonts w:ascii="Arial" w:hAnsi="Arial" w:eastAsia="Times New Roman" w:cs="Arial"/>
-          <w:b/>
-          <w:b/>
-          <w:sz w:val="24"/>
-          <w:szCs w:val="24"/>
-          <w:lang w:eastAsia="pt-BR"/>
-        </w:rPr>
-      </w:pPr>
-      <w:r>
-        <w:rPr>
-          <w:rFonts w:eastAsia="Times New Roman" w:cs="Arial" w:ascii="Arial" w:hAnsi="Arial"/>
-          <w:b/>
-          <w:sz w:val="24"/>
-          <w:szCs w:val="24"/>
-          <w:lang w:eastAsia="pt-BR"/>
-        </w:rPr>
-      </w:r>
-    </w:p>
-    <w:p>
-      <w:pPr>
         <w:pStyle w:val="Ttulo1"/>
         <w:suppressAutoHyphens w:val="true"/>
-        <w:rPr>
-          <w:lang w:val="pt-BR" w:eastAsia="pt-BR"/>
+        <w:spacing w:lineRule="auto" w:line="360"/>
+        <w:rPr>
+          <w:rFonts w:ascii="Arial" w:hAnsi="Arial"/>
         </w:rPr>
       </w:pPr>
       <w:bookmarkStart w:id="0" w:name="_Toc74532087"/>
@@ -2038,12 +1912,37 @@
     </w:p>
     <w:p>
       <w:pPr>
+        <w:pStyle w:val="Normal"/>
+        <w:suppressAutoHyphens w:val="true"/>
+        <w:spacing w:lineRule="auto" w:line="360" w:before="0" w:after="0"/>
+        <w:ind w:left="720" w:hanging="0"/>
+        <w:jc w:val="both"/>
+        <w:rPr>
+          <w:rFonts w:ascii="Arial" w:hAnsi="Arial" w:eastAsia="Times New Roman" w:cs="Arial"/>
+          <w:b/>
+          <w:b/>
+          <w:sz w:val="24"/>
+          <w:szCs w:val="24"/>
+          <w:lang w:eastAsia="pt-BR"/>
+        </w:rPr>
+      </w:pPr>
+      <w:r>
+        <w:rPr>
+          <w:rFonts w:eastAsia="Times New Roman" w:cs="Arial" w:ascii="Arial" w:hAnsi="Arial"/>
+          <w:b/>
+          <w:sz w:val="24"/>
+          <w:szCs w:val="24"/>
+          <w:lang w:eastAsia="pt-BR"/>
+        </w:rPr>
+      </w:r>
+    </w:p>
+    <w:p>
+      <w:pPr>
         <w:pStyle w:val="Ttulo2"/>
         <w:suppressAutoHyphens w:val="true"/>
-        <w:rPr>
-          <w:rFonts w:cs="Arial"/>
-          <w:szCs w:val="24"/>
-          <w:lang w:val="pt-BR" w:eastAsia="pt-BR"/>
+        <w:spacing w:lineRule="auto" w:line="360"/>
+        <w:rPr>
+          <w:rFonts w:ascii="Arial" w:hAnsi="Arial"/>
         </w:rPr>
       </w:pPr>
       <w:bookmarkStart w:id="1" w:name="_Toc297133343"/>
@@ -2067,7 +1966,7 @@
         <w:ind w:firstLine="709"/>
         <w:jc w:val="both"/>
         <w:rPr>
-          <w:color w:val="C9211E"/>
+          <w:rFonts w:ascii="Arial" w:hAnsi="Arial"/>
         </w:rPr>
       </w:pPr>
       <w:r>
@@ -2089,7 +1988,7 @@
         <w:ind w:firstLine="709"/>
         <w:jc w:val="both"/>
         <w:rPr>
-          <w:color w:val="C9211E"/>
+          <w:rFonts w:ascii="Arial" w:hAnsi="Arial"/>
         </w:rPr>
       </w:pPr>
       <w:r>
@@ -2111,7 +2010,7 @@
         <w:ind w:firstLine="709"/>
         <w:jc w:val="both"/>
         <w:rPr>
-          <w:color w:val="C9211E"/>
+          <w:rFonts w:ascii="Arial" w:hAnsi="Arial"/>
         </w:rPr>
       </w:pPr>
       <w:r>
@@ -2133,10 +2032,7 @@
         <w:ind w:firstLine="709"/>
         <w:jc w:val="both"/>
         <w:rPr>
-          <w:rFonts w:ascii="Arial" w:hAnsi="Arial" w:cs="Arial"/>
-          <w:sz w:val="24"/>
-          <w:szCs w:val="24"/>
-          <w:lang w:eastAsia="pt-BR"/>
+          <w:rFonts w:ascii="Arial" w:hAnsi="Arial"/>
         </w:rPr>
       </w:pPr>
       <w:r>
@@ -2166,43 +2062,25 @@
           <w:szCs w:val="24"/>
           <w:lang w:eastAsia="pt-BR"/>
         </w:rPr>
-        <w:t xml:space="preserve">s imóveis, além de </w:t>
-      </w:r>
-      <w:r>
-        <w:rPr>
-          <w:rFonts w:cs="Arial" w:ascii="Arial" w:hAnsi="Arial"/>
-          <w:sz w:val="24"/>
-          <w:szCs w:val="24"/>
-          <w:lang w:eastAsia="pt-BR"/>
-        </w:rPr>
-        <w:t xml:space="preserve">representar independência, conforto e praticidade, são uma forma de investimento. </w:t>
-      </w:r>
-      <w:r>
-        <w:rPr>
-          <w:rFonts w:cs="Arial" w:ascii="Arial" w:hAnsi="Arial"/>
-          <w:sz w:val="24"/>
-          <w:szCs w:val="24"/>
-          <w:lang w:eastAsia="pt-BR"/>
-        </w:rPr>
-        <w:t xml:space="preserve">Atualmente, mais da metade da famílias brasileiras possuem o desejo de adquirir um imóvel. </w:t>
-      </w:r>
-      <w:r>
-        <w:rPr>
-          <w:rFonts w:cs="Arial" w:ascii="Arial" w:hAnsi="Arial"/>
-          <w:sz w:val="24"/>
-          <w:szCs w:val="24"/>
-          <w:lang w:eastAsia="pt-BR"/>
-        </w:rPr>
-        <w:t xml:space="preserve">Graças ao cenário atual, com juros baixos e disponibilidade de crédito pelos bancos </w:t>
-      </w:r>
-      <w:r>
-        <w:rPr>
-          <w:rFonts w:cs="Arial" w:ascii="Arial" w:hAnsi="Arial"/>
-          <w:sz w:val="24"/>
-          <w:szCs w:val="24"/>
-          <w:lang w:eastAsia="pt-BR"/>
-        </w:rPr>
-        <w:t>ficou fácil ter acesso à esse sonho.</w:t>
+        <w:t>s imóveis, além de representar independência, conforto e praticidade, são uma forma de investimento. Atualmente, mais da metade da</w:t>
+      </w:r>
+      <w:r>
+        <w:rPr>
+          <w:rFonts w:cs="Arial" w:ascii="Arial" w:hAnsi="Arial"/>
+          <w:sz w:val="24"/>
+          <w:szCs w:val="24"/>
+          <w:lang w:eastAsia="pt-BR"/>
+        </w:rPr>
+        <w:t>s</w:t>
+      </w:r>
+      <w:r>
+        <w:rPr>
+          <w:rFonts w:cs="Arial" w:ascii="Arial" w:hAnsi="Arial"/>
+          <w:sz w:val="24"/>
+          <w:szCs w:val="24"/>
+          <w:lang w:eastAsia="pt-BR"/>
+        </w:rPr>
+        <w:t xml:space="preserve"> famílias brasileiras possuem o desejo de adquirir um imóvel (RIBEIRO, DIANA, 2021). Graças ao cenário atual, com juros baixos e disponibilidade de crédito pelos bancos ficou fácil ter acesso à esse sonho (ARTUR NOGUEIRA, LUÍS, 2021).</w:t>
       </w:r>
     </w:p>
     <w:p>
@@ -2213,10 +2091,7 @@
         <w:ind w:firstLine="709"/>
         <w:jc w:val="both"/>
         <w:rPr>
-          <w:rFonts w:ascii="Arial" w:hAnsi="Arial" w:cs="Arial"/>
-          <w:sz w:val="24"/>
-          <w:szCs w:val="24"/>
-          <w:lang w:eastAsia="pt-BR"/>
+          <w:rFonts w:ascii="Arial" w:hAnsi="Arial"/>
         </w:rPr>
       </w:pPr>
       <w:r>
@@ -2237,8 +2112,20 @@
           <w:szCs w:val="24"/>
           <w:lang w:val="pt-BR" w:eastAsia="pt-BR" w:bidi="ar-SA"/>
         </w:rPr>
-        <w:t xml:space="preserve">no financiamento de imóveis. Apesar da crescente demanda dos brasileiros por imóveis, </w:t>
-      </w:r>
+        <w:t>no financiamento de imóveis (RODRIGUES, EDUARDO; DE CASTRO FABRÍCIO, 2021). Apesar da crescente demanda dos brasileiros por imóveis, o processo de compra e venda de imóveis no Brasil não é simples, se dá em diversas etapas e, por se tratar de algo que envolve inúmeros documentos e termos do mercado imobiliário, é preciso estar preparado para percorrer a jornada sem contratempos.</w:t>
+      </w:r>
+    </w:p>
+    <w:p>
+      <w:pPr>
+        <w:pStyle w:val="Normal"/>
+        <w:suppressAutoHyphens w:val="true"/>
+        <w:spacing w:lineRule="auto" w:line="360"/>
+        <w:ind w:firstLine="709"/>
+        <w:jc w:val="both"/>
+        <w:rPr>
+          <w:rFonts w:ascii="Arial" w:hAnsi="Arial"/>
+        </w:rPr>
+      </w:pPr>
       <w:r>
         <w:rPr>
           <w:rFonts w:eastAsia="Calibri" w:cs="Arial" w:ascii="Arial" w:hAnsi="Arial"/>
@@ -2248,7 +2135,134 @@
           <w:szCs w:val="24"/>
           <w:lang w:val="pt-BR" w:eastAsia="pt-BR" w:bidi="ar-SA"/>
         </w:rPr>
-        <w:t xml:space="preserve">o processo de compra e venda </w:t>
+        <w:t>As imobiliárias são responsáveis por lidar com essa demanda, fazendo a intermediação entre proprietário e cliente (comprador), cuidando de toda parte documental e também da aprovação do financiamento junto aos bancos. Além dos trâmites que envolvem a compra e venda dos imóveis, elas precisam lidar com as informações de proprietários, imóveis, clientes, funcionários e comissões. Somente com o controle preciso dessa alta carga de informações e documentos é possível concluir o sonho da casa própria.</w:t>
+      </w:r>
+    </w:p>
+    <w:p>
+      <w:pPr>
+        <w:pStyle w:val="Normal"/>
+        <w:suppressAutoHyphens w:val="true"/>
+        <w:spacing w:lineRule="auto" w:line="360" w:before="0" w:after="0"/>
+        <w:jc w:val="both"/>
+        <w:rPr>
+          <w:rFonts w:ascii="Arial" w:hAnsi="Arial" w:eastAsia="Times New Roman" w:cs="Arial"/>
+          <w:sz w:val="24"/>
+          <w:szCs w:val="24"/>
+          <w:lang w:eastAsia="pt-BR"/>
+        </w:rPr>
+      </w:pPr>
+      <w:r>
+        <w:rPr>
+          <w:rFonts w:eastAsia="Times New Roman" w:cs="Arial" w:ascii="Arial" w:hAnsi="Arial"/>
+          <w:sz w:val="24"/>
+          <w:szCs w:val="24"/>
+          <w:lang w:eastAsia="pt-BR"/>
+        </w:rPr>
+      </w:r>
+    </w:p>
+    <w:p>
+      <w:pPr>
+        <w:pStyle w:val="Ttulo2"/>
+        <w:suppressAutoHyphens w:val="true"/>
+        <w:spacing w:lineRule="auto" w:line="360"/>
+        <w:rPr>
+          <w:rFonts w:ascii="Arial" w:hAnsi="Arial"/>
+        </w:rPr>
+      </w:pPr>
+      <w:bookmarkStart w:id="3" w:name="_Toc74532089"/>
+      <w:r>
+        <w:rPr>
+          <w:rFonts w:cs="Arial"/>
+          <w:szCs w:val="24"/>
+          <w:lang w:val="pt-BR" w:eastAsia="pt-BR"/>
+        </w:rPr>
+        <w:t>1.1. Público alvo</w:t>
+      </w:r>
+      <w:bookmarkEnd w:id="3"/>
+    </w:p>
+    <w:p>
+      <w:pPr>
+        <w:pStyle w:val="Normal"/>
+        <w:suppressAutoHyphens w:val="true"/>
+        <w:spacing w:lineRule="auto" w:line="360"/>
+        <w:ind w:firstLine="709"/>
+        <w:jc w:val="both"/>
+        <w:rPr>
+          <w:rFonts w:ascii="Arial" w:hAnsi="Arial"/>
+        </w:rPr>
+      </w:pPr>
+      <w:r>
+        <w:rPr>
+          <w:rFonts w:cs="Arial" w:ascii="Arial" w:hAnsi="Arial"/>
+          <w:color w:val="C9211E"/>
+          <w:sz w:val="24"/>
+          <w:szCs w:val="24"/>
+          <w:lang w:eastAsia="pt-BR"/>
+        </w:rPr>
+        <w:t>Descreva quem serão as pessoas que usarão a sua aplicação web. O objetivo aqui não é definir quem serão os clientes ou quais serão os papéis dos usuários na aplicação. A ideia é, dentro do possível, conhecer um pouco mais sobre o perfil dos usuários: conhecimentos prévios, relação com a tecnologia, relações hierárquicas, pressão por trabalho, etc.</w:t>
+      </w:r>
+    </w:p>
+    <w:p>
+      <w:pPr>
+        <w:pStyle w:val="Normal"/>
+        <w:suppressAutoHyphens w:val="true"/>
+        <w:spacing w:lineRule="auto" w:line="360"/>
+        <w:ind w:firstLine="709"/>
+        <w:jc w:val="both"/>
+        <w:rPr>
+          <w:rFonts w:ascii="Arial" w:hAnsi="Arial"/>
+        </w:rPr>
+      </w:pPr>
+      <w:r>
+        <w:rPr>
+          <w:rFonts w:cs="Arial" w:ascii="Arial" w:hAnsi="Arial"/>
+          <w:sz w:val="24"/>
+          <w:szCs w:val="24"/>
+          <w:lang w:eastAsia="pt-BR"/>
+        </w:rPr>
+        <w:t>A Plataforma MOB se destina aos colaboradores do setor imobiliário. Por terem que lidar com várias etapas durante todo o processo de venda do imóvel, às tarefas são divididas, tendo pessoas atuando em diferentes frentes e a cada etapa concluída a negociação é repassada para outro profissional dar seguimento ao processo.</w:t>
+      </w:r>
+    </w:p>
+    <w:p>
+      <w:pPr>
+        <w:pStyle w:val="Normal"/>
+        <w:suppressAutoHyphens w:val="true"/>
+        <w:spacing w:lineRule="auto" w:line="360"/>
+        <w:ind w:firstLine="709"/>
+        <w:jc w:val="both"/>
+        <w:rPr>
+          <w:rFonts w:ascii="Arial" w:hAnsi="Arial"/>
+        </w:rPr>
+      </w:pPr>
+      <w:r>
+        <w:rPr>
+          <w:rFonts w:cs="Arial" w:ascii="Arial" w:hAnsi="Arial"/>
+          <w:sz w:val="24"/>
+          <w:szCs w:val="24"/>
+          <w:lang w:eastAsia="pt-BR"/>
+        </w:rPr>
+        <w:t>As secretárias lidam com o primeiro contato com o cliente que já identificou um imóvel de seu interesse, ela abre uma negociação para que um corretor possa  marcar uma visita junto ao cliente no imóvel. O corretor é responsável por fazer essa ligação entre cliente e proprietário, além de captar novos imóveis para venda, ele repassa as negociações para os gestores que precisam avaliá-las e repassá-las aos despachantes para aprovação junto aos bancos.</w:t>
+      </w:r>
+    </w:p>
+    <w:p>
+      <w:pPr>
+        <w:pStyle w:val="Normal"/>
+        <w:suppressAutoHyphens w:val="true"/>
+        <w:spacing w:lineRule="auto" w:line="360"/>
+        <w:ind w:firstLine="709"/>
+        <w:jc w:val="both"/>
+        <w:rPr>
+          <w:rFonts w:ascii="Arial" w:hAnsi="Arial"/>
+        </w:rPr>
+      </w:pPr>
+      <w:r>
+        <w:rPr>
+          <w:rFonts w:cs="Arial" w:ascii="Arial" w:hAnsi="Arial"/>
+          <w:sz w:val="24"/>
+          <w:szCs w:val="24"/>
+          <w:lang w:eastAsia="pt-BR"/>
+        </w:rPr>
+        <w:t>Pensando nesse ci</w:t>
       </w:r>
       <w:r>
         <w:rPr>
@@ -2259,7 +2273,16 @@
           <w:szCs w:val="24"/>
           <w:lang w:val="pt-BR" w:eastAsia="pt-BR" w:bidi="ar-SA"/>
         </w:rPr>
-        <w:t>d</w:t>
+        <w:t>clo</w:t>
+      </w:r>
+      <w:r>
+        <w:rPr>
+          <w:rFonts w:cs="Arial" w:ascii="Arial" w:hAnsi="Arial"/>
+          <w:sz w:val="24"/>
+          <w:szCs w:val="24"/>
+          <w:lang w:eastAsia="pt-BR"/>
+        </w:rPr>
+        <w:t xml:space="preserve">, a proposta é </w:t>
       </w:r>
       <w:r>
         <w:rPr>
@@ -2270,8 +2293,59 @@
           <w:szCs w:val="24"/>
           <w:lang w:val="pt-BR" w:eastAsia="pt-BR" w:bidi="ar-SA"/>
         </w:rPr>
-        <w:t>e imóveis no Brasil não é simples, se dá em diversas etapas e, por se tratar de algo que envolve inúmeros documentos e termos do mercado imobiliário, é preciso estar preparado para percorrer a jornada sem contratempos.</w:t>
-      </w:r>
+        <w:t xml:space="preserve">construir </w:t>
+      </w:r>
+      <w:r>
+        <w:rPr>
+          <w:rFonts w:cs="Arial" w:ascii="Arial" w:hAnsi="Arial"/>
+          <w:sz w:val="24"/>
+          <w:szCs w:val="24"/>
+          <w:lang w:eastAsia="pt-BR"/>
+        </w:rPr>
+        <w:t>uma solução simples, segura, prática e que traga clareza nas informações e resultados que precisam ser acessados no dia a dia dessas pessoas.</w:t>
+      </w:r>
+    </w:p>
+    <w:p>
+      <w:pPr>
+        <w:pStyle w:val="Normal"/>
+        <w:suppressAutoHyphens w:val="true"/>
+        <w:spacing w:lineRule="auto" w:line="360" w:before="0" w:after="0"/>
+        <w:jc w:val="both"/>
+        <w:rPr>
+          <w:rFonts w:ascii="Arial" w:hAnsi="Arial" w:eastAsia="Times New Roman" w:cs="Arial"/>
+          <w:sz w:val="24"/>
+          <w:szCs w:val="24"/>
+          <w:lang w:eastAsia="pt-BR"/>
+        </w:rPr>
+      </w:pPr>
+      <w:r>
+        <w:rPr>
+          <w:rFonts w:eastAsia="Times New Roman" w:cs="Arial" w:ascii="Arial" w:hAnsi="Arial"/>
+          <w:sz w:val="24"/>
+          <w:szCs w:val="24"/>
+          <w:lang w:eastAsia="pt-BR"/>
+        </w:rPr>
+      </w:r>
+    </w:p>
+    <w:p>
+      <w:pPr>
+        <w:pStyle w:val="Ttulo2"/>
+        <w:suppressAutoHyphens w:val="true"/>
+        <w:spacing w:lineRule="auto" w:line="360"/>
+        <w:rPr>
+          <w:rFonts w:ascii="Arial" w:hAnsi="Arial"/>
+        </w:rPr>
+      </w:pPr>
+      <w:bookmarkStart w:id="4" w:name="_Toc74532090"/>
+      <w:r>
+        <w:rPr>
+          <w:rFonts w:cs="Arial"/>
+          <w:szCs w:val="24"/>
+          <w:lang w:val="pt-BR" w:eastAsia="pt-BR"/>
+        </w:rPr>
+        <w:t>1.2. Requisitos</w:t>
+      </w:r>
+      <w:bookmarkEnd w:id="4"/>
     </w:p>
     <w:p>
       <w:pPr>
@@ -2281,110 +2355,19 @@
         <w:ind w:firstLine="709"/>
         <w:jc w:val="both"/>
         <w:rPr>
-          <w:rFonts w:ascii="Arial" w:hAnsi="Arial" w:cs="Arial"/>
-          <w:sz w:val="24"/>
-          <w:szCs w:val="24"/>
-          <w:lang w:eastAsia="pt-BR"/>
-        </w:rPr>
-      </w:pPr>
-      <w:r>
-        <w:rPr>
-          <w:rFonts w:eastAsia="Calibri" w:cs="Arial" w:ascii="Arial" w:hAnsi="Arial"/>
-          <w:color w:val="auto"/>
-          <w:kern w:val="0"/>
-          <w:sz w:val="24"/>
-          <w:szCs w:val="24"/>
-          <w:lang w:val="pt-BR" w:eastAsia="pt-BR" w:bidi="ar-SA"/>
-        </w:rPr>
-        <w:t>As imobiliárias são responsáveis por lidar com essa demanda, fazendo a intermediação entre proprietário e cliente (comprador), cuidando de toda parte documental e também d</w:t>
-      </w:r>
-      <w:r>
-        <w:rPr>
-          <w:rFonts w:eastAsia="Calibri" w:cs="Arial" w:ascii="Arial" w:hAnsi="Arial"/>
-          <w:color w:val="auto"/>
-          <w:kern w:val="0"/>
-          <w:sz w:val="24"/>
-          <w:szCs w:val="24"/>
-          <w:lang w:val="pt-BR" w:eastAsia="pt-BR" w:bidi="ar-SA"/>
-        </w:rPr>
-        <w:t>a</w:t>
-      </w:r>
-      <w:r>
-        <w:rPr>
-          <w:rFonts w:eastAsia="Calibri" w:cs="Arial" w:ascii="Arial" w:hAnsi="Arial"/>
-          <w:color w:val="auto"/>
-          <w:kern w:val="0"/>
-          <w:sz w:val="24"/>
-          <w:szCs w:val="24"/>
-          <w:lang w:val="pt-BR" w:eastAsia="pt-BR" w:bidi="ar-SA"/>
-        </w:rPr>
-        <w:t xml:space="preserve"> aprovação do financiamento junto aos bancos. </w:t>
-      </w:r>
-      <w:r>
-        <w:rPr>
-          <w:rFonts w:eastAsia="Calibri" w:cs="Arial" w:ascii="Arial" w:hAnsi="Arial"/>
-          <w:color w:val="auto"/>
-          <w:kern w:val="0"/>
-          <w:sz w:val="24"/>
-          <w:szCs w:val="24"/>
-          <w:lang w:val="pt-BR" w:eastAsia="pt-BR" w:bidi="ar-SA"/>
-        </w:rPr>
-        <w:t xml:space="preserve">Além dos trâmites que envolvem a compra e venda dos imóveis, elas precisam lidar </w:t>
-      </w:r>
-      <w:r>
-        <w:rPr>
-          <w:rFonts w:eastAsia="Calibri" w:cs="Arial" w:ascii="Arial" w:hAnsi="Arial"/>
-          <w:color w:val="auto"/>
-          <w:kern w:val="0"/>
-          <w:sz w:val="24"/>
-          <w:szCs w:val="24"/>
-          <w:lang w:val="pt-BR" w:eastAsia="pt-BR" w:bidi="ar-SA"/>
-        </w:rPr>
-        <w:t>com as informações de proprietários, imóveis, clientes, funcionários e comissões. Somente com o controle preciso dessa alta carga de informações e documentos é possível concluir o sonho da casa própria.</w:t>
-      </w:r>
-    </w:p>
-    <w:p>
-      <w:pPr>
-        <w:pStyle w:val="Normal"/>
-        <w:suppressAutoHyphens w:val="true"/>
-        <w:spacing w:lineRule="auto" w:line="360" w:before="0" w:after="0"/>
-        <w:jc w:val="both"/>
-        <w:rPr>
-          <w:rFonts w:ascii="Arial" w:hAnsi="Arial" w:eastAsia="Times New Roman" w:cs="Arial"/>
-          <w:sz w:val="24"/>
-          <w:szCs w:val="24"/>
-          <w:lang w:eastAsia="pt-BR"/>
-        </w:rPr>
-      </w:pPr>
-      <w:r>
-        <w:rPr>
-          <w:rFonts w:eastAsia="Times New Roman" w:cs="Arial" w:ascii="Arial" w:hAnsi="Arial"/>
-          <w:sz w:val="24"/>
-          <w:szCs w:val="24"/>
-          <w:lang w:eastAsia="pt-BR"/>
-        </w:rPr>
-      </w:r>
-    </w:p>
-    <w:p>
-      <w:pPr>
-        <w:pStyle w:val="Ttulo2"/>
-        <w:suppressAutoHyphens w:val="true"/>
-        <w:rPr>
-          <w:rFonts w:cs="Arial"/>
-          <w:szCs w:val="24"/>
-          <w:lang w:val="pt-BR" w:eastAsia="pt-BR"/>
-        </w:rPr>
-      </w:pPr>
-      <w:bookmarkStart w:id="3" w:name="_Toc74532089"/>
-      <w:r>
-        <w:rPr>
-          <w:rFonts w:cs="Arial"/>
-          <w:szCs w:val="24"/>
-          <w:lang w:val="pt-BR" w:eastAsia="pt-BR"/>
-        </w:rPr>
-        <w:t>1.1. Público alvo</w:t>
-      </w:r>
-      <w:bookmarkEnd w:id="3"/>
+          <w:rFonts w:ascii="Arial" w:hAnsi="Arial"/>
+        </w:rPr>
+      </w:pPr>
+      <w:r>
+        <w:rPr>
+          <w:rFonts w:cs="Arial" w:ascii="Arial" w:hAnsi="Arial"/>
+          <w:color w:val="C9211E"/>
+          <w:sz w:val="24"/>
+          <w:szCs w:val="24"/>
+          <w:lang w:eastAsia="pt-BR"/>
+        </w:rPr>
+        <w:t>Enumere os requisitos funcionais e não funcionais previstos para a sua aplicação web. Entre os requisitos não funcionais, inclua os requisitos de usabilidade, de implementação e de portabilidade.</w:t>
+      </w:r>
     </w:p>
     <w:p>
       <w:pPr>
@@ -2394,19 +2377,101 @@
         <w:ind w:firstLine="709"/>
         <w:jc w:val="both"/>
         <w:rPr>
-          <w:color w:val="C9211E"/>
-        </w:rPr>
-      </w:pPr>
-      <w:r>
-        <w:rPr>
-          <w:rFonts w:cs="Arial" w:ascii="Arial" w:hAnsi="Arial"/>
-          <w:color w:val="C9211E"/>
-          <w:sz w:val="24"/>
-          <w:szCs w:val="24"/>
-          <w:lang w:eastAsia="pt-BR"/>
-        </w:rPr>
-        <w:t>Descreva quem serão as pessoas que usarão a sua aplicação web. O objetivo aqui não é definir quem serão os clientes ou quais serão os papéis dos usuários na aplicação. A ideia é, dentro do possível, conhecer um pouco mais sobre o perfil dos usuários: conhecimentos prévios, relação com a tecnologia, relações hierárquicas, pressão por trabalho, etc.</w:t>
-      </w:r>
+          <w:color w:val="000000"/>
+        </w:rPr>
+      </w:pPr>
+      <w:r>
+        <w:rPr>
+          <w:rFonts w:cs="Arial" w:ascii="Arial" w:hAnsi="Arial"/>
+          <w:color w:val="000000"/>
+          <w:sz w:val="24"/>
+          <w:szCs w:val="24"/>
+          <w:lang w:eastAsia="pt-BR"/>
+        </w:rPr>
+        <w:t>Vide APÊNDICE A – Elicitação de Requisitos</w:t>
+      </w:r>
+    </w:p>
+    <w:p>
+      <w:pPr>
+        <w:pStyle w:val="Normal"/>
+        <w:suppressAutoHyphens w:val="true"/>
+        <w:spacing w:lineRule="auto" w:line="360" w:before="0" w:after="0"/>
+        <w:jc w:val="both"/>
+        <w:rPr>
+          <w:rFonts w:ascii="Arial" w:hAnsi="Arial" w:eastAsia="Times New Roman" w:cs="Arial"/>
+          <w:sz w:val="24"/>
+          <w:szCs w:val="24"/>
+          <w:lang w:eastAsia="pt-BR"/>
+        </w:rPr>
+      </w:pPr>
+      <w:r>
+        <w:rPr>
+          <w:rFonts w:eastAsia="Times New Roman" w:cs="Arial" w:ascii="Arial" w:hAnsi="Arial"/>
+          <w:sz w:val="24"/>
+          <w:szCs w:val="24"/>
+          <w:lang w:eastAsia="pt-BR"/>
+        </w:rPr>
+      </w:r>
+    </w:p>
+    <w:p>
+      <w:pPr>
+        <w:pStyle w:val="Ttulo1"/>
+        <w:suppressAutoHyphens w:val="true"/>
+        <w:spacing w:lineRule="auto" w:line="360"/>
+        <w:rPr>
+          <w:rFonts w:ascii="Arial" w:hAnsi="Arial"/>
+        </w:rPr>
+      </w:pPr>
+      <w:bookmarkStart w:id="5" w:name="_Toc74532091"/>
+      <w:r>
+        <w:rPr>
+          <w:lang w:val="pt-BR" w:eastAsia="pt-BR"/>
+        </w:rPr>
+        <w:t>2. Modelagem</w:t>
+      </w:r>
+      <w:bookmarkEnd w:id="5"/>
+    </w:p>
+    <w:p>
+      <w:pPr>
+        <w:pStyle w:val="Normal"/>
+        <w:suppressAutoHyphens w:val="true"/>
+        <w:spacing w:lineRule="auto" w:line="360" w:before="0" w:after="0"/>
+        <w:jc w:val="both"/>
+        <w:rPr>
+          <w:rFonts w:ascii="Arial" w:hAnsi="Arial" w:eastAsia="Times New Roman" w:cs="Arial"/>
+          <w:sz w:val="24"/>
+          <w:szCs w:val="24"/>
+          <w:lang w:eastAsia="pt-BR"/>
+        </w:rPr>
+      </w:pPr>
+      <w:r>
+        <w:rPr>
+          <w:rFonts w:eastAsia="Times New Roman" w:cs="Arial" w:ascii="Arial" w:hAnsi="Arial"/>
+          <w:sz w:val="24"/>
+          <w:szCs w:val="24"/>
+          <w:lang w:eastAsia="pt-BR"/>
+        </w:rPr>
+      </w:r>
+    </w:p>
+    <w:p>
+      <w:pPr>
+        <w:pStyle w:val="Ttulo2"/>
+        <w:suppressAutoHyphens w:val="true"/>
+        <w:spacing w:lineRule="auto" w:line="360"/>
+        <w:rPr>
+          <w:rFonts w:ascii="Arial" w:hAnsi="Arial"/>
+        </w:rPr>
+      </w:pPr>
+      <w:bookmarkStart w:id="6" w:name="_Toc74532092"/>
+      <w:r>
+        <w:rPr>
+          <w:rFonts w:cs="Arial"/>
+          <w:szCs w:val="24"/>
+          <w:lang w:val="pt-BR" w:eastAsia="pt-BR"/>
+        </w:rPr>
+        <w:t>2.1. Diagrama de casos de uso</w:t>
+      </w:r>
+      <w:bookmarkEnd w:id="6"/>
     </w:p>
     <w:p>
       <w:pPr>
@@ -2416,83 +2481,17 @@
         <w:ind w:firstLine="709"/>
         <w:jc w:val="both"/>
         <w:rPr>
-          <w:rFonts w:ascii="Arial" w:hAnsi="Arial" w:cs="Arial"/>
-          <w:sz w:val="24"/>
-          <w:szCs w:val="24"/>
-          <w:lang w:eastAsia="pt-BR"/>
-        </w:rPr>
-      </w:pPr>
-      <w:r>
-        <w:rPr>
-          <w:rFonts w:cs="Arial" w:ascii="Arial" w:hAnsi="Arial"/>
-          <w:sz w:val="24"/>
-          <w:szCs w:val="24"/>
-          <w:lang w:eastAsia="pt-BR"/>
-        </w:rPr>
-        <w:t xml:space="preserve">A </w:t>
-      </w:r>
-      <w:r>
-        <w:rPr>
-          <w:rFonts w:cs="Arial" w:ascii="Arial" w:hAnsi="Arial"/>
-          <w:sz w:val="24"/>
-          <w:szCs w:val="24"/>
-          <w:lang w:eastAsia="pt-BR"/>
-        </w:rPr>
-        <w:t xml:space="preserve">Plataforma </w:t>
-      </w:r>
-      <w:r>
-        <w:rPr>
-          <w:rFonts w:cs="Arial" w:ascii="Arial" w:hAnsi="Arial"/>
-          <w:sz w:val="24"/>
-          <w:szCs w:val="24"/>
-          <w:lang w:eastAsia="pt-BR"/>
-        </w:rPr>
-        <w:t>MOB se destina aos colaboradores do setor imobiliário.</w:t>
-      </w:r>
-      <w:r>
-        <w:rPr>
-          <w:rFonts w:cs="Arial" w:ascii="Arial" w:hAnsi="Arial"/>
-          <w:sz w:val="24"/>
-          <w:szCs w:val="24"/>
-          <w:lang w:eastAsia="pt-BR"/>
-        </w:rPr>
-        <w:t xml:space="preserve"> Por terem que lidar com várias etapas durante todo o processo de venda do imóvel, </w:t>
-      </w:r>
-      <w:r>
-        <w:rPr>
-          <w:rFonts w:cs="Arial" w:ascii="Arial" w:hAnsi="Arial"/>
-          <w:sz w:val="24"/>
-          <w:szCs w:val="24"/>
-          <w:lang w:eastAsia="pt-BR"/>
-        </w:rPr>
-        <w:t>a</w:t>
-      </w:r>
-      <w:r>
-        <w:rPr>
-          <w:rFonts w:cs="Arial" w:ascii="Arial" w:hAnsi="Arial"/>
-          <w:sz w:val="24"/>
-          <w:szCs w:val="24"/>
-          <w:lang w:eastAsia="pt-BR"/>
-        </w:rPr>
-        <w:t xml:space="preserve">s tarefas são divididas, tendo pessoas atuando em diferentes frentes e </w:t>
-      </w:r>
-      <w:r>
-        <w:rPr>
-          <w:rFonts w:cs="Arial" w:ascii="Arial" w:hAnsi="Arial"/>
-          <w:sz w:val="24"/>
-          <w:szCs w:val="24"/>
-          <w:lang w:eastAsia="pt-BR"/>
-        </w:rPr>
-        <w:t>a</w:t>
-      </w:r>
-      <w:r>
-        <w:rPr>
-          <w:rFonts w:cs="Arial" w:ascii="Arial" w:hAnsi="Arial"/>
-          <w:sz w:val="24"/>
-          <w:szCs w:val="24"/>
-          <w:lang w:eastAsia="pt-BR"/>
-        </w:rPr>
-        <w:t xml:space="preserve"> cada etapa concluída, a negociação é repassada para outro profisisonal dar seguimento no processo.</w:t>
+          <w:rFonts w:ascii="Arial" w:hAnsi="Arial"/>
+        </w:rPr>
+      </w:pPr>
+      <w:r>
+        <w:rPr>
+          <w:rFonts w:cs="Arial" w:ascii="Arial" w:hAnsi="Arial"/>
+          <w:sz w:val="24"/>
+          <w:szCs w:val="24"/>
+          <w:lang w:eastAsia="pt-BR"/>
+        </w:rPr>
+        <w:t>O diagrama de casos de uso oferece uma visão global dos casos de uso e dos atores que dele participam.</w:t>
       </w:r>
     </w:p>
     <w:p>
@@ -2503,75 +2502,38 @@
         <w:ind w:firstLine="709"/>
         <w:jc w:val="both"/>
         <w:rPr>
-          <w:rFonts w:ascii="Arial" w:hAnsi="Arial" w:cs="Arial"/>
-          <w:sz w:val="24"/>
-          <w:szCs w:val="24"/>
-          <w:lang w:eastAsia="pt-BR"/>
-        </w:rPr>
-      </w:pPr>
-      <w:r>
-        <w:rPr>
-          <w:rFonts w:cs="Arial" w:ascii="Arial" w:hAnsi="Arial"/>
-          <w:sz w:val="24"/>
-          <w:szCs w:val="24"/>
-          <w:lang w:eastAsia="pt-BR"/>
-        </w:rPr>
-        <w:t>As secretárias lidam com o primeiro contato com o cliente que já identificou um imóvel de seu interesse, ela abre uma negociação para que um corretor possa  marcar uma visita junto ao cliente no imóvel. O corretor é responsável por fazer essa ligação entre cliente e proprietário, além de captar novos imóveis para a venda, ele repassa as negociações para o</w:t>
-      </w:r>
-      <w:r>
-        <w:rPr>
-          <w:rFonts w:cs="Arial" w:ascii="Arial" w:hAnsi="Arial"/>
-          <w:sz w:val="24"/>
-          <w:szCs w:val="24"/>
-          <w:lang w:eastAsia="pt-BR"/>
-        </w:rPr>
-        <w:t xml:space="preserve">s gestores </w:t>
-      </w:r>
-      <w:r>
-        <w:rPr>
-          <w:rFonts w:cs="Arial" w:ascii="Arial" w:hAnsi="Arial"/>
-          <w:sz w:val="24"/>
-          <w:szCs w:val="24"/>
-          <w:lang w:eastAsia="pt-BR"/>
-        </w:rPr>
-        <w:t xml:space="preserve">que </w:t>
-      </w:r>
-      <w:r>
-        <w:rPr>
-          <w:rFonts w:cs="Arial" w:ascii="Arial" w:hAnsi="Arial"/>
-          <w:sz w:val="24"/>
-          <w:szCs w:val="24"/>
-          <w:lang w:eastAsia="pt-BR"/>
-        </w:rPr>
-        <w:t xml:space="preserve">precisam </w:t>
-      </w:r>
-      <w:r>
-        <w:rPr>
-          <w:rFonts w:cs="Arial" w:ascii="Arial" w:hAnsi="Arial"/>
-          <w:sz w:val="24"/>
-          <w:szCs w:val="24"/>
-          <w:lang w:eastAsia="pt-BR"/>
-        </w:rPr>
-        <w:t>avali</w:t>
-      </w:r>
-      <w:r>
-        <w:rPr>
-          <w:rFonts w:cs="Arial" w:ascii="Arial" w:hAnsi="Arial"/>
-          <w:sz w:val="24"/>
-          <w:szCs w:val="24"/>
-          <w:lang w:eastAsia="pt-BR"/>
-        </w:rPr>
-        <w:t>á-l</w:t>
-      </w:r>
-      <w:r>
-        <w:rPr>
-          <w:rFonts w:cs="Arial" w:ascii="Arial" w:hAnsi="Arial"/>
-          <w:sz w:val="24"/>
-          <w:szCs w:val="24"/>
-          <w:lang w:eastAsia="pt-BR"/>
-        </w:rPr>
-        <w:t>as e repassá-las aos despachantes para aprovação junto aos bancos.</w:t>
-      </w:r>
+          <w:rFonts w:cs="Arial"/>
+          <w:sz w:val="24"/>
+          <w:szCs w:val="24"/>
+          <w:lang w:eastAsia="pt-BR"/>
+        </w:rPr>
+      </w:pPr>
+      <w:r>
+        <w:rPr>
+          <w:rFonts w:cs="Arial"/>
+          <w:sz w:val="24"/>
+          <w:szCs w:val="24"/>
+          <w:lang w:eastAsia="pt-BR"/>
+        </w:rPr>
+      </w:r>
+    </w:p>
+    <w:p>
+      <w:pPr>
+        <w:pStyle w:val="Ttulo2"/>
+        <w:suppressAutoHyphens w:val="true"/>
+        <w:spacing w:lineRule="auto" w:line="360"/>
+        <w:rPr>
+          <w:rFonts w:ascii="Arial" w:hAnsi="Arial"/>
+        </w:rPr>
+      </w:pPr>
+      <w:bookmarkStart w:id="7" w:name="_Toc74532093"/>
+      <w:r>
+        <w:rPr>
+          <w:lang w:val="pt-BR" w:eastAsia="pt-BR"/>
+        </w:rPr>
+        <w:t>2.2. Atores</w:t>
+      </w:r>
+      <w:bookmarkEnd w:id="7"/>
     </w:p>
     <w:p>
       <w:pPr>
@@ -2581,158 +2543,18 @@
         <w:ind w:firstLine="709"/>
         <w:jc w:val="both"/>
         <w:rPr>
-          <w:rFonts w:ascii="Arial" w:hAnsi="Arial" w:cs="Arial"/>
-          <w:sz w:val="24"/>
-          <w:szCs w:val="24"/>
-          <w:lang w:eastAsia="pt-BR"/>
-        </w:rPr>
-      </w:pPr>
-      <w:r>
-        <w:rPr>
-          <w:rFonts w:cs="Arial" w:ascii="Arial" w:hAnsi="Arial"/>
-          <w:sz w:val="24"/>
-          <w:szCs w:val="24"/>
-          <w:lang w:eastAsia="pt-BR"/>
-        </w:rPr>
-        <w:t>Pensando nesse ci</w:t>
-      </w:r>
-      <w:r>
-        <w:rPr>
-          <w:rFonts w:eastAsia="Calibri" w:cs="Arial" w:ascii="Arial" w:hAnsi="Arial"/>
-          <w:color w:val="auto"/>
-          <w:kern w:val="0"/>
-          <w:sz w:val="24"/>
-          <w:szCs w:val="24"/>
-          <w:lang w:val="pt-BR" w:eastAsia="pt-BR" w:bidi="ar-SA"/>
-        </w:rPr>
-        <w:t>clo</w:t>
-      </w:r>
-      <w:r>
-        <w:rPr>
-          <w:rFonts w:cs="Arial" w:ascii="Arial" w:hAnsi="Arial"/>
-          <w:sz w:val="24"/>
-          <w:szCs w:val="24"/>
-          <w:lang w:eastAsia="pt-BR"/>
-        </w:rPr>
-        <w:t xml:space="preserve">, a proposta é </w:t>
-      </w:r>
-      <w:r>
-        <w:rPr>
-          <w:rFonts w:eastAsia="Calibri" w:cs="Arial" w:ascii="Arial" w:hAnsi="Arial"/>
-          <w:color w:val="auto"/>
-          <w:kern w:val="0"/>
-          <w:sz w:val="24"/>
-          <w:szCs w:val="24"/>
-          <w:lang w:val="pt-BR" w:eastAsia="pt-BR" w:bidi="ar-SA"/>
-        </w:rPr>
-        <w:t xml:space="preserve">construir </w:t>
-      </w:r>
-      <w:r>
-        <w:rPr>
-          <w:rFonts w:cs="Arial" w:ascii="Arial" w:hAnsi="Arial"/>
-          <w:sz w:val="24"/>
-          <w:szCs w:val="24"/>
-          <w:lang w:eastAsia="pt-BR"/>
-        </w:rPr>
-        <w:t xml:space="preserve">uma solução simples, </w:t>
-      </w:r>
-      <w:r>
-        <w:rPr>
-          <w:rFonts w:cs="Arial" w:ascii="Arial" w:hAnsi="Arial"/>
-          <w:sz w:val="24"/>
-          <w:szCs w:val="24"/>
-          <w:lang w:eastAsia="pt-BR"/>
-        </w:rPr>
-        <w:t>segura, pr</w:t>
-      </w:r>
-      <w:r>
-        <w:rPr>
-          <w:rFonts w:cs="Arial" w:ascii="Arial" w:hAnsi="Arial"/>
-          <w:sz w:val="24"/>
-          <w:szCs w:val="24"/>
-          <w:lang w:eastAsia="pt-BR"/>
-        </w:rPr>
-        <w:t>ática</w:t>
-      </w:r>
-      <w:r>
-        <w:rPr>
-          <w:rFonts w:cs="Arial" w:ascii="Arial" w:hAnsi="Arial"/>
-          <w:sz w:val="24"/>
-          <w:szCs w:val="24"/>
-          <w:lang w:eastAsia="pt-BR"/>
-        </w:rPr>
-        <w:t xml:space="preserve"> e </w:t>
-      </w:r>
-      <w:r>
-        <w:rPr>
-          <w:rFonts w:cs="Arial" w:ascii="Arial" w:hAnsi="Arial"/>
-          <w:sz w:val="24"/>
-          <w:szCs w:val="24"/>
-          <w:lang w:eastAsia="pt-BR"/>
-        </w:rPr>
-        <w:t xml:space="preserve">que traga </w:t>
-      </w:r>
-      <w:r>
-        <w:rPr>
-          <w:rFonts w:cs="Arial" w:ascii="Arial" w:hAnsi="Arial"/>
-          <w:sz w:val="24"/>
-          <w:szCs w:val="24"/>
-          <w:lang w:eastAsia="pt-BR"/>
-        </w:rPr>
-        <w:t xml:space="preserve">clareza </w:t>
-      </w:r>
-      <w:r>
-        <w:rPr>
-          <w:rFonts w:cs="Arial" w:ascii="Arial" w:hAnsi="Arial"/>
-          <w:sz w:val="24"/>
-          <w:szCs w:val="24"/>
-          <w:lang w:eastAsia="pt-BR"/>
-        </w:rPr>
-        <w:t>nas informações e resultados que precisam ser acessados no dia-a-dia.</w:t>
-      </w:r>
-    </w:p>
-    <w:p>
-      <w:pPr>
-        <w:pStyle w:val="Normal"/>
-        <w:suppressAutoHyphens w:val="true"/>
-        <w:spacing w:lineRule="auto" w:line="360" w:before="0" w:after="0"/>
-        <w:jc w:val="both"/>
-        <w:rPr>
-          <w:rFonts w:ascii="Arial" w:hAnsi="Arial" w:eastAsia="Times New Roman" w:cs="Arial"/>
-          <w:sz w:val="24"/>
-          <w:szCs w:val="24"/>
-          <w:lang w:eastAsia="pt-BR"/>
-        </w:rPr>
-      </w:pPr>
-      <w:r>
-        <w:rPr>
-          <w:rFonts w:eastAsia="Times New Roman" w:cs="Arial" w:ascii="Arial" w:hAnsi="Arial"/>
-          <w:sz w:val="24"/>
-          <w:szCs w:val="24"/>
-          <w:lang w:eastAsia="pt-BR"/>
-        </w:rPr>
-      </w:r>
-    </w:p>
-    <w:p>
-      <w:pPr>
-        <w:pStyle w:val="Ttulo2"/>
-        <w:suppressAutoHyphens w:val="true"/>
-        <w:rPr>
-          <w:rFonts w:cs="Arial"/>
-          <w:szCs w:val="24"/>
-          <w:lang w:val="pt-BR" w:eastAsia="pt-BR"/>
-        </w:rPr>
-      </w:pPr>
-      <w:bookmarkStart w:id="4" w:name="_Toc74532090"/>
-      <w:r>
-        <w:rPr>
-          <w:rFonts w:cs="Arial"/>
-          <w:szCs w:val="24"/>
-          <w:lang w:val="pt-BR" w:eastAsia="pt-BR"/>
-        </w:rPr>
-        <w:t>1.2. Requisitos</w:t>
-      </w:r>
-      <w:bookmarkEnd w:id="4"/>
+          <w:rFonts w:ascii="Arial" w:hAnsi="Arial"/>
+        </w:rPr>
+      </w:pPr>
+      <w:r>
+        <w:rPr>
+          <w:rFonts w:cs="Arial" w:ascii="Arial" w:hAnsi="Arial"/>
+          <w:sz w:val="24"/>
+          <w:szCs w:val="24"/>
+          <w:lang w:eastAsia="pt-BR"/>
+        </w:rPr>
+        <w:t>Liste cada um dos atores que participarão dos casos de uso, oferecendo uma descrição sucinta para cada um deles. Os atores são todos aqueles que interagem com o sistema (usuários, outros sistemas, etc.).  Agora, como já estamos falando da modelagem do sistema, já podemos incluir os usuários responsáveis pela administração do sistema</w:t>
+      </w:r>
     </w:p>
     <w:p>
       <w:pPr>
@@ -2742,75 +2564,15 @@
         <w:ind w:firstLine="709"/>
         <w:jc w:val="both"/>
         <w:rPr>
-          <w:color w:val="C9211E"/>
-        </w:rPr>
-      </w:pPr>
-      <w:r>
-        <w:rPr>
-          <w:rFonts w:cs="Arial" w:ascii="Arial" w:hAnsi="Arial"/>
-          <w:color w:val="C9211E"/>
-          <w:sz w:val="24"/>
-          <w:szCs w:val="24"/>
-          <w:lang w:eastAsia="pt-BR"/>
-        </w:rPr>
-        <w:t>Enumere os requisitos funcionais e não funcionais previstos para a sua aplicação web. Entre os requisitos não funcionais, inclua os requisitos de usabilidade, de implementação e de portabilidade.</w:t>
-      </w:r>
-    </w:p>
-    <w:p>
-      <w:pPr>
-        <w:pStyle w:val="Normal"/>
-        <w:suppressAutoHyphens w:val="true"/>
-        <w:spacing w:lineRule="auto" w:line="360" w:before="0" w:after="0"/>
-        <w:jc w:val="both"/>
-        <w:rPr>
-          <w:rFonts w:ascii="Arial" w:hAnsi="Arial" w:eastAsia="Times New Roman" w:cs="Arial"/>
-          <w:sz w:val="24"/>
-          <w:szCs w:val="24"/>
-          <w:lang w:eastAsia="pt-BR"/>
-        </w:rPr>
-      </w:pPr>
-      <w:r>
-        <w:rPr>
-          <w:rFonts w:eastAsia="Times New Roman" w:cs="Arial" w:ascii="Arial" w:hAnsi="Arial"/>
-          <w:sz w:val="24"/>
-          <w:szCs w:val="24"/>
-          <w:lang w:eastAsia="pt-BR"/>
-        </w:rPr>
-      </w:r>
-    </w:p>
-    <w:p>
-      <w:pPr>
-        <w:pStyle w:val="Ttulo1"/>
-        <w:suppressAutoHyphens w:val="true"/>
-        <w:rPr>
-          <w:lang w:val="pt-BR" w:eastAsia="pt-BR"/>
-        </w:rPr>
-      </w:pPr>
-      <w:bookmarkStart w:id="5" w:name="_Toc74532091"/>
-      <w:r>
-        <w:rPr>
-          <w:lang w:val="pt-BR" w:eastAsia="pt-BR"/>
-        </w:rPr>
-        <w:t>2. Modelagem</w:t>
-      </w:r>
-      <w:bookmarkEnd w:id="5"/>
-    </w:p>
-    <w:p>
-      <w:pPr>
-        <w:pStyle w:val="Normal"/>
-        <w:suppressAutoHyphens w:val="true"/>
-        <w:spacing w:lineRule="auto" w:line="360" w:before="0" w:after="0"/>
-        <w:jc w:val="both"/>
-        <w:rPr>
-          <w:rFonts w:ascii="Arial" w:hAnsi="Arial" w:eastAsia="Times New Roman" w:cs="Arial"/>
-          <w:sz w:val="24"/>
-          <w:szCs w:val="24"/>
-          <w:lang w:eastAsia="pt-BR"/>
-        </w:rPr>
-      </w:pPr>
-      <w:r>
-        <w:rPr>
-          <w:rFonts w:eastAsia="Times New Roman" w:cs="Arial" w:ascii="Arial" w:hAnsi="Arial"/>
+          <w:rFonts w:cs="Arial"/>
+          <w:sz w:val="24"/>
+          <w:szCs w:val="24"/>
+          <w:lang w:eastAsia="pt-BR"/>
+        </w:rPr>
+      </w:pPr>
+      <w:r>
+        <w:rPr>
+          <w:rFonts w:cs="Arial"/>
           <w:sz w:val="24"/>
           <w:szCs w:val="24"/>
           <w:lang w:eastAsia="pt-BR"/>
@@ -2820,23 +2582,19 @@
     <w:p>
       <w:pPr>
         <w:pStyle w:val="Ttulo2"/>
-        <w:suppressAutoHyphens w:val="true"/>
-        <w:rPr>
-          <w:rFonts w:cs="Arial"/>
-          <w:szCs w:val="24"/>
-          <w:lang w:val="pt-BR" w:eastAsia="pt-BR"/>
-        </w:rPr>
-      </w:pPr>
-      <w:bookmarkStart w:id="6" w:name="_Toc74532092"/>
-      <w:r>
-        <w:rPr>
-          <w:rFonts w:cs="Arial"/>
-          <w:szCs w:val="24"/>
-          <w:lang w:val="pt-BR" w:eastAsia="pt-BR"/>
-        </w:rPr>
-        <w:t>2.1. Diagrama de casos de uso</w:t>
-      </w:r>
-      <w:bookmarkEnd w:id="6"/>
+        <w:spacing w:lineRule="auto" w:line="360"/>
+        <w:rPr>
+          <w:rFonts w:ascii="Arial" w:hAnsi="Arial"/>
+        </w:rPr>
+      </w:pPr>
+      <w:bookmarkStart w:id="8" w:name="_Toc74532094"/>
+      <w:r>
+        <w:rPr>
+          <w:lang w:eastAsia="pt-BR"/>
+        </w:rPr>
+        <w:t>2.3. Detalhamento dos casos de uso</w:t>
+      </w:r>
+      <w:bookmarkEnd w:id="8"/>
     </w:p>
     <w:p>
       <w:pPr>
@@ -2846,6 +2604,26 @@
         <w:ind w:firstLine="709"/>
         <w:jc w:val="both"/>
         <w:rPr>
+          <w:rFonts w:ascii="Arial" w:hAnsi="Arial"/>
+        </w:rPr>
+      </w:pPr>
+      <w:r>
+        <w:rPr>
+          <w:rFonts w:cs="Arial" w:ascii="Arial" w:hAnsi="Arial"/>
+          <w:sz w:val="24"/>
+          <w:szCs w:val="24"/>
+          <w:lang w:eastAsia="pt-BR"/>
+        </w:rPr>
+        <w:t>Nesta seção, cada caso de uso deve ser detalhado. Esse detalhamento deve incluir uma descrição do caso de uso, a lista de atores que participam do caso de uso, as pré e pós-condições e os fluxos de eventos (básico, alternativo, de exceção, sub-fluxos, etc.).</w:t>
+      </w:r>
+    </w:p>
+    <w:p>
+      <w:pPr>
+        <w:pStyle w:val="Normal"/>
+        <w:suppressAutoHyphens w:val="true"/>
+        <w:spacing w:lineRule="auto" w:line="360"/>
+        <w:ind w:firstLine="709"/>
+        <w:rPr>
           <w:rFonts w:ascii="Arial" w:hAnsi="Arial" w:cs="Arial"/>
           <w:sz w:val="24"/>
           <w:szCs w:val="24"/>
@@ -2859,25 +2637,127 @@
           <w:szCs w:val="24"/>
           <w:lang w:eastAsia="pt-BR"/>
         </w:rPr>
-        <w:t>O diagrama de casos de uso oferece uma visão global dos casos de uso e dos atores que dele participam.</w:t>
       </w:r>
     </w:p>
     <w:p>
       <w:pPr>
         <w:pStyle w:val="Ttulo2"/>
-        <w:suppressAutoHyphens w:val="true"/>
+        <w:spacing w:lineRule="auto" w:line="360"/>
+        <w:rPr>
+          <w:rFonts w:ascii="Arial" w:hAnsi="Arial"/>
+        </w:rPr>
+      </w:pPr>
+      <w:bookmarkStart w:id="9" w:name="_Toc74532095"/>
+      <w:r>
+        <w:rPr>
+          <w:lang w:eastAsia="pt-BR"/>
+        </w:rPr>
+        <w:t xml:space="preserve">2.4. </w:t>
+      </w:r>
+      <w:r>
         <w:rPr>
           <w:lang w:val="pt-BR" w:eastAsia="pt-BR"/>
         </w:rPr>
-      </w:pPr>
-      <w:bookmarkStart w:id="7" w:name="_Toc74532093"/>
+        <w:t xml:space="preserve">Projeto de </w:t>
+      </w:r>
+      <w:r>
+        <w:rPr>
+          <w:lang w:eastAsia="pt-BR"/>
+        </w:rPr>
+        <w:t>Interface</w:t>
+      </w:r>
+      <w:bookmarkEnd w:id="9"/>
+    </w:p>
+    <w:p>
+      <w:pPr>
+        <w:pStyle w:val="Normal"/>
+        <w:suppressAutoHyphens w:val="true"/>
+        <w:spacing w:lineRule="auto" w:line="360" w:before="0" w:after="0"/>
+        <w:ind w:firstLine="709"/>
+        <w:jc w:val="both"/>
+        <w:rPr>
+          <w:rFonts w:ascii="Arial" w:hAnsi="Arial"/>
+        </w:rPr>
+      </w:pPr>
+      <w:r>
+        <w:rPr>
+          <w:rFonts w:cs="Arial" w:ascii="Arial" w:hAnsi="Arial"/>
+          <w:sz w:val="24"/>
+          <w:szCs w:val="24"/>
+        </w:rPr>
+        <w:t>Apresente o fluxo do usuário no sistema e o layout das interfaces, incluindo uma descrição dos campos e comandos em cada uma delas. Como forma de layout, use um wireframes ou as interfaces já implementadas.</w:t>
+      </w:r>
+    </w:p>
+    <w:p>
+      <w:pPr>
+        <w:pStyle w:val="Normal"/>
+        <w:suppressAutoHyphens w:val="true"/>
+        <w:spacing w:lineRule="auto" w:line="360" w:before="0" w:after="0"/>
+        <w:ind w:firstLine="709"/>
+        <w:jc w:val="both"/>
+        <w:rPr>
+          <w:rFonts w:ascii="Arial" w:hAnsi="Arial"/>
+        </w:rPr>
+      </w:pPr>
+      <w:r>
+        <w:rPr>
+          <w:rFonts w:cs="Arial" w:ascii="Arial" w:hAnsi="Arial"/>
+          <w:sz w:val="24"/>
+          <w:szCs w:val="24"/>
+        </w:rPr>
+        <w:t>Se necessário, use um diagrama de estados para representar o comportamento de uma interface ou fluxo de um processo associado à funcionalidade em questão.</w:t>
+      </w:r>
+    </w:p>
+    <w:p>
+      <w:pPr>
+        <w:pStyle w:val="Normal"/>
+        <w:suppressAutoHyphens w:val="true"/>
+        <w:spacing w:lineRule="auto" w:line="360"/>
+        <w:ind w:firstLine="709"/>
+        <w:rPr>
+          <w:rFonts w:ascii="Arial" w:hAnsi="Arial" w:cs="Arial"/>
+          <w:sz w:val="24"/>
+          <w:szCs w:val="24"/>
+          <w:lang w:eastAsia="pt-BR"/>
+        </w:rPr>
+      </w:pPr>
+      <w:r>
+        <w:rPr>
+          <w:rFonts w:cs="Arial" w:ascii="Arial" w:hAnsi="Arial"/>
+          <w:sz w:val="24"/>
+          <w:szCs w:val="24"/>
+          <w:lang w:eastAsia="pt-BR"/>
+        </w:rPr>
+      </w:r>
+    </w:p>
+    <w:p>
+      <w:pPr>
+        <w:pStyle w:val="Ttulo2"/>
+        <w:spacing w:lineRule="auto" w:line="360"/>
+        <w:rPr>
+          <w:rFonts w:ascii="Arial" w:hAnsi="Arial"/>
+        </w:rPr>
+      </w:pPr>
+      <w:bookmarkStart w:id="10" w:name="_Toc74532096"/>
+      <w:r>
+        <w:rPr>
+          <w:lang w:eastAsia="pt-BR"/>
+        </w:rPr>
+        <w:t>2.</w:t>
+      </w:r>
       <w:r>
         <w:rPr>
           <w:lang w:val="pt-BR" w:eastAsia="pt-BR"/>
         </w:rPr>
-        <w:t>2.2. Atores</w:t>
-      </w:r>
-      <w:bookmarkEnd w:id="7"/>
+        <w:t>5</w:t>
+      </w:r>
+      <w:r>
+        <w:rPr>
+          <w:lang w:eastAsia="pt-BR"/>
+        </w:rPr>
+        <w:t>. Diagrama de classes</w:t>
+      </w:r>
+      <w:bookmarkEnd w:id="10"/>
     </w:p>
     <w:p>
       <w:pPr>
@@ -2887,20 +2767,17 @@
         <w:ind w:firstLine="709"/>
         <w:jc w:val="both"/>
         <w:rPr>
-          <w:rFonts w:ascii="Arial" w:hAnsi="Arial" w:cs="Arial"/>
-          <w:sz w:val="24"/>
-          <w:szCs w:val="24"/>
-          <w:lang w:eastAsia="pt-BR"/>
-        </w:rPr>
-      </w:pPr>
-      <w:r>
-        <w:rPr>
-          <w:rFonts w:cs="Arial" w:ascii="Arial" w:hAnsi="Arial"/>
-          <w:sz w:val="24"/>
-          <w:szCs w:val="24"/>
-          <w:lang w:eastAsia="pt-BR"/>
-        </w:rPr>
-        <w:t>Liste cada um dos atores que participarão dos casos de uso, oferecendo uma descrição sucinta para cada um deles. Os atores são todos aqueles que interagem com o sistema (usuários, outros sistemas, etc.).  Agora, como já estamos falando da modelagem do sistema, já podemos incluir os usuários responsáveis pela administração do sistema</w:t>
+          <w:rFonts w:ascii="Arial" w:hAnsi="Arial"/>
+        </w:rPr>
+      </w:pPr>
+      <w:r>
+        <w:rPr>
+          <w:rFonts w:cs="Arial" w:ascii="Arial" w:hAnsi="Arial"/>
+          <w:sz w:val="24"/>
+          <w:szCs w:val="24"/>
+          <w:lang w:eastAsia="pt-BR"/>
+        </w:rPr>
+        <w:t>Apresente o diagrama de classes da aplicação web, descrevendo, sucintamente, as classes e as relações entre elas.</w:t>
       </w:r>
     </w:p>
     <w:p>
@@ -2927,19 +2804,21 @@
     </w:p>
     <w:p>
       <w:pPr>
-        <w:pStyle w:val="Ttulo2"/>
-        <w:rPr>
-          <w:lang w:eastAsia="pt-BR"/>
-        </w:rPr>
-      </w:pPr>
-      <w:bookmarkStart w:id="8" w:name="_Toc74532094"/>
-      <w:r>
-        <w:rPr>
-          <w:lang w:eastAsia="pt-BR"/>
-        </w:rPr>
-        <w:t>2.3. Detalhamento dos casos de uso</w:t>
-      </w:r>
-      <w:bookmarkEnd w:id="8"/>
+        <w:pStyle w:val="Ttulo1"/>
+        <w:suppressAutoHyphens w:val="true"/>
+        <w:spacing w:lineRule="auto" w:line="360"/>
+        <w:rPr>
+          <w:rFonts w:ascii="Arial" w:hAnsi="Arial"/>
+        </w:rPr>
+      </w:pPr>
+      <w:bookmarkStart w:id="11" w:name="_Toc74532097"/>
+      <w:r>
+        <w:rPr>
+          <w:lang w:val="pt-BR" w:eastAsia="pt-BR"/>
+        </w:rPr>
+        <w:t>3. Projeto</w:t>
+      </w:r>
+      <w:bookmarkEnd w:id="11"/>
     </w:p>
     <w:p>
       <w:pPr>
@@ -2947,7 +2826,6 @@
         <w:suppressAutoHyphens w:val="true"/>
         <w:spacing w:lineRule="auto" w:line="360"/>
         <w:ind w:firstLine="709"/>
-        <w:jc w:val="both"/>
         <w:rPr>
           <w:rFonts w:ascii="Arial" w:hAnsi="Arial" w:cs="Arial"/>
           <w:sz w:val="24"/>
@@ -2962,58 +2840,43 @@
           <w:szCs w:val="24"/>
           <w:lang w:eastAsia="pt-BR"/>
         </w:rPr>
-        <w:t>Nesta seção, cada caso de uso deve ser detalhado. Esse detalhamento deve incluir uma descrição do caso de uso, a lista de atores que participam do caso de uso, as pré e pós-condições e os fluxos de eventos (básico, alternativo, de exceção, sub-fluxos, etc.).</w:t>
-      </w:r>
-    </w:p>
-    <w:p>
-      <w:pPr>
-        <w:pStyle w:val="Normal"/>
-        <w:suppressAutoHyphens w:val="true"/>
+      </w:r>
+    </w:p>
+    <w:p>
+      <w:pPr>
+        <w:pStyle w:val="Ttulo2"/>
         <w:spacing w:lineRule="auto" w:line="360"/>
-        <w:ind w:firstLine="709"/>
-        <w:rPr>
-          <w:rFonts w:ascii="Arial" w:hAnsi="Arial" w:cs="Arial"/>
-          <w:sz w:val="24"/>
-          <w:szCs w:val="24"/>
-          <w:lang w:eastAsia="pt-BR"/>
-        </w:rPr>
-      </w:pPr>
-      <w:r>
-        <w:rPr>
-          <w:rFonts w:cs="Arial" w:ascii="Arial" w:hAnsi="Arial"/>
-          <w:sz w:val="24"/>
-          <w:szCs w:val="24"/>
-          <w:lang w:eastAsia="pt-BR"/>
-        </w:rPr>
-      </w:r>
-    </w:p>
-    <w:p>
-      <w:pPr>
-        <w:pStyle w:val="Ttulo2"/>
-        <w:rPr>
-          <w:lang w:eastAsia="pt-BR"/>
-        </w:rPr>
-      </w:pPr>
-      <w:bookmarkStart w:id="9" w:name="_Toc74532095"/>
-      <w:r>
-        <w:rPr>
-          <w:lang w:eastAsia="pt-BR"/>
-        </w:rPr>
-        <w:t xml:space="preserve">2.4. </w:t>
+        <w:rPr>
+          <w:rFonts w:ascii="Arial" w:hAnsi="Arial"/>
+        </w:rPr>
+      </w:pPr>
+      <w:bookmarkStart w:id="12" w:name="_Toc74532098"/>
+      <w:r>
+        <w:rPr>
+          <w:lang w:eastAsia="pt-BR"/>
+        </w:rPr>
+        <w:t>3.1. Arquitetura d</w:t>
       </w:r>
       <w:r>
         <w:rPr>
           <w:lang w:val="pt-BR" w:eastAsia="pt-BR"/>
         </w:rPr>
-        <w:t xml:space="preserve">Projeto de </w:t>
-      </w:r>
-      <w:r>
-        <w:rPr>
-          <w:lang w:eastAsia="pt-BR"/>
-        </w:rPr>
-        <w:t>Interface</w:t>
-      </w:r>
-      <w:bookmarkEnd w:id="9"/>
+        <w:t>e</w:t>
+      </w:r>
+      <w:r>
+        <w:rPr>
+          <w:lang w:eastAsia="pt-BR"/>
+        </w:rPr>
+        <w:t xml:space="preserve"> </w:t>
+      </w:r>
+      <w:r>
+        <w:rPr>
+          <w:i/>
+          <w:lang w:val="pt-BR" w:eastAsia="pt-BR"/>
+        </w:rPr>
+        <w:t>software</w:t>
+      </w:r>
+      <w:bookmarkEnd w:id="12"/>
     </w:p>
     <w:p>
       <w:pPr>
@@ -3023,18 +2886,16 @@
         <w:ind w:firstLine="709"/>
         <w:jc w:val="both"/>
         <w:rPr>
-          <w:rFonts w:ascii="Arial" w:hAnsi="Arial" w:cs="Arial"/>
-          <w:sz w:val="24"/>
-          <w:szCs w:val="24"/>
-        </w:rPr>
-      </w:pPr>
-      <w:r>
-        <w:rPr>
-          <w:rFonts w:cs="Arial" w:ascii="Arial" w:hAnsi="Arial"/>
-          <w:sz w:val="24"/>
-          <w:szCs w:val="24"/>
-        </w:rPr>
-        <w:t>Apresente o fluxo do usuário no sistema e o layout das interfaces, incluindo uma descrição dos campos e comandos em cada uma delas. Como forma de layout, use um wireframes ou as interfaces já implementadas.</w:t>
+          <w:rFonts w:ascii="Arial" w:hAnsi="Arial"/>
+        </w:rPr>
+      </w:pPr>
+      <w:r>
+        <w:rPr>
+          <w:rFonts w:cs="Arial" w:ascii="Arial" w:hAnsi="Arial"/>
+          <w:sz w:val="24"/>
+          <w:szCs w:val="24"/>
+        </w:rPr>
+        <w:t xml:space="preserve">Descreva o padrão arquitetural que sua aplicação adotará (cliente-servidor, MVC, P2P, etc.), justificando a escolha de cada opção tecnológica. </w:t>
       </w:r>
     </w:p>
     <w:p>
@@ -3045,223 +2906,9 @@
         <w:ind w:firstLine="709"/>
         <w:jc w:val="both"/>
         <w:rPr>
-          <w:rFonts w:ascii="Arial" w:hAnsi="Arial" w:cs="Arial"/>
-          <w:sz w:val="24"/>
-          <w:szCs w:val="24"/>
-        </w:rPr>
-      </w:pPr>
-      <w:r>
-        <w:rPr>
-          <w:rFonts w:cs="Arial" w:ascii="Arial" w:hAnsi="Arial"/>
-          <w:sz w:val="24"/>
-          <w:szCs w:val="24"/>
-        </w:rPr>
-        <w:t>Se necessário, use um diagrama de estados para representar o comportamento de uma interface ou fluxo de um processo associado à funcionalidade em questão.</w:t>
-      </w:r>
-    </w:p>
-    <w:p>
-      <w:pPr>
-        <w:pStyle w:val="Normal"/>
-        <w:suppressAutoHyphens w:val="true"/>
-        <w:spacing w:lineRule="auto" w:line="360"/>
-        <w:ind w:firstLine="709"/>
-        <w:rPr>
-          <w:rFonts w:ascii="Arial" w:hAnsi="Arial" w:cs="Arial"/>
-          <w:sz w:val="24"/>
-          <w:szCs w:val="24"/>
-          <w:lang w:eastAsia="pt-BR"/>
-        </w:rPr>
-      </w:pPr>
-      <w:r>
-        <w:rPr>
-          <w:rFonts w:cs="Arial" w:ascii="Arial" w:hAnsi="Arial"/>
-          <w:sz w:val="24"/>
-          <w:szCs w:val="24"/>
-          <w:lang w:eastAsia="pt-BR"/>
-        </w:rPr>
-      </w:r>
-    </w:p>
-    <w:p>
-      <w:pPr>
-        <w:pStyle w:val="Ttulo2"/>
-        <w:rPr>
-          <w:lang w:eastAsia="pt-BR"/>
-        </w:rPr>
-      </w:pPr>
-      <w:bookmarkStart w:id="10" w:name="_Toc74532096"/>
-      <w:r>
-        <w:rPr>
-          <w:lang w:eastAsia="pt-BR"/>
-        </w:rPr>
-        <w:t>2.</w:t>
-      </w:r>
-      <w:r>
-        <w:rPr>
-          <w:lang w:val="pt-BR" w:eastAsia="pt-BR"/>
-        </w:rPr>
-        <w:t>5</w:t>
-      </w:r>
-      <w:r>
-        <w:rPr>
-          <w:lang w:eastAsia="pt-BR"/>
-        </w:rPr>
-        <w:t>. Diagrama de classes</w:t>
-      </w:r>
-      <w:bookmarkEnd w:id="10"/>
-    </w:p>
-    <w:p>
-      <w:pPr>
-        <w:pStyle w:val="Normal"/>
-        <w:suppressAutoHyphens w:val="true"/>
-        <w:spacing w:lineRule="auto" w:line="360"/>
-        <w:ind w:firstLine="709"/>
-        <w:jc w:val="both"/>
-        <w:rPr>
-          <w:rFonts w:ascii="Arial" w:hAnsi="Arial" w:cs="Arial"/>
-          <w:sz w:val="24"/>
-          <w:szCs w:val="24"/>
-          <w:lang w:eastAsia="pt-BR"/>
-        </w:rPr>
-      </w:pPr>
-      <w:r>
-        <w:rPr>
-          <w:rFonts w:cs="Arial" w:ascii="Arial" w:hAnsi="Arial"/>
-          <w:sz w:val="24"/>
-          <w:szCs w:val="24"/>
-          <w:lang w:eastAsia="pt-BR"/>
-        </w:rPr>
-        <w:t>Apresente o diagrama de classes da aplicação web, descrevendo, sucintamente, as classes e as relações entre elas.</w:t>
-      </w:r>
-    </w:p>
-    <w:p>
-      <w:pPr>
-        <w:pStyle w:val="Normal"/>
-        <w:suppressAutoHyphens w:val="true"/>
-        <w:spacing w:lineRule="auto" w:line="360"/>
-        <w:ind w:firstLine="709"/>
-        <w:rPr>
-          <w:rFonts w:ascii="Arial" w:hAnsi="Arial" w:cs="Arial"/>
-          <w:sz w:val="24"/>
-          <w:szCs w:val="24"/>
-          <w:lang w:eastAsia="pt-BR"/>
-        </w:rPr>
-      </w:pPr>
-      <w:r>
-        <w:rPr>
-          <w:rFonts w:cs="Arial" w:ascii="Arial" w:hAnsi="Arial"/>
-          <w:sz w:val="24"/>
-          <w:szCs w:val="24"/>
-          <w:lang w:eastAsia="pt-BR"/>
-        </w:rPr>
-      </w:r>
-    </w:p>
-    <w:p>
-      <w:pPr>
-        <w:pStyle w:val="Ttulo1"/>
-        <w:suppressAutoHyphens w:val="true"/>
-        <w:rPr>
-          <w:lang w:val="pt-BR" w:eastAsia="pt-BR"/>
-        </w:rPr>
-      </w:pPr>
-      <w:bookmarkStart w:id="11" w:name="_Toc74532097"/>
-      <w:r>
-        <w:rPr>
-          <w:lang w:val="pt-BR" w:eastAsia="pt-BR"/>
-        </w:rPr>
-        <w:t>3. Projeto</w:t>
-      </w:r>
-      <w:bookmarkEnd w:id="11"/>
-    </w:p>
-    <w:p>
-      <w:pPr>
-        <w:pStyle w:val="Normal"/>
-        <w:suppressAutoHyphens w:val="true"/>
-        <w:spacing w:lineRule="auto" w:line="360"/>
-        <w:ind w:firstLine="709"/>
-        <w:rPr>
-          <w:rFonts w:ascii="Arial" w:hAnsi="Arial" w:cs="Arial"/>
-          <w:sz w:val="24"/>
-          <w:szCs w:val="24"/>
-          <w:lang w:eastAsia="pt-BR"/>
-        </w:rPr>
-      </w:pPr>
-      <w:r>
-        <w:rPr>
-          <w:rFonts w:cs="Arial" w:ascii="Arial" w:hAnsi="Arial"/>
-          <w:sz w:val="24"/>
-          <w:szCs w:val="24"/>
-          <w:lang w:eastAsia="pt-BR"/>
-        </w:rPr>
-      </w:r>
-    </w:p>
-    <w:p>
-      <w:pPr>
-        <w:pStyle w:val="Ttulo2"/>
-        <w:rPr>
-          <w:lang w:val="pt-BR" w:eastAsia="pt-BR"/>
-        </w:rPr>
-      </w:pPr>
-      <w:bookmarkStart w:id="12" w:name="_Toc74532098"/>
-      <w:r>
-        <w:rPr>
-          <w:lang w:eastAsia="pt-BR"/>
-        </w:rPr>
-        <w:t>3.1. Arquitetura d</w:t>
-      </w:r>
-      <w:r>
-        <w:rPr>
-          <w:lang w:val="pt-BR" w:eastAsia="pt-BR"/>
-        </w:rPr>
-        <w:t>e</w:t>
-      </w:r>
-      <w:r>
-        <w:rPr>
-          <w:lang w:eastAsia="pt-BR"/>
-        </w:rPr>
-        <w:t xml:space="preserve"> </w:t>
-      </w:r>
-      <w:r>
-        <w:rPr>
-          <w:i/>
-          <w:lang w:val="pt-BR" w:eastAsia="pt-BR"/>
-        </w:rPr>
-        <w:t>software</w:t>
-      </w:r>
-      <w:bookmarkEnd w:id="12"/>
-    </w:p>
-    <w:p>
-      <w:pPr>
-        <w:pStyle w:val="Normal"/>
-        <w:suppressAutoHyphens w:val="true"/>
-        <w:spacing w:lineRule="auto" w:line="360" w:before="0" w:after="0"/>
-        <w:ind w:firstLine="709"/>
-        <w:jc w:val="both"/>
-        <w:rPr>
-          <w:rFonts w:ascii="Arial" w:hAnsi="Arial" w:cs="Arial"/>
-          <w:sz w:val="24"/>
-          <w:szCs w:val="24"/>
-        </w:rPr>
-      </w:pPr>
-      <w:r>
-        <w:rPr>
-          <w:rFonts w:cs="Arial" w:ascii="Arial" w:hAnsi="Arial"/>
-          <w:sz w:val="24"/>
-          <w:szCs w:val="24"/>
-        </w:rPr>
-        <w:t xml:space="preserve">Descreva o padrão arquitetural que sua aplicação adotará (cliente-servidor, MVC, P2P, etc.), justificando a escolha de cada opção tecnológica. </w:t>
-      </w:r>
-    </w:p>
-    <w:p>
-      <w:pPr>
-        <w:pStyle w:val="Normal"/>
-        <w:suppressAutoHyphens w:val="true"/>
-        <w:spacing w:lineRule="auto" w:line="360" w:before="0" w:after="0"/>
-        <w:ind w:firstLine="709"/>
-        <w:jc w:val="both"/>
-        <w:rPr>
-          <w:rFonts w:ascii="Arial" w:hAnsi="Arial" w:cs="Arial"/>
-          <w:sz w:val="24"/>
-          <w:szCs w:val="24"/>
+          <w:rFonts w:ascii="Arial" w:hAnsi="Arial" w:eastAsia="Times New Roman"/>
+          <w:sz w:val="22"/>
+          <w:lang w:eastAsia="pt-BR"/>
         </w:rPr>
       </w:pPr>
       <w:r>
@@ -3336,8 +2983,9 @@
     <w:p>
       <w:pPr>
         <w:pStyle w:val="Ttulo2"/>
-        <w:rPr>
-          <w:lang w:val="pt-BR" w:eastAsia="pt-BR"/>
+        <w:spacing w:lineRule="auto" w:line="360"/>
+        <w:rPr>
+          <w:rFonts w:ascii="Arial" w:hAnsi="Arial"/>
         </w:rPr>
       </w:pPr>
       <w:bookmarkStart w:id="13" w:name="_Toc74532099"/>
@@ -3357,9 +3005,7 @@
         <w:ind w:firstLine="709"/>
         <w:jc w:val="both"/>
         <w:rPr>
-          <w:rFonts w:ascii="Arial" w:hAnsi="Arial" w:cs="Arial"/>
-          <w:sz w:val="24"/>
-          <w:szCs w:val="24"/>
+          <w:rFonts w:ascii="Arial" w:hAnsi="Arial"/>
         </w:rPr>
       </w:pPr>
       <w:r>
@@ -3379,6 +3025,25 @@
         <w:ind w:firstLine="709"/>
         <w:jc w:val="both"/>
         <w:rPr>
+          <w:rFonts w:ascii="Arial" w:hAnsi="Arial"/>
+        </w:rPr>
+      </w:pPr>
+      <w:r>
+        <w:rPr>
+          <w:rFonts w:cs="Arial" w:ascii="Arial" w:hAnsi="Arial"/>
+          <w:sz w:val="24"/>
+          <w:szCs w:val="24"/>
+        </w:rPr>
+        <w:t>Descreva também como será a navegação pelo espaço de navegação, os mecanismos de busca e de recuperação de informações. Opcionalmente inclua um diagrama hierárquico que mostre como as funcionalidades estão distribuídas pelo sistema.</w:t>
+      </w:r>
+    </w:p>
+    <w:p>
+      <w:pPr>
+        <w:pStyle w:val="Normal"/>
+        <w:suppressAutoHyphens w:val="true"/>
+        <w:spacing w:lineRule="auto" w:line="360" w:before="0" w:after="0"/>
+        <w:jc w:val="both"/>
+        <w:rPr>
           <w:rFonts w:ascii="Arial" w:hAnsi="Arial" w:cs="Arial"/>
           <w:sz w:val="24"/>
           <w:szCs w:val="24"/>
@@ -3390,34 +3055,14 @@
           <w:sz w:val="24"/>
           <w:szCs w:val="24"/>
         </w:rPr>
-        <w:t>Descreva também como será a navegação pelo espaço de navegação, os mecanismos de busca e de recuperação de informações. Opcionalmente inclua um diagrama hierárquico que mostre como as funcionalidades estão distribuídas pelo sistema.</w:t>
-      </w:r>
-    </w:p>
-    <w:p>
-      <w:pPr>
-        <w:pStyle w:val="Normal"/>
-        <w:suppressAutoHyphens w:val="true"/>
-        <w:spacing w:lineRule="auto" w:line="360" w:before="0" w:after="0"/>
-        <w:jc w:val="both"/>
-        <w:rPr>
-          <w:rFonts w:ascii="Arial" w:hAnsi="Arial" w:cs="Arial"/>
-          <w:sz w:val="24"/>
-          <w:szCs w:val="24"/>
-        </w:rPr>
-      </w:pPr>
-      <w:r>
-        <w:rPr>
-          <w:rFonts w:cs="Arial" w:ascii="Arial" w:hAnsi="Arial"/>
-          <w:sz w:val="24"/>
-          <w:szCs w:val="24"/>
-        </w:rPr>
       </w:r>
     </w:p>
     <w:p>
       <w:pPr>
         <w:pStyle w:val="Ttulo1"/>
-        <w:rPr>
-          <w:lang w:eastAsia="pt-BR"/>
+        <w:spacing w:lineRule="auto" w:line="360"/>
+        <w:rPr>
+          <w:rFonts w:ascii="Arial" w:hAnsi="Arial"/>
         </w:rPr>
       </w:pPr>
       <w:bookmarkStart w:id="14" w:name="_Toc74532100"/>
@@ -3437,10 +3082,7 @@
         <w:ind w:firstLine="709"/>
         <w:jc w:val="both"/>
         <w:rPr>
-          <w:rFonts w:ascii="Arial" w:hAnsi="Arial" w:eastAsia="Times New Roman" w:cs="Arial"/>
-          <w:sz w:val="24"/>
-          <w:szCs w:val="24"/>
-          <w:lang w:eastAsia="pt-BR"/>
+          <w:rFonts w:ascii="Arial" w:hAnsi="Arial"/>
         </w:rPr>
       </w:pPr>
       <w:r>
@@ -3469,7 +3111,7 @@
         <w:ind w:firstLine="709"/>
         <w:jc w:val="both"/>
         <w:rPr>
-          <w:rFonts w:cs="Calibri"/>
+          <w:rFonts w:ascii="Arial" w:hAnsi="Arial" w:cs="Calibri"/>
           <w:i/>
           <w:i/>
           <w:sz w:val="24"/>
@@ -3478,7 +3120,7 @@
       </w:pPr>
       <w:r>
         <w:rPr>
-          <w:rFonts w:cs="Calibri"/>
+          <w:rFonts w:cs="Calibri" w:ascii="Arial" w:hAnsi="Arial"/>
           <w:i/>
           <w:sz w:val="24"/>
           <w:szCs w:val="24"/>
@@ -3488,21 +3130,22 @@
     <w:p>
       <w:pPr>
         <w:pStyle w:val="Ttulo1"/>
+        <w:spacing w:lineRule="auto" w:line="360"/>
+        <w:rPr>
+          <w:rFonts w:ascii="Arial" w:hAnsi="Arial"/>
+        </w:rPr>
+      </w:pPr>
+      <w:bookmarkStart w:id="15" w:name="_Toc74532101"/>
+      <w:r>
+        <w:rPr>
+          <w:lang w:eastAsia="pt-BR"/>
+        </w:rPr>
+        <w:t>5. URL</w:t>
+      </w:r>
+      <w:r>
         <w:rPr>
           <w:lang w:val="pt-BR" w:eastAsia="pt-BR"/>
         </w:rPr>
-      </w:pPr>
-      <w:bookmarkStart w:id="15" w:name="_Toc74532101"/>
-      <w:r>
-        <w:rPr>
-          <w:lang w:eastAsia="pt-BR"/>
-        </w:rPr>
-        <w:t>5. URL</w:t>
-      </w:r>
-      <w:r>
-        <w:rPr>
-          <w:lang w:val="pt-BR" w:eastAsia="pt-BR"/>
-        </w:rPr>
         <w:t>s</w:t>
       </w:r>
       <w:bookmarkEnd w:id="15"/>
@@ -3530,8 +3173,9 @@
     <w:p>
       <w:pPr>
         <w:pStyle w:val="Ttulo2"/>
-        <w:rPr>
-          <w:lang w:val="pt-BR" w:eastAsia="pt-BR"/>
+        <w:spacing w:lineRule="auto" w:line="360"/>
+        <w:rPr>
+          <w:rFonts w:ascii="Arial" w:hAnsi="Arial"/>
         </w:rPr>
       </w:pPr>
       <w:bookmarkStart w:id="16" w:name="_Toc74532102"/>
@@ -3575,6 +3219,25 @@
         <w:ind w:firstLine="709"/>
         <w:jc w:val="both"/>
         <w:rPr>
+          <w:rFonts w:ascii="Arial" w:hAnsi="Arial"/>
+        </w:rPr>
+      </w:pPr>
+      <w:r>
+        <w:rPr>
+          <w:rFonts w:cs="Arial" w:ascii="Arial" w:hAnsi="Arial"/>
+          <w:sz w:val="24"/>
+          <w:szCs w:val="24"/>
+        </w:rPr>
+        <w:t>Apresente o endereço em que sua aplicação web está hospedada, além de quaisquer orientações e restrições (ex.: senha) para usá-la.</w:t>
+      </w:r>
+    </w:p>
+    <w:p>
+      <w:pPr>
+        <w:pStyle w:val="Normal"/>
+        <w:suppressAutoHyphens w:val="true"/>
+        <w:spacing w:lineRule="auto" w:line="360" w:before="0" w:after="0"/>
+        <w:jc w:val="both"/>
+        <w:rPr>
           <w:rFonts w:ascii="Arial" w:hAnsi="Arial" w:eastAsia="Times New Roman" w:cs="Arial"/>
           <w:sz w:val="24"/>
           <w:szCs w:val="24"/>
@@ -3583,28 +3246,6 @@
       </w:pPr>
       <w:r>
         <w:rPr>
-          <w:rFonts w:cs="Arial" w:ascii="Arial" w:hAnsi="Arial"/>
-          <w:sz w:val="24"/>
-          <w:szCs w:val="24"/>
-        </w:rPr>
-        <w:t>Apresente o endereço em que sua aplicação web está hospedada, além de quaisquer orientações e restrições (ex.: senha) para usá-la.</w:t>
-      </w:r>
-    </w:p>
-    <w:p>
-      <w:pPr>
-        <w:pStyle w:val="Normal"/>
-        <w:suppressAutoHyphens w:val="true"/>
-        <w:spacing w:lineRule="auto" w:line="360" w:before="0" w:after="0"/>
-        <w:jc w:val="both"/>
-        <w:rPr>
-          <w:rFonts w:ascii="Arial" w:hAnsi="Arial" w:eastAsia="Times New Roman" w:cs="Arial"/>
-          <w:sz w:val="24"/>
-          <w:szCs w:val="24"/>
-          <w:lang w:eastAsia="pt-BR"/>
-        </w:rPr>
-      </w:pPr>
-      <w:r>
-        <w:rPr>
           <w:rFonts w:eastAsia="Times New Roman" w:cs="Arial" w:ascii="Arial" w:hAnsi="Arial"/>
           <w:sz w:val="24"/>
           <w:szCs w:val="24"/>
@@ -3615,8 +3256,9 @@
     <w:p>
       <w:pPr>
         <w:pStyle w:val="Ttulo2"/>
-        <w:rPr>
-          <w:lang w:val="pt-BR" w:eastAsia="pt-BR"/>
+        <w:spacing w:lineRule="auto" w:line="360"/>
+        <w:rPr>
+          <w:rFonts w:ascii="Arial" w:hAnsi="Arial"/>
         </w:rPr>
       </w:pPr>
       <w:bookmarkStart w:id="17" w:name="_Toc74532103"/>
@@ -3660,6 +3302,26 @@
         <w:ind w:firstLine="709"/>
         <w:jc w:val="both"/>
         <w:rPr>
+          <w:rFonts w:ascii="Arial" w:hAnsi="Arial"/>
+        </w:rPr>
+      </w:pPr>
+      <w:r>
+        <w:rPr>
+          <w:rFonts w:eastAsia="Times New Roman" w:cs="Arial" w:ascii="Arial" w:hAnsi="Arial"/>
+          <w:sz w:val="24"/>
+          <w:szCs w:val="24"/>
+          <w:lang w:eastAsia="pt-BR"/>
+        </w:rPr>
+        <w:t>Inclua o código da sua aplicação web em um repositório e indique a URL. A inclusão desse código servirá como base para garantir a autenticidade dos trabalhos.</w:t>
+      </w:r>
+    </w:p>
+    <w:p>
+      <w:pPr>
+        <w:pStyle w:val="Normal"/>
+        <w:suppressAutoHyphens w:val="true"/>
+        <w:spacing w:lineRule="auto" w:line="360" w:before="0" w:after="0"/>
+        <w:jc w:val="both"/>
+        <w:rPr>
           <w:rFonts w:ascii="Arial" w:hAnsi="Arial" w:eastAsia="Times New Roman" w:cs="Arial"/>
           <w:sz w:val="24"/>
           <w:szCs w:val="24"/>
@@ -3673,36 +3335,14 @@
           <w:szCs w:val="24"/>
           <w:lang w:eastAsia="pt-BR"/>
         </w:rPr>
-        <w:t>Inclua o código da sua aplicação web em um repositório e indique a URL. A inclusão desse código servirá como base para garantir a autenticidade dos trabalhos.</w:t>
-      </w:r>
-    </w:p>
-    <w:p>
-      <w:pPr>
-        <w:pStyle w:val="Normal"/>
-        <w:suppressAutoHyphens w:val="true"/>
-        <w:spacing w:lineRule="auto" w:line="360" w:before="0" w:after="0"/>
-        <w:jc w:val="both"/>
-        <w:rPr>
-          <w:rFonts w:ascii="Arial" w:hAnsi="Arial" w:eastAsia="Times New Roman" w:cs="Arial"/>
-          <w:sz w:val="24"/>
-          <w:szCs w:val="24"/>
-          <w:lang w:eastAsia="pt-BR"/>
-        </w:rPr>
-      </w:pPr>
-      <w:r>
-        <w:rPr>
-          <w:rFonts w:eastAsia="Times New Roman" w:cs="Arial" w:ascii="Arial" w:hAnsi="Arial"/>
-          <w:sz w:val="24"/>
-          <w:szCs w:val="24"/>
-          <w:lang w:eastAsia="pt-BR"/>
-        </w:rPr>
       </w:r>
     </w:p>
     <w:p>
       <w:pPr>
         <w:pStyle w:val="Ttulo2"/>
-        <w:rPr>
-          <w:lang w:val="pt-BR" w:eastAsia="pt-BR"/>
+        <w:spacing w:lineRule="auto" w:line="360"/>
+        <w:rPr>
+          <w:rFonts w:ascii="Arial" w:hAnsi="Arial"/>
         </w:rPr>
       </w:pPr>
       <w:bookmarkStart w:id="18" w:name="_Toc74532104"/>
@@ -3746,10 +3386,7 @@
         <w:ind w:firstLine="709"/>
         <w:jc w:val="both"/>
         <w:rPr>
-          <w:rFonts w:ascii="Arial" w:hAnsi="Arial" w:eastAsia="Times New Roman" w:cs="Arial"/>
-          <w:sz w:val="24"/>
-          <w:szCs w:val="24"/>
-          <w:lang w:eastAsia="pt-BR"/>
+          <w:rFonts w:ascii="Arial" w:hAnsi="Arial"/>
         </w:rPr>
       </w:pPr>
       <w:r>
@@ -3770,10 +3407,7 @@
         <w:ind w:firstLine="709"/>
         <w:jc w:val="both"/>
         <w:rPr>
-          <w:rFonts w:ascii="Arial" w:hAnsi="Arial" w:eastAsia="Times New Roman" w:cs="Arial"/>
-          <w:sz w:val="24"/>
-          <w:szCs w:val="24"/>
-          <w:lang w:eastAsia="pt-BR"/>
+          <w:rFonts w:ascii="Arial" w:hAnsi="Arial"/>
         </w:rPr>
       </w:pPr>
       <w:r>
@@ -3794,7 +3428,7 @@
         <w:ind w:firstLine="709"/>
         <w:jc w:val="both"/>
         <w:rPr>
-          <w:rFonts w:cs="Calibri"/>
+          <w:rFonts w:ascii="Arial" w:hAnsi="Arial" w:cs="Calibri"/>
           <w:i/>
           <w:i/>
           <w:sz w:val="24"/>
@@ -3803,7 +3437,7 @@
       </w:pPr>
       <w:r>
         <w:rPr>
-          <w:rFonts w:cs="Calibri"/>
+          <w:rFonts w:cs="Calibri" w:ascii="Arial" w:hAnsi="Arial"/>
           <w:i/>
           <w:sz w:val="24"/>
           <w:szCs w:val="24"/>
@@ -3818,7 +3452,7 @@
         <w:ind w:firstLine="709"/>
         <w:jc w:val="both"/>
         <w:rPr>
-          <w:rFonts w:cs="Calibri"/>
+          <w:rFonts w:ascii="Arial" w:hAnsi="Arial" w:cs="Calibri"/>
           <w:i/>
           <w:i/>
           <w:sz w:val="24"/>
@@ -3827,7 +3461,7 @@
       </w:pPr>
       <w:r>
         <w:rPr>
-          <w:rFonts w:cs="Calibri"/>
+          <w:rFonts w:cs="Calibri" w:ascii="Arial" w:hAnsi="Arial"/>
           <w:i/>
           <w:sz w:val="24"/>
           <w:szCs w:val="24"/>
@@ -3841,13 +3475,10 @@
       <w:pPr>
         <w:pStyle w:val="Ttulo1"/>
         <w:suppressAutoHyphens w:val="true"/>
+        <w:spacing w:lineRule="auto" w:line="360"/>
         <w:jc w:val="center"/>
         <w:rPr>
-          <w:rFonts w:ascii="Arial" w:hAnsi="Arial" w:eastAsia="Times New Roman" w:cs="Arial"/>
-          <w:color w:val="FF0000"/>
-          <w:sz w:val="20"/>
-          <w:szCs w:val="20"/>
-          <w:lang w:eastAsia="pt-BR"/>
+          <w:rFonts w:ascii="Arial" w:hAnsi="Arial"/>
         </w:rPr>
       </w:pPr>
       <w:bookmarkStart w:id="19" w:name="_Toc351475134"/>
@@ -3894,6 +3525,493 @@
         <w:ind w:firstLine="709"/>
         <w:jc w:val="both"/>
         <w:rPr>
+          <w:rFonts w:ascii="Arial" w:hAnsi="Arial"/>
+        </w:rPr>
+      </w:pPr>
+      <w:r>
+        <w:rPr>
+          <w:rFonts w:cs="Arial" w:ascii="Arial" w:hAnsi="Arial"/>
+          <w:sz w:val="24"/>
+          <w:szCs w:val="24"/>
+        </w:rPr>
+        <w:t>Como um projeto de aplicativo não requer revisão bibliográfica, a inclusão das referências não é obrigatória. No entanto, caso você deseje incluir referências relacionadas às tecnologias ou às metodologias que foram usadas no seu trabalho, relacione-as de acordo com o modelo a seguir.</w:t>
+      </w:r>
+    </w:p>
+    <w:p>
+      <w:pPr>
+        <w:pStyle w:val="Normal"/>
+        <w:suppressAutoHyphens w:val="true"/>
+        <w:spacing w:lineRule="auto" w:line="360" w:before="0" w:after="0"/>
+        <w:rPr>
+          <w:rFonts w:ascii="Arial" w:hAnsi="Arial" w:cs="Arial"/>
+          <w:sz w:val="24"/>
+          <w:szCs w:val="24"/>
+        </w:rPr>
+      </w:pPr>
+      <w:r>
+        <w:rPr>
+          <w:rFonts w:cs="Arial" w:ascii="Arial" w:hAnsi="Arial"/>
+          <w:sz w:val="24"/>
+          <w:szCs w:val="24"/>
+        </w:rPr>
+      </w:r>
+    </w:p>
+    <w:p>
+      <w:pPr>
+        <w:pStyle w:val="Normal"/>
+        <w:suppressAutoHyphens w:val="true"/>
+        <w:spacing w:lineRule="auto" w:line="360" w:before="200" w:after="0"/>
+        <w:jc w:val="both"/>
+        <w:rPr>
+          <w:rFonts w:ascii="Arial" w:hAnsi="Arial" w:eastAsia="Times New Roman"/>
+          <w:sz w:val="22"/>
+          <w:lang w:eastAsia="pt-BR"/>
+        </w:rPr>
+      </w:pPr>
+      <w:r>
+        <w:rPr>
+          <w:rFonts w:eastAsia="Calibri" w:cs="Arial" w:ascii="Arial" w:hAnsi="Arial"/>
+          <w:color w:val="auto"/>
+          <w:kern w:val="0"/>
+          <w:sz w:val="24"/>
+          <w:szCs w:val="24"/>
+          <w:lang w:val="pt-BR" w:eastAsia="en-US" w:bidi="ar-SA"/>
+        </w:rPr>
+        <w:t>RODRIGUES</w:t>
+      </w:r>
+      <w:r>
+        <w:rPr>
+          <w:rFonts w:cs="Arial" w:ascii="Arial" w:hAnsi="Arial"/>
+          <w:sz w:val="24"/>
+          <w:szCs w:val="24"/>
+        </w:rPr>
+        <w:t xml:space="preserve">, </w:t>
+      </w:r>
+      <w:r>
+        <w:rPr>
+          <w:rFonts w:eastAsia="Calibri" w:cs="Arial" w:ascii="Arial" w:hAnsi="Arial"/>
+          <w:color w:val="auto"/>
+          <w:kern w:val="0"/>
+          <w:sz w:val="24"/>
+          <w:szCs w:val="24"/>
+          <w:lang w:val="pt-BR" w:eastAsia="en-US" w:bidi="ar-SA"/>
+        </w:rPr>
+        <w:t>EDUARDO; DE CASTRO, FABRÍCIO</w:t>
+      </w:r>
+      <w:r>
+        <w:rPr>
+          <w:rFonts w:cs="Arial" w:ascii="Arial" w:hAnsi="Arial"/>
+          <w:sz w:val="24"/>
+          <w:szCs w:val="24"/>
+        </w:rPr>
+        <w:t xml:space="preserve">. </w:t>
+      </w:r>
+      <w:r>
+        <w:rPr>
+          <w:rFonts w:cs="Arial" w:ascii="Arial" w:hAnsi="Arial"/>
+          <w:b/>
+          <w:bCs/>
+          <w:sz w:val="24"/>
+          <w:szCs w:val="24"/>
+        </w:rPr>
+        <w:t>Financiamento imobiliário dispara, bate recorde e projeta alta de 34% para o ano</w:t>
+      </w:r>
+      <w:r>
+        <w:rPr>
+          <w:rFonts w:cs="Arial" w:ascii="Arial" w:hAnsi="Arial"/>
+          <w:b/>
+          <w:sz w:val="24"/>
+          <w:szCs w:val="24"/>
+        </w:rPr>
+        <w:t>.</w:t>
+      </w:r>
+      <w:r>
+        <w:rPr>
+          <w:rFonts w:cs="Arial" w:ascii="Arial" w:hAnsi="Arial"/>
+          <w:sz w:val="24"/>
+          <w:szCs w:val="24"/>
+        </w:rPr>
+        <w:t xml:space="preserve"> </w:t>
+      </w:r>
+      <w:r>
+        <w:rPr>
+          <w:rFonts w:eastAsia="Calibri" w:cs="Arial" w:ascii="Arial" w:hAnsi="Arial"/>
+          <w:color w:val="auto"/>
+          <w:kern w:val="0"/>
+          <w:sz w:val="24"/>
+          <w:szCs w:val="24"/>
+          <w:lang w:val="pt-BR" w:eastAsia="en-US" w:bidi="ar-SA"/>
+        </w:rPr>
+        <w:t>UOL</w:t>
+      </w:r>
+      <w:r>
+        <w:rPr>
+          <w:rFonts w:cs="Arial" w:ascii="Arial" w:hAnsi="Arial"/>
+          <w:sz w:val="24"/>
+          <w:szCs w:val="24"/>
+        </w:rPr>
+        <w:t xml:space="preserve">. </w:t>
+      </w:r>
+      <w:r>
+        <w:rPr>
+          <w:rFonts w:eastAsia="Calibri" w:cs="Arial" w:ascii="Arial" w:hAnsi="Arial"/>
+          <w:color w:val="auto"/>
+          <w:kern w:val="0"/>
+          <w:sz w:val="24"/>
+          <w:szCs w:val="24"/>
+          <w:lang w:val="pt-BR" w:eastAsia="en-US" w:bidi="ar-SA"/>
+        </w:rPr>
+        <w:t>Brasília</w:t>
+      </w:r>
+      <w:r>
+        <w:rPr>
+          <w:rFonts w:cs="Arial" w:ascii="Arial" w:hAnsi="Arial"/>
+          <w:sz w:val="24"/>
+          <w:szCs w:val="24"/>
+        </w:rPr>
+        <w:t xml:space="preserve">: </w:t>
+      </w:r>
+      <w:r>
+        <w:rPr>
+          <w:rFonts w:eastAsia="Calibri" w:cs="Arial" w:ascii="Arial" w:hAnsi="Arial"/>
+          <w:color w:val="auto"/>
+          <w:kern w:val="0"/>
+          <w:sz w:val="24"/>
+          <w:szCs w:val="24"/>
+          <w:lang w:val="pt-BR" w:eastAsia="en-US" w:bidi="ar-SA"/>
+        </w:rPr>
+        <w:t>ESTADÂO Conteúdo</w:t>
+      </w:r>
+      <w:r>
+        <w:rPr>
+          <w:rFonts w:cs="Arial" w:ascii="Arial" w:hAnsi="Arial"/>
+          <w:sz w:val="24"/>
+          <w:szCs w:val="24"/>
+        </w:rPr>
+        <w:t xml:space="preserve">, </w:t>
+      </w:r>
+      <w:r>
+        <w:rPr>
+          <w:rFonts w:eastAsia="Calibri" w:cs="Arial" w:ascii="Arial" w:hAnsi="Arial"/>
+          <w:color w:val="auto"/>
+          <w:kern w:val="0"/>
+          <w:sz w:val="24"/>
+          <w:szCs w:val="24"/>
+          <w:lang w:val="pt-BR" w:eastAsia="en-US" w:bidi="ar-SA"/>
+        </w:rPr>
+        <w:t>11/05/2021 às 13h00 atualizada em 11/05/2021 às 17h07</w:t>
+      </w:r>
+      <w:r>
+        <w:rPr>
+          <w:rFonts w:cs="Arial" w:ascii="Arial" w:hAnsi="Arial"/>
+          <w:sz w:val="24"/>
+          <w:szCs w:val="24"/>
+        </w:rPr>
+        <w:t>. Disponível em: &lt;</w:t>
+      </w:r>
+      <w:hyperlink r:id="rId3">
+        <w:r>
+          <w:rPr>
+            <w:rStyle w:val="LinkdaInternet"/>
+            <w:rFonts w:cs="Arial" w:ascii="Arial" w:hAnsi="Arial"/>
+            <w:sz w:val="24"/>
+            <w:szCs w:val="24"/>
+          </w:rPr>
+          <w:t>https://economia.uol.com.br/noticias/estadao-conteudo/2021/05/11/financiamento-imobiliario-dispara-bate-recorde-e-projeta-alta-de-34-para-o-ano.htm</w:t>
+        </w:r>
+      </w:hyperlink>
+      <w:r>
+        <w:rPr>
+          <w:rFonts w:cs="Arial" w:ascii="Arial" w:hAnsi="Arial"/>
+          <w:sz w:val="24"/>
+          <w:szCs w:val="24"/>
+        </w:rPr>
+        <w:t>&gt;. Acessado em: 21/07/2021</w:t>
+      </w:r>
+    </w:p>
+    <w:p>
+      <w:pPr>
+        <w:pStyle w:val="Normal"/>
+        <w:suppressAutoHyphens w:val="true"/>
+        <w:spacing w:lineRule="auto" w:line="360" w:before="200" w:after="0"/>
+        <w:jc w:val="both"/>
+        <w:rPr>
+          <w:rFonts w:ascii="Arial" w:hAnsi="Arial" w:eastAsia="Times New Roman"/>
+          <w:sz w:val="22"/>
+          <w:lang w:eastAsia="pt-BR"/>
+        </w:rPr>
+      </w:pPr>
+      <w:r>
+        <w:rPr>
+          <w:rFonts w:eastAsia="Calibri" w:cs="Arial" w:ascii="Arial" w:hAnsi="Arial"/>
+          <w:color w:val="auto"/>
+          <w:kern w:val="0"/>
+          <w:sz w:val="24"/>
+          <w:szCs w:val="24"/>
+          <w:lang w:val="pt-BR" w:eastAsia="en-US" w:bidi="ar-SA"/>
+        </w:rPr>
+        <w:t>ARTUR NOGUEIRA</w:t>
+      </w:r>
+      <w:r>
+        <w:rPr>
+          <w:rFonts w:cs="Arial" w:ascii="Arial" w:hAnsi="Arial"/>
+          <w:sz w:val="24"/>
+          <w:szCs w:val="24"/>
+        </w:rPr>
+        <w:t xml:space="preserve">, </w:t>
+      </w:r>
+      <w:r>
+        <w:rPr>
+          <w:rFonts w:eastAsia="Calibri" w:cs="Arial" w:ascii="Arial" w:hAnsi="Arial"/>
+          <w:color w:val="auto"/>
+          <w:kern w:val="0"/>
+          <w:sz w:val="24"/>
+          <w:szCs w:val="24"/>
+          <w:lang w:val="pt-BR" w:eastAsia="en-US" w:bidi="ar-SA"/>
+        </w:rPr>
+        <w:t>LUÍS</w:t>
+      </w:r>
+      <w:r>
+        <w:rPr>
+          <w:rFonts w:cs="Arial" w:ascii="Arial" w:hAnsi="Arial"/>
+          <w:sz w:val="24"/>
+          <w:szCs w:val="24"/>
+        </w:rPr>
+        <w:t xml:space="preserve">. </w:t>
+      </w:r>
+      <w:r>
+        <w:rPr>
+          <w:rFonts w:cs="Arial" w:ascii="Arial" w:hAnsi="Arial"/>
+          <w:b/>
+          <w:bCs/>
+          <w:sz w:val="24"/>
+          <w:szCs w:val="24"/>
+        </w:rPr>
+        <w:t>Descomplicando a Economia</w:t>
+      </w:r>
+      <w:r>
+        <w:rPr>
+          <w:rFonts w:cs="Arial" w:ascii="Arial" w:hAnsi="Arial"/>
+          <w:b/>
+          <w:sz w:val="24"/>
+          <w:szCs w:val="24"/>
+        </w:rPr>
+        <w:t>.</w:t>
+      </w:r>
+      <w:r>
+        <w:rPr>
+          <w:rFonts w:cs="Arial" w:ascii="Arial" w:hAnsi="Arial"/>
+          <w:sz w:val="24"/>
+          <w:szCs w:val="24"/>
+        </w:rPr>
+        <w:t xml:space="preserve"> Terra Economia. Edição Nº 123116,07. </w:t>
+      </w:r>
+      <w:r>
+        <w:rPr>
+          <w:rFonts w:eastAsia="Calibri" w:cs="Arial" w:ascii="Arial" w:hAnsi="Arial"/>
+          <w:color w:val="auto"/>
+          <w:kern w:val="0"/>
+          <w:sz w:val="24"/>
+          <w:szCs w:val="24"/>
+          <w:lang w:val="pt-BR" w:eastAsia="en-US" w:bidi="ar-SA"/>
+        </w:rPr>
+        <w:t>São Paulo</w:t>
+      </w:r>
+      <w:r>
+        <w:rPr>
+          <w:rFonts w:cs="Arial" w:ascii="Arial" w:hAnsi="Arial"/>
+          <w:sz w:val="24"/>
+          <w:szCs w:val="24"/>
+        </w:rPr>
+        <w:t xml:space="preserve">: Editora Três, </w:t>
+      </w:r>
+      <w:r>
+        <w:rPr>
+          <w:rFonts w:eastAsia="Calibri" w:cs="Arial" w:ascii="Arial" w:hAnsi="Arial"/>
+          <w:color w:val="auto"/>
+          <w:kern w:val="0"/>
+          <w:sz w:val="24"/>
+          <w:szCs w:val="24"/>
+          <w:lang w:val="pt-BR" w:eastAsia="en-US" w:bidi="ar-SA"/>
+        </w:rPr>
+        <w:t>12/05/2021 às 13h24. Disponível em: &lt;</w:t>
+      </w:r>
+      <w:hyperlink r:id="rId4">
+        <w:r>
+          <w:rPr>
+            <w:rStyle w:val="LinkdaInternet"/>
+            <w:rFonts w:eastAsia="Calibri" w:cs="Arial" w:ascii="Arial" w:hAnsi="Arial"/>
+            <w:color w:val="auto"/>
+            <w:kern w:val="0"/>
+            <w:sz w:val="24"/>
+            <w:szCs w:val="24"/>
+            <w:lang w:val="pt-BR" w:eastAsia="en-US" w:bidi="ar-SA"/>
+          </w:rPr>
+          <w:t>https://www.istoedinheiro.com.br/qual-e-o-milagre-do-setor-imobiliario</w:t>
+        </w:r>
+      </w:hyperlink>
+      <w:r>
+        <w:rPr>
+          <w:rFonts w:eastAsia="Calibri" w:cs="Arial" w:ascii="Arial" w:hAnsi="Arial"/>
+          <w:color w:val="auto"/>
+          <w:kern w:val="0"/>
+          <w:sz w:val="24"/>
+          <w:szCs w:val="24"/>
+          <w:lang w:val="pt-BR" w:eastAsia="en-US" w:bidi="ar-SA"/>
+        </w:rPr>
+        <w:t>&gt;. Acessado em: 21/07/2021</w:t>
+      </w:r>
+      <w:r>
+        <w:rPr>
+          <w:rFonts w:cs="Arial" w:ascii="Arial" w:hAnsi="Arial"/>
+          <w:sz w:val="24"/>
+          <w:szCs w:val="24"/>
+        </w:rPr>
+        <w:t>.</w:t>
+      </w:r>
+    </w:p>
+    <w:p>
+      <w:pPr>
+        <w:pStyle w:val="Normal"/>
+        <w:suppressAutoHyphens w:val="true"/>
+        <w:spacing w:lineRule="auto" w:line="360" w:before="200" w:after="0"/>
+        <w:jc w:val="both"/>
+        <w:rPr>
+          <w:rFonts w:ascii="Arial" w:hAnsi="Arial" w:eastAsia="Times New Roman"/>
+          <w:sz w:val="22"/>
+          <w:lang w:eastAsia="pt-BR"/>
+        </w:rPr>
+      </w:pPr>
+      <w:r>
+        <w:rPr>
+          <w:rFonts w:eastAsia="Calibri" w:cs="Arial" w:ascii="Arial" w:hAnsi="Arial"/>
+          <w:color w:val="auto"/>
+          <w:kern w:val="0"/>
+          <w:sz w:val="24"/>
+          <w:szCs w:val="24"/>
+          <w:lang w:val="pt-BR" w:eastAsia="en-US" w:bidi="ar-SA"/>
+        </w:rPr>
+        <w:t>RIBEIRO</w:t>
+      </w:r>
+      <w:r>
+        <w:rPr>
+          <w:rFonts w:cs="Arial" w:ascii="Arial" w:hAnsi="Arial"/>
+          <w:sz w:val="24"/>
+          <w:szCs w:val="24"/>
+        </w:rPr>
+        <w:t xml:space="preserve">, </w:t>
+      </w:r>
+      <w:r>
+        <w:rPr>
+          <w:rFonts w:eastAsia="Calibri" w:cs="Arial" w:ascii="Arial" w:hAnsi="Arial"/>
+          <w:color w:val="auto"/>
+          <w:kern w:val="0"/>
+          <w:sz w:val="24"/>
+          <w:szCs w:val="24"/>
+          <w:lang w:val="pt-BR" w:eastAsia="en-US" w:bidi="ar-SA"/>
+        </w:rPr>
+        <w:t>DIANA</w:t>
+      </w:r>
+      <w:r>
+        <w:rPr>
+          <w:rFonts w:cs="Arial" w:ascii="Arial" w:hAnsi="Arial"/>
+          <w:sz w:val="24"/>
+          <w:szCs w:val="24"/>
+        </w:rPr>
+        <w:t xml:space="preserve">. </w:t>
+      </w:r>
+      <w:r>
+        <w:rPr>
+          <w:rFonts w:cs="Arial" w:ascii="Arial" w:hAnsi="Arial"/>
+          <w:b/>
+          <w:bCs/>
+          <w:sz w:val="24"/>
+          <w:szCs w:val="24"/>
+        </w:rPr>
+        <w:t>Sonho da casa própria: mais de 13 milhões de famílias pretendem comprar imóvel em até 2 anos</w:t>
+      </w:r>
+      <w:r>
+        <w:rPr>
+          <w:rFonts w:cs="Arial" w:ascii="Arial" w:hAnsi="Arial"/>
+          <w:b/>
+          <w:sz w:val="24"/>
+          <w:szCs w:val="24"/>
+        </w:rPr>
+        <w:t>.</w:t>
+      </w:r>
+      <w:r>
+        <w:rPr>
+          <w:rFonts w:cs="Arial" w:ascii="Arial" w:hAnsi="Arial"/>
+          <w:sz w:val="24"/>
+          <w:szCs w:val="24"/>
+        </w:rPr>
+        <w:t xml:space="preserve"> </w:t>
+      </w:r>
+      <w:r>
+        <w:rPr>
+          <w:rFonts w:eastAsia="Calibri" w:cs="Arial" w:ascii="Arial" w:hAnsi="Arial"/>
+          <w:color w:val="auto"/>
+          <w:kern w:val="0"/>
+          <w:sz w:val="24"/>
+          <w:szCs w:val="24"/>
+          <w:lang w:val="pt-BR" w:eastAsia="en-US" w:bidi="ar-SA"/>
+        </w:rPr>
+        <w:t>São Paulo</w:t>
+      </w:r>
+      <w:r>
+        <w:rPr>
+          <w:rFonts w:cs="Arial" w:ascii="Arial" w:hAnsi="Arial"/>
+          <w:sz w:val="24"/>
+          <w:szCs w:val="24"/>
+        </w:rPr>
+        <w:t xml:space="preserve">: 6Minutos. </w:t>
+      </w:r>
+      <w:r>
+        <w:rPr>
+          <w:rFonts w:eastAsia="Calibri" w:cs="Arial" w:ascii="Arial" w:hAnsi="Arial"/>
+          <w:color w:val="auto"/>
+          <w:kern w:val="0"/>
+          <w:sz w:val="24"/>
+          <w:szCs w:val="24"/>
+          <w:lang w:val="pt-BR" w:eastAsia="en-US" w:bidi="ar-SA"/>
+        </w:rPr>
+        <w:t>30/03/2021 às 11h56</w:t>
+      </w:r>
+      <w:r>
+        <w:rPr>
+          <w:rFonts w:cs="Arial" w:ascii="Arial" w:hAnsi="Arial"/>
+          <w:sz w:val="24"/>
+          <w:szCs w:val="24"/>
+        </w:rPr>
+        <w:t>. Disponível em: &lt;</w:t>
+      </w:r>
+      <w:hyperlink r:id="rId5">
+        <w:r>
+          <w:rPr>
+            <w:rStyle w:val="LinkdaInternet"/>
+            <w:rFonts w:cs="Arial" w:ascii="Arial" w:hAnsi="Arial"/>
+            <w:sz w:val="24"/>
+            <w:szCs w:val="24"/>
+          </w:rPr>
+          <w:t>https://6minutos.uol.com.br/minhas-financas/sonho-da-casa-propria-mais-de-13-milhoes-de-familias-pretendem-comprar-imovel-em-ate-2-anos/</w:t>
+        </w:r>
+      </w:hyperlink>
+      <w:r>
+        <w:rPr>
+          <w:rFonts w:cs="Arial" w:ascii="Arial" w:hAnsi="Arial"/>
+          <w:sz w:val="24"/>
+          <w:szCs w:val="24"/>
+        </w:rPr>
+        <w:t>&gt;. Acessado em: 21/07/2021.</w:t>
+      </w:r>
+    </w:p>
+    <w:p>
+      <w:pPr>
+        <w:pStyle w:val="Normal"/>
+        <w:suppressAutoHyphens w:val="true"/>
+        <w:spacing w:lineRule="auto" w:line="360" w:before="0" w:after="0"/>
+        <w:jc w:val="both"/>
+        <w:rPr>
           <w:rFonts w:ascii="Arial" w:hAnsi="Arial" w:eastAsia="Times New Roman" w:cs="Arial"/>
           <w:sz w:val="24"/>
           <w:szCs w:val="24"/>
@@ -3902,315 +4020,43 @@
       </w:pPr>
       <w:r>
         <w:rPr>
-          <w:rFonts w:cs="Arial" w:ascii="Arial" w:hAnsi="Arial"/>
-          <w:sz w:val="24"/>
-          <w:szCs w:val="24"/>
-        </w:rPr>
-        <w:t>Como um projeto de aplicativo não requer revisão bibliográfica, a inclusão das referências não é obrigatória. No entanto, caso você deseje incluir referências relacionadas às tecnologias ou às metodologias que foram usadas no seu trabalho, relacione-as de acordo com o modelo a seguir.</w:t>
-      </w:r>
-    </w:p>
-    <w:p>
-      <w:pPr>
-        <w:pStyle w:val="Normal"/>
-        <w:suppressAutoHyphens w:val="true"/>
-        <w:spacing w:lineRule="auto" w:line="360" w:before="0" w:after="0"/>
-        <w:rPr>
-          <w:rFonts w:ascii="Arial" w:hAnsi="Arial" w:cs="Arial"/>
-          <w:sz w:val="24"/>
-          <w:szCs w:val="24"/>
-        </w:rPr>
-      </w:pPr>
-      <w:r>
-        <w:rPr>
-          <w:rFonts w:cs="Arial" w:ascii="Arial" w:hAnsi="Arial"/>
-          <w:sz w:val="24"/>
-          <w:szCs w:val="24"/>
-        </w:rPr>
-      </w:r>
-    </w:p>
-    <w:p>
-      <w:pPr>
-        <w:pStyle w:val="Normal"/>
-        <w:suppressAutoHyphens w:val="true"/>
-        <w:spacing w:lineRule="auto" w:line="240" w:before="200" w:after="0"/>
+          <w:rFonts w:eastAsia="Times New Roman" w:cs="Arial" w:ascii="Arial" w:hAnsi="Arial"/>
+          <w:sz w:val="24"/>
+          <w:szCs w:val="24"/>
+          <w:lang w:eastAsia="pt-BR"/>
+        </w:rPr>
+      </w:r>
+    </w:p>
+    <w:p>
+      <w:pPr>
+        <w:pStyle w:val="Normal"/>
+        <w:suppressAutoHyphens w:val="true"/>
+        <w:spacing w:lineRule="auto" w:line="360" w:before="0" w:after="0"/>
         <w:jc w:val="both"/>
         <w:rPr>
-          <w:rFonts w:ascii="Arial" w:hAnsi="Arial" w:cs="Arial"/>
-          <w:sz w:val="24"/>
-          <w:szCs w:val="24"/>
-        </w:rPr>
-      </w:pPr>
-      <w:r>
-        <w:rPr>
-          <w:rFonts w:cs="Arial" w:ascii="Arial" w:hAnsi="Arial"/>
-          <w:sz w:val="24"/>
-          <w:szCs w:val="24"/>
-        </w:rPr>
-        <w:t xml:space="preserve">SOBRENOME DO AUTOR, Nome do autor. </w:t>
-      </w:r>
-      <w:r>
-        <w:rPr>
-          <w:rFonts w:cs="Arial" w:ascii="Arial" w:hAnsi="Arial"/>
-          <w:b/>
-          <w:sz w:val="24"/>
-          <w:szCs w:val="24"/>
-        </w:rPr>
-        <w:t>Título do livro ou artigo.</w:t>
-      </w:r>
-      <w:r>
-        <w:rPr>
-          <w:rFonts w:cs="Arial" w:ascii="Arial" w:hAnsi="Arial"/>
-          <w:sz w:val="24"/>
-          <w:szCs w:val="24"/>
-        </w:rPr>
-        <w:t xml:space="preserve"> Cidade: Editora, ano.</w:t>
-      </w:r>
-    </w:p>
-    <w:p>
-      <w:pPr>
-        <w:pStyle w:val="Normal"/>
-        <w:suppressAutoHyphens w:val="true"/>
-        <w:spacing w:lineRule="auto" w:line="240" w:before="200" w:after="0"/>
+          <w:rFonts w:ascii="Arial" w:hAnsi="Arial" w:eastAsia="Times New Roman" w:cs="Arial"/>
+          <w:sz w:val="24"/>
+          <w:szCs w:val="24"/>
+          <w:lang w:eastAsia="pt-BR"/>
+        </w:rPr>
+      </w:pPr>
+      <w:r>
+        <w:rPr>
+          <w:rFonts w:eastAsia="Times New Roman" w:cs="Arial" w:ascii="Arial" w:hAnsi="Arial"/>
+          <w:sz w:val="24"/>
+          <w:szCs w:val="24"/>
+          <w:lang w:eastAsia="pt-BR"/>
+        </w:rPr>
+      </w:r>
+    </w:p>
+    <w:p>
+      <w:pPr>
+        <w:pStyle w:val="Normal"/>
+        <w:suppressAutoHyphens w:val="true"/>
+        <w:spacing w:lineRule="auto" w:line="360" w:before="0" w:after="0"/>
         <w:jc w:val="both"/>
         <w:rPr>
-          <w:rFonts w:ascii="Arial" w:hAnsi="Arial" w:cs="Arial"/>
-          <w:sz w:val="24"/>
-          <w:szCs w:val="24"/>
-        </w:rPr>
-      </w:pPr>
-      <w:r>
-        <w:rPr>
-          <w:rFonts w:cs="Arial" w:ascii="Arial" w:hAnsi="Arial"/>
-          <w:sz w:val="24"/>
-          <w:szCs w:val="24"/>
-        </w:rPr>
-        <w:t xml:space="preserve">SOBRENOME DO AUTOR, Nome do autor. </w:t>
-      </w:r>
-      <w:r>
-        <w:rPr>
-          <w:rFonts w:cs="Arial" w:ascii="Arial" w:hAnsi="Arial"/>
-          <w:b/>
-          <w:sz w:val="24"/>
-          <w:szCs w:val="24"/>
-        </w:rPr>
-        <w:t>Título do livro ou artigo.</w:t>
-      </w:r>
-      <w:r>
-        <w:rPr>
-          <w:rFonts w:cs="Arial" w:ascii="Arial" w:hAnsi="Arial"/>
-          <w:sz w:val="24"/>
-          <w:szCs w:val="24"/>
-        </w:rPr>
-        <w:t xml:space="preserve"> Cidade: Editora, ano.</w:t>
-      </w:r>
-    </w:p>
-    <w:p>
-      <w:pPr>
-        <w:pStyle w:val="Normal"/>
-        <w:suppressAutoHyphens w:val="true"/>
-        <w:spacing w:lineRule="auto" w:line="240" w:before="200" w:after="0"/>
-        <w:jc w:val="both"/>
-        <w:rPr>
-          <w:rFonts w:ascii="Arial" w:hAnsi="Arial" w:cs="Arial"/>
-          <w:sz w:val="24"/>
-          <w:szCs w:val="24"/>
-        </w:rPr>
-      </w:pPr>
-      <w:r>
-        <w:rPr>
-          <w:rFonts w:cs="Arial" w:ascii="Arial" w:hAnsi="Arial"/>
-          <w:sz w:val="24"/>
-          <w:szCs w:val="24"/>
-        </w:rPr>
-        <w:t xml:space="preserve">SOBRENOME DO AUTOR, Nome do autor. </w:t>
-      </w:r>
-      <w:r>
-        <w:rPr>
-          <w:rFonts w:cs="Arial" w:ascii="Arial" w:hAnsi="Arial"/>
-          <w:b/>
-          <w:sz w:val="24"/>
-          <w:szCs w:val="24"/>
-        </w:rPr>
-        <w:t>Título do livro ou artigo.</w:t>
-      </w:r>
-      <w:r>
-        <w:rPr>
-          <w:rFonts w:cs="Arial" w:ascii="Arial" w:hAnsi="Arial"/>
-          <w:sz w:val="24"/>
-          <w:szCs w:val="24"/>
-        </w:rPr>
-        <w:t xml:space="preserve"> Cidade: Editora, ano.</w:t>
-      </w:r>
-    </w:p>
-    <w:p>
-      <w:pPr>
-        <w:pStyle w:val="Normal"/>
-        <w:suppressAutoHyphens w:val="true"/>
-        <w:spacing w:lineRule="auto" w:line="240" w:before="200" w:after="0"/>
-        <w:jc w:val="both"/>
-        <w:rPr>
-          <w:rFonts w:ascii="Arial" w:hAnsi="Arial" w:cs="Arial"/>
-          <w:sz w:val="24"/>
-          <w:szCs w:val="24"/>
-        </w:rPr>
-      </w:pPr>
-      <w:r>
-        <w:rPr>
-          <w:rFonts w:cs="Arial" w:ascii="Arial" w:hAnsi="Arial"/>
-          <w:sz w:val="24"/>
-          <w:szCs w:val="24"/>
-        </w:rPr>
-        <w:t xml:space="preserve">SOBRENOME DO AUTOR, Nome do autor. </w:t>
-      </w:r>
-      <w:r>
-        <w:rPr>
-          <w:rFonts w:cs="Arial" w:ascii="Arial" w:hAnsi="Arial"/>
-          <w:b/>
-          <w:sz w:val="24"/>
-          <w:szCs w:val="24"/>
-        </w:rPr>
-        <w:t>Título do livro ou artigo.</w:t>
-      </w:r>
-      <w:r>
-        <w:rPr>
-          <w:rFonts w:cs="Arial" w:ascii="Arial" w:hAnsi="Arial"/>
-          <w:sz w:val="24"/>
-          <w:szCs w:val="24"/>
-        </w:rPr>
-        <w:t xml:space="preserve"> Cidade: Editora, ano.</w:t>
-      </w:r>
-    </w:p>
-    <w:p>
-      <w:pPr>
-        <w:pStyle w:val="Normal"/>
-        <w:suppressAutoHyphens w:val="true"/>
-        <w:spacing w:lineRule="auto" w:line="240" w:before="200" w:after="0"/>
-        <w:jc w:val="both"/>
-        <w:rPr>
-          <w:rFonts w:ascii="Arial" w:hAnsi="Arial" w:cs="Arial"/>
-          <w:sz w:val="24"/>
-          <w:szCs w:val="24"/>
-        </w:rPr>
-      </w:pPr>
-      <w:r>
-        <w:rPr>
-          <w:rFonts w:cs="Arial" w:ascii="Arial" w:hAnsi="Arial"/>
-          <w:sz w:val="24"/>
-          <w:szCs w:val="24"/>
-        </w:rPr>
-        <w:t xml:space="preserve">SOBRENOME DO AUTOR, Nome do autor. </w:t>
-      </w:r>
-      <w:r>
-        <w:rPr>
-          <w:rFonts w:cs="Arial" w:ascii="Arial" w:hAnsi="Arial"/>
-          <w:b/>
-          <w:sz w:val="24"/>
-          <w:szCs w:val="24"/>
-        </w:rPr>
-        <w:t>Título do livro ou artigo.</w:t>
-      </w:r>
-      <w:r>
-        <w:rPr>
-          <w:rFonts w:cs="Arial" w:ascii="Arial" w:hAnsi="Arial"/>
-          <w:sz w:val="24"/>
-          <w:szCs w:val="24"/>
-        </w:rPr>
-        <w:t xml:space="preserve"> Cidade: Editora, ano.</w:t>
-      </w:r>
-    </w:p>
-    <w:p>
-      <w:pPr>
-        <w:pStyle w:val="Normal"/>
-        <w:suppressAutoHyphens w:val="true"/>
-        <w:spacing w:lineRule="auto" w:line="240" w:before="200" w:after="0"/>
-        <w:jc w:val="both"/>
-        <w:rPr>
-          <w:rFonts w:ascii="Arial" w:hAnsi="Arial" w:cs="Arial"/>
-          <w:sz w:val="24"/>
-          <w:szCs w:val="24"/>
-        </w:rPr>
-      </w:pPr>
-      <w:r>
-        <w:rPr>
-          <w:rFonts w:cs="Arial" w:ascii="Arial" w:hAnsi="Arial"/>
-          <w:sz w:val="24"/>
-          <w:szCs w:val="24"/>
-        </w:rPr>
-        <w:t xml:space="preserve">SOBRENOME DO AUTOR, Nome do autor. </w:t>
-      </w:r>
-      <w:r>
-        <w:rPr>
-          <w:rFonts w:cs="Arial" w:ascii="Arial" w:hAnsi="Arial"/>
-          <w:b/>
-          <w:sz w:val="24"/>
-          <w:szCs w:val="24"/>
-        </w:rPr>
-        <w:t>Título do livro ou artigo.</w:t>
-      </w:r>
-      <w:r>
-        <w:rPr>
-          <w:rFonts w:cs="Arial" w:ascii="Arial" w:hAnsi="Arial"/>
-          <w:sz w:val="24"/>
-          <w:szCs w:val="24"/>
-        </w:rPr>
-        <w:t xml:space="preserve"> Cidade: Editora, ano.</w:t>
-      </w:r>
-    </w:p>
-    <w:p>
-      <w:pPr>
-        <w:pStyle w:val="Normal"/>
-        <w:suppressAutoHyphens w:val="true"/>
-        <w:spacing w:lineRule="auto" w:line="360" w:before="0" w:after="0"/>
-        <w:jc w:val="both"/>
-        <w:rPr>
-          <w:rFonts w:ascii="Arial" w:hAnsi="Arial" w:eastAsia="Times New Roman" w:cs="Arial"/>
-          <w:sz w:val="24"/>
-          <w:szCs w:val="24"/>
-          <w:lang w:eastAsia="pt-BR"/>
-        </w:rPr>
-      </w:pPr>
-      <w:r>
-        <w:rPr>
-          <w:rFonts w:eastAsia="Times New Roman" w:cs="Arial" w:ascii="Arial" w:hAnsi="Arial"/>
-          <w:sz w:val="24"/>
-          <w:szCs w:val="24"/>
-          <w:lang w:eastAsia="pt-BR"/>
-        </w:rPr>
-      </w:r>
-    </w:p>
-    <w:p>
-      <w:pPr>
-        <w:pStyle w:val="Normal"/>
-        <w:suppressAutoHyphens w:val="true"/>
-        <w:spacing w:lineRule="auto" w:line="360" w:before="0" w:after="0"/>
-        <w:jc w:val="both"/>
-        <w:rPr>
-          <w:rFonts w:ascii="Arial" w:hAnsi="Arial" w:eastAsia="Times New Roman" w:cs="Arial"/>
-          <w:sz w:val="24"/>
-          <w:szCs w:val="24"/>
-          <w:lang w:eastAsia="pt-BR"/>
-        </w:rPr>
-      </w:pPr>
-      <w:r>
-        <w:rPr>
-          <w:rFonts w:eastAsia="Times New Roman" w:cs="Arial" w:ascii="Arial" w:hAnsi="Arial"/>
-          <w:sz w:val="24"/>
-          <w:szCs w:val="24"/>
-          <w:lang w:eastAsia="pt-BR"/>
-        </w:rPr>
-      </w:r>
-    </w:p>
-    <w:p>
-      <w:pPr>
-        <w:pStyle w:val="Normal"/>
-        <w:suppressAutoHyphens w:val="true"/>
-        <w:spacing w:lineRule="auto" w:line="360" w:before="0" w:after="0"/>
-        <w:jc w:val="both"/>
-        <w:rPr>
-          <w:rFonts w:ascii="Arial" w:hAnsi="Arial" w:eastAsia="Times New Roman" w:cs="Arial"/>
-          <w:sz w:val="24"/>
-          <w:szCs w:val="24"/>
-          <w:lang w:eastAsia="pt-BR"/>
+          <w:rFonts w:ascii="Arial" w:hAnsi="Arial"/>
         </w:rPr>
       </w:pPr>
       <w:r>
@@ -4218,7 +4064,7 @@
       </w:r>
     </w:p>
     <w:sectPr>
-      <w:headerReference w:type="default" r:id="rId3"/>
+      <w:headerReference w:type="default" r:id="rId6"/>
       <w:type w:val="nextPage"/>
       <w:pgSz w:w="11906" w:h="16838"/>
       <w:pgMar w:left="1701" w:right="1134" w:header="709" w:top="1701" w:footer="0" w:bottom="1134" w:gutter="0"/>
@@ -4933,6 +4779,11 @@
     <w:qFormat/>
     <w:rPr/>
   </w:style>
+  <w:style w:type="character" w:styleId="Smbolosdenumerao">
+    <w:name w:val="Símbolos de numeração"/>
+    <w:qFormat/>
+    <w:rPr/>
+  </w:style>
   <w:style w:type="paragraph" w:styleId="Ttulo">
     <w:name w:val="Título"/>
     <w:basedOn w:val="Normal"/>

</xml_diff>

<commit_message>
Modificando arquivo de template do projeto.
</commit_message>
<xml_diff>
--- a/documentos/template-projeto-integrado.docx
+++ b/documentos/template-projeto-integrado.docx
@@ -420,18 +420,7 @@
           <w:szCs w:val="22"/>
           <w:lang w:eastAsia="en-US"/>
         </w:rPr>
-        <w:t xml:space="preserve">IMOB </w:t>
-      </w:r>
-      <w:r>
-        <w:rPr>
-          <w:rFonts w:ascii="Arial" w:hAnsi="Arial"/>
-          <w:b/>
-          <w:bCs/>
-          <w:sz w:val="22"/>
-          <w:szCs w:val="22"/>
-          <w:lang w:eastAsia="en-US"/>
-        </w:rPr>
-        <w:t>Web</w:t>
+        <w:t>IMOB Web</w:t>
       </w:r>
     </w:p>
     <w:p>
@@ -1771,8 +1760,8 @@
           <w:rFonts w:ascii="Arial" w:hAnsi="Arial"/>
         </w:rPr>
       </w:pPr>
-      <w:bookmarkStart w:id="1" w:name="_Toc74532088"/>
-      <w:bookmarkStart w:id="2" w:name="_Toc297133343"/>
+      <w:bookmarkStart w:id="1" w:name="_Toc297133343"/>
+      <w:bookmarkStart w:id="2" w:name="_Toc74532088"/>
       <w:r>
         <w:rPr>
           <w:rFonts w:cs="Arial"/>
@@ -2051,25 +2040,7 @@
           <w:szCs w:val="24"/>
           <w:lang w:eastAsia="pt-BR"/>
         </w:rPr>
-        <w:t xml:space="preserve">A IMOB </w:t>
-      </w:r>
-      <w:r>
-        <w:rPr>
-          <w:rFonts w:cs="Arial" w:ascii="Arial" w:hAnsi="Arial"/>
-          <w:sz w:val="24"/>
-          <w:szCs w:val="24"/>
-          <w:lang w:eastAsia="pt-BR"/>
-        </w:rPr>
-        <w:t xml:space="preserve">Web </w:t>
-      </w:r>
-      <w:r>
-        <w:rPr>
-          <w:rFonts w:cs="Arial" w:ascii="Arial" w:hAnsi="Arial"/>
-          <w:sz w:val="24"/>
-          <w:szCs w:val="24"/>
-          <w:lang w:eastAsia="pt-BR"/>
-        </w:rPr>
-        <w:t>se destina aos colaboradores do setor imobiliário. Por terem que lidar com várias etapas durante todo o processo de venda do imóvel, às tarefas são divididas, tendo pessoas atuando em diferentes frentes e a cada etapa concluída a negociação é repassada para outro profissional dar seguimento ao processo.</w:t>
+        <w:t>A IMOB Web se destina aos colaboradores do setor imobiliário. Por terem que lidar com várias etapas durante todo o processo de venda do imóvel, às tarefas são divididas, tendo pessoas atuando em diferentes frentes e a cada etapa concluída a negociação é repassada para outro profissional dar seguimento ao processo.</w:t>
       </w:r>
     </w:p>
     <w:p>
@@ -2651,17 +2622,43 @@
         <w:ind w:firstLine="709"/>
         <w:jc w:val="both"/>
         <w:rPr>
-          <w:rFonts w:ascii="Arial" w:hAnsi="Arial"/>
-        </w:rPr>
-      </w:pPr>
-      <w:r>
-        <w:rPr>
-          <w:rFonts w:cs="Arial" w:ascii="Arial" w:hAnsi="Arial"/>
+          <w:color w:val="C9211E"/>
+        </w:rPr>
+      </w:pPr>
+      <w:r>
+        <w:rPr>
+          <w:rFonts w:cs="Arial" w:ascii="Arial" w:hAnsi="Arial"/>
+          <w:color w:val="C9211E"/>
           <w:sz w:val="24"/>
           <w:szCs w:val="24"/>
           <w:lang w:eastAsia="pt-BR"/>
         </w:rPr>
         <w:t>Apresente o diagrama de classes da aplicação web, descrevendo, sucintamente, as classes e as relações entre elas.</w:t>
+      </w:r>
+    </w:p>
+    <w:p>
+      <w:pPr>
+        <w:pStyle w:val="Normal"/>
+        <w:suppressAutoHyphens w:val="true"/>
+        <w:spacing w:lineRule="auto" w:line="360"/>
+        <w:ind w:firstLine="709"/>
+        <w:jc w:val="both"/>
+        <w:rPr>
+          <w:rFonts w:ascii="Arial" w:hAnsi="Arial" w:cs="Arial"/>
+          <w:sz w:val="24"/>
+          <w:szCs w:val="24"/>
+          <w:lang w:eastAsia="pt-BR"/>
+        </w:rPr>
+      </w:pPr>
+      <w:r>
+        <w:rPr>
+          <w:rFonts w:cs="Arial" w:ascii="Arial" w:hAnsi="Arial"/>
+          <w:color w:val="000000"/>
+          <w:sz w:val="24"/>
+          <w:szCs w:val="24"/>
+          <w:lang w:eastAsia="pt-BR"/>
+        </w:rPr>
+        <w:t xml:space="preserve">O diagrama de classes pode ser acessado pela URL </w:t>
       </w:r>
     </w:p>
     <w:p>
@@ -3365,9 +3362,9 @@
           <w:rFonts w:ascii="Arial" w:hAnsi="Arial"/>
         </w:rPr>
       </w:pPr>
-      <w:bookmarkStart w:id="19" w:name="_Toc74532105"/>
+      <w:bookmarkStart w:id="19" w:name="_Toc351475134"/>
       <w:bookmarkStart w:id="20" w:name="_Toc297133353"/>
-      <w:bookmarkStart w:id="21" w:name="_Toc351475134"/>
+      <w:bookmarkStart w:id="21" w:name="_Toc74532105"/>
       <w:r>
         <w:rPr/>
         <w:t>REFERÊNCIAS</w:t>
@@ -3913,6 +3910,50 @@
           <w:lang w:eastAsia="pt-BR"/>
         </w:rPr>
         <w:t>APÊNDICE</w:t>
+      </w:r>
+    </w:p>
+    <w:p>
+      <w:pPr>
+        <w:pStyle w:val="Normal"/>
+        <w:suppressAutoHyphens w:val="true"/>
+        <w:spacing w:lineRule="auto" w:line="360" w:before="200" w:after="0"/>
+        <w:jc w:val="center"/>
+        <w:rPr>
+          <w:b/>
+          <w:b/>
+          <w:bCs/>
+          <w:sz w:val="24"/>
+          <w:szCs w:val="24"/>
+        </w:rPr>
+      </w:pPr>
+      <w:r>
+        <w:rPr/>
+      </w:r>
+    </w:p>
+    <w:p>
+      <w:pPr>
+        <w:pStyle w:val="Normal"/>
+        <w:suppressAutoHyphens w:val="true"/>
+        <w:spacing w:lineRule="auto" w:line="360" w:before="200" w:after="0"/>
+        <w:jc w:val="left"/>
+        <w:rPr/>
+      </w:pPr>
+      <w:r>
+        <w:rPr/>
+        <w:t>URL – Draw.io – Diagrama de Classes https://viewer.diagrams.net/?highlight=0000ff&amp;edit=_blank&amp;layers=1&amp;nav=1#R7V1rc9u2tv01mWnvjDwC%2BBI%2FxnbSmzNpr0%2BT0%2FP4Rku0zVNadCkqr19%2FQYmQKGyQ4GsDJoeZTBtRAAVyA3vtFxbeWDfP335Jg5enX5NNGL%2Bhy823N9btG0qJQ5Yr9v%2F80vfjpZVNneOVxzTaFM3OFz5FP8Li4rK4uo824e6iYZYkcRa9XF5cJ9ttuM4urgVpmny9bPaQxJe%2F%2BhI8huDCp3UQw6v%2FjDbZU3HV8pfnL%2F43jB6fip%2F2V8UXzwFvXFzYPQWb5GvpkvXujXWTJkl2%2FNfzt5swzl8ffy%2FHfu8rvj0NLA23WZMObz%2Fu%2Frv9HN59%2Fy15%2BM%2Ftu%2F%2B8%2FPEtXhR3%2BRLE%2B%2BKB3203YRquk10x6uw7fxW7r9FzHGzZp%2BuHZJt9Kr4h7HMQR49b9u81G0uYsgtfwjSL2Ft8W3yRJS%2Fs6vopijcfg%2B%2FJPh%2FxLgvWf%2FJP109JGv1gtw3i4p7s6zQrJgR1L1p8ynuyy0t2NQ13rM0dfw1EuPRr8O2i4cdglxUX1kkcBy%2B76P70GM9B%2Bhhtr5MsS56LRsX7YY8Tfqt88eQkTrYSwuQ5zNLvrEnRYUHsZTEHilVAiFVc%2BHqeUxafKE%2Bl6UT4PAuKefx4uv1Z1OwfhbRbSJ4Cyb%2Bh10Wnt%2Bz%2F2%2F3zPRMle%2FPUIsc3cfj6ObmP4ihIo%2BBDfcv9bs9aJbzVLkuj7SNodR9EbJUqGq3Dl9rv4%2BQxZYtrnyb1t0meX%2BLwmYmtvh17oFC8lbAW2GzIDnM0Tf4Mb5I4YZP%2BdpscF0cUx8Ilvj7i8CGrXB27l2DNfuvjoc2tfb7yezEf8ksJ6%2FsQH%2FTIU7TZhNt8ZidZkAXHaZw%2FxUsSbbPDfHGu2V82g26WV84bhw38hn0m58%2Fsb948zW6SLXuWIDrM6JCtka9hvk6aTf9qzQLXRLEC8lfeaP5TG2n%2BW5L5Lwg5jg7COwqZa3%2FSScLPTFZxeBbp51zitwsCxG5BsVsSEcfBfRjfJbsoi5L8%2FumxrSB6U9IlTkP1tkISrl2h3O73u3WQcoj7LXh79%2BGPKLgJX34SVMzPxw%2B85bz%2BB58hq2YzxKJIU8QBU%2BQu3O2SYDZ7hjJ7mDwvzZ4FWS0lisGViJ26WHaP283u2bKfrzUawucgimtb7MLtU1DbYsOW8W%2FBbh2VbJTbIAtBw99%2Fqb3Pzd372u%2BzkCkippneR9%2FqLSHekL3YfRyktW1f0uQh2u2C6jvOOrSlDnVa21CytUQcLBvKm20oNOmSVUNViWVDrSoU5ZeIOXZx9CNIfyqspAI4j28LOF3BJshfXPrTy7FZqcvPtQoliBmosn6iZr7JX27Le22YIsvAvX6efTzUGSyx8WQz2MOy8Xwwhd9unqNtlL%2BGTcIso9nYG8rYY7aeaOydZF2SP5HJ3%2FGR5M%2BDyECHBeVpcFQC90kSh8F21gKttYDf1kqRTgKeFxh%2BEsAY92ylDCVdhzSTLpaRQmAY%2Bxf2xLNux9XtvnnVLovf5qr98SD%2BWaf3jN7RV67UZRHeWakPJF7jWh0GZ2%2FD%2FLU%2BBUw%2Fz5odUbM75jV7VYR2c54Cs3rvuf5bRxY1q%2Fc5sogoXuPqHYYWb5I0DWezHTskY165w5Acr805ToBZs%2Fdc%2BqvXrdmpLCQ3a%2FaBxGtas1MYa%2FsUrtM89RIFs2rHU%2B3UbqjZ0eoq%2BDoGmn13mgCzbu%2B3%2BKtmRVvd7mJNgbmmElG8DjWs22HI7SaOwjkgg6rY3aaKHc1kpzAYV5jsR%2BnPWr3nsrdfucUui8fNWn0g8Rq32GGk7WMYbGaVPphKd1eXGl0WYZeWvlMPzVavqu1TFEGftnR92K7j%2FanUV9X67aGQb61oPkCFNUpdM5t3j%2BGzsm778pVIq7bzZsK7OLabMbOtUvXaYqZ8dxlaZTSVxTln0BxIvtLaaJ37yyxZFPOyOPqAorxCOv%2Bgqo8%2Bdojzlqc%2BjQqkjx1lVdJtblZUSMtuVt%2FxJdz9tY92wdsvwTZ%2FmNvweA8m5CB%2F28kODKH8OmbdN%2FTaaLizbkWxFgcMAt%2BlyUsaHaKAM7EAYrSALGXhAk8ifQ9NNVbFgV9Kc0CIGchVYsLWzkOYRhux%2BawyWqoMq33gWDZnbLS9%2BHPgGFG8XkOVgKYRYOD4w5lFZIaD4eDAo5dwwABCRjRjS5NCWMEGqyp%2BrAg2PBZ1%2FH9E2zVz0jfcjvzbp%2F%2F7TW9k4ua3u7%2FVmsBp8CNIPiXrKKiPT0Tb3Tpl0zV5xybdZq9o%2FRyw6z%2FqoXKOPOiG0tbReulyw4s8WHO4HlG%2B0siDTMBoYCqrjL2MPJTBlQcgStdUcYiL7iW6L3CjRsGJy7tJYhTdf6GIWNT8wry%2FG3kxSEINssWAtsHbgokMNh2%2BhNFsVaLlrxa2jMTHkYjdWqHxe1XFX4dnL8QwKFUBDqH5X%2BzmGTd%2FK255H2yfFE12%2Byiv1alr8iV4DOpbMJ37RbJpXlT%2BaRh8TLLwc5iyeVb%2FMvK2%2F8ii%2BHOScYO4puVRye2jTaB4kJiPsaLFh7vP%2F6gXUrLdJDlNQP3wZwtcNyi1rnCXKifqoVngc%2B4PUb5WU%2FRBwx4ZnwSwwHMbpGR8fwnjBnb3oVN0bF3q2dTQPnaX29itbnm2rCW3bJsN5HcR84EXA7l8RbNOHHrNSAx16ZrBCgLaMCv0W%2FiYrOd0IKalLqVgklJwOQ6auqwi6hiHqX5ZQgG1d7kGuiiHl1iS5b2NfKur7IkFLV0REz82OfLcSHS3sEu%2BxJwgtUr%2FiBjUBzWmK1sg2X5Xq%2FUfIvYDt2H5Vtdxci8PaefR%2FNvkQ%2BlppW1%2F%2F%2BU2uSm%2FXmmrm7v3TZrl1O9p8iV%2FCbchZ3Vu1nHLVPXNU%2FjXPmzSPh%2F1Hch0Vw%2B9YduK8TfuXX6Ihp02yXp%2F4KH9O%2FMb83Xy4fP1B%2BWPZAmbBuF200TCs%2Buk2Uw4onAr10kGFtYKy3WyZ1ofRPnapKE1gGYLVKWCz64Ttwq571R8VjlPp27bon25cyP%2F6XQHmQPV%2Fq6FC1Vx1%2Fq%2B7IG2uzwweOrObMzgTJHR4SHlt%2BRUeYPdsMzS1OGmDyHr20eWafjfMMo632IGlKEVTkMGYGKjOZ4wHX7HXu6cIBrweKsV4JmR8UNalkzwaFFYuypRPpjfmUUvyT%2BO3mQ9wNSQDYPoWfoc7XYJT9NIa51ms1m3lnNbm83SuU7Q5rpsP99sNg8kXyKpqZcKGM1sribN2u72MQOSu5PeuA0LlfTTvqyaios%2Fl9XKrAeGnicSa0c2T9AIWBxYFvF2G35L2Ky45dGc2fAZzPBpFG4%2FVcuUZ4CPNgNmsvs%2BK9xZyiVejfRS8WIBAacAgudZsFUepO%2FLUfif8mul%2BG6h%2Br8kEcxiHLufVcRteHSVc8ux330OoeDaW8woNOwc5bttVHPUpViTFCb8LibmjD9o%2BEMltTFS4VsEK97iVB29qqT3UB1aqDjzEIX7o%2FFN1fWGr%2BAMa1Aymh%2B9rRgUW2vRJtjUi27%2FMBfa99Pp1iB2B0WLMDiyzM1sVw4lX0mEQa9hWXXmwjkxd2lcFiacAOxiNDMNw%2B36KRT6HopFJP3rLMvo%2BSWNnqMud5qV0dCTFYY5NFuYMLR%2FkxTxr9%2FDdcjgt7zfbbY3B7I3iQ0TPVSiuaRUWy4a1ZbTkc2ueabnYN3dhsdJ9ubGenPtnGaacnOIIkUzZ3J0qrbWvHHyybxEs7PmTA6ifImEDUMqYDQ7qyqTc7azRCS7DUpYxu2uNnA3a4Xes0Zi8EgJW7Gi%2Bi7M65xmwF3wmE%2Ba%2Bfikoa0dXyTTaWHs%2BHjGTpUGGX47hdokOk%2FC5FRy9z6v4dsotiKD3jfBy6HG%2FLRdbDarRqRA3fZpM%2BmysbCWjTunRRHlKztWTqtZxSMNTcyqA17eJrtSObVoVKkgdVYIvSeMcYsKJilvg93TfRKk89kHeDtSCZV5YFKCNDSyUbcqQ%2FnXPthmh2RXQWFda4OUW5%2B2QKTJ7iVcq%2FaUyrqWt0626Pb7ccPDpv0PFnbaZb9Z0bVVdO0Td1K2OLTJPuftEMVLJBvq5PLFEq86b3eGNW7n1ADdvOB7zwiJZSPn28WaEg2OTg%2B3m7dpenjbhSSfsmdufYSbx5BbOOwVPiWPyTaI352vXoffouxfvDX7978LAeX%2Fvv1W%2FvCdf9iyR%2FtX%2BcO%2Fyx%2FOnQ6feK%2FjuPPx1Nsf7NmSfboOa94K5x9hltVjWBsLrLBc0zAOsujL5Uhkwiu63uWTtWQJWSB1ZomMy8eHKDqeZwG812lDQvW9js8J7sWkHnwvNSuWVPWwaeWwK0en7ML%2BcRzHeZKfXnSPeQ8zJ%2BTqis%2BP0txn0%2BljDivcMC5pmNIqUKi2%2B8JSLuboOtluwzVXVuwaD9h20TAV0eiT9I%2F36TkhiSgkYQIlDw%2B7MBPENoygYASTCep%2F%2BgqKmwavR1LDCGphTlL8kABMKEEGBrW%2Br8Dz3voeZA9OerG9vgdTANxrKH0PoYX%2FVAs0Errg6HsPhnTHqe%2B9CotjKvqekz8PLCgD%2Bl4hqfHrexgUffctYxoeOooltX8fJ3lIkqnoTRGzJO7x4%2Fso%2F31RgNx74E5CV%2B%2BBKEDi8OkuTCP2WvLI7NAuhdUUYiq4GQt5L684U4HsCOC%2Bk4kSEYf8rihkQcPeoXhuhxA4XqpgCAxP7HIJQ%2BcbaFhXMOKMsa5Oq%2BSKEHqxUq6WS9pltbRfqgOuL2oPtb78Zc0h271X2NK9nHfd%2FXqLuOZWmKtcYOLo3FezvmCQG3d9UUp7I5HZtTUUdjnEhSmOAdeW4FtY3ZcW8Mf0LS2lC0VFD0%2FZAzxP%2Bx4LTgdofv3CLAbu%2BrUsa9zrl2cZ%2Bq9fh%2FMz46xf0WQ8sY63X8FLsN1Z3wpeqJcXGF5tFETr8oIZIdzlZdv2yJeXM9Dycgm%2FlZ7l5XaOMVoi1GpdXkrj88xY0LgLfKLXY7DCXBXuinQcd%2BQrkg60Ir2lr3NBkmV3bxDeTOOKbBBwUfYxuMBgjvGVRTKvXNd7TdFMf6j15RPUYAuYc3ZnyKO%2BwXDLeeBtxme%2FlgXGjV3E1HDTyT187lYSfRb5qZtPMih4vGIdccKcxt1mjmmp1lnB7O1ygCIQ%2FdnblZbs7cICUHt5C8SVToGkRlquoxDV6NO3K9lJW5PVye6gKllfmkWtkWnfHufnwdXhMK05Uh1eUQM2HR0OE2Rj1eH1ohq%2FDpdt6BhWh3erpmmq%2BRu4kL4mhKCdEYL4PtCo4hwYDiHE3J9S369WfXssCD%2FqtQ1KCn2QUAVmK0aKKhWnBUwHVaQ7LkaJKvWiwkEVQrQJqsGB9IOByhV1Jo4rC9J95xYEFuovr%2FzSH2GrKBrMnJ6iBjVASrBDFyU4ERiCEvrgAA2XxPiBpmLiTwZofOlWj1ECTb2ocIDG0gY0PtUJNK1wZhz1JGgQJi5epweEORDChCENBlrgZElHjUDQbVHuYIMBNC1b2HwYsB0nAh3X%2FZQRCIY6R4pAClGNHoEa8N0Mh0DeiCCImoYgD6zeHvE5uCMaDYOA%2B%2BcrMcgTPZoOXYjS2SIwqkd05O59GKMeKWw5U4ctGEsdK2zVi2r0sNWA9n8o2CJlzFIxbbSnehoQs6hnFrOIEKzr4TR5MEUv7oQZCLDslXzQVWMT2y%2BIrUoNERjls3WkhnwYxx4p8NRX0Y6e8oNwk2kCwFMvqtEXHBC%2BN14DXyDPDenGESx4WK38i9SNqBNtIZfTvELNAkr5FKIanPEJpl%2F4b6Eqc7KkKDpCvzYvltCE%2FQiyxIlUGtDnKmENIyuTooKhysH1eVUE7FV7E1bTPfOavImFLar05u4EjPxYIq%2FTQPjgiI6LatsS6HDaVNXmcRw9EASjxeN0KIpVP2WPAgYdR%2BpRqGQ1AZdCHwV5h623reJfA%2BJPYwpyJPyBGYYeDOQepCBHimeBM2Ryx0oJKHC3bYc%2BWnZCkiWM%2FY4VhCbOXE6WMAA5WhDSwV1u0A3iP6UlrNU8qlVmSVpdsiRdLclK5T%2B9EhIIG81FgmmSFb3iacz2MOUCmPKQ%2FCTZ2JXFapLxOVowh%2B89GD15erHOpxx745U74%2BdPVwkLx%2FMRT1rCFBX%2BDnyZ40OaQc6l43PlOKbhxmma36%2BaN71nioQVdtXZJ1oBJWGJYxrwmA4AbMoomztIHyVtEYGOZpc%2BWigMCMEp7DUBhEZIDERCZkzlOhkSA5Wsxu98aWQxuEC1LiXYJ8erGkHZB0QY5KeXmwoMQsfF68yzLgNBsrziiZahcRAOXcmWQ2CCqksfJX%2BCJJ7YpY9V1OcgwyBOobAJGDTCuqATBifDuqCS1bAwqEM0GnkW%2BsOerroL1zILb2L%2B6JQK6oJukN4Aa98RHLbKiQLsn617NGFrUDI8IEHUSdOMP2RphK%2BB6AuD8cFOAaKmTdhAOEK9roglrr9VUX7TW4hiTM7vXF4hIaAWw5JokUR1pQTYMtSly1LHhiFCYUB%2BpKBxXJcT9mv4cY8TSHMpZDX%2BAj%2BqgWXhVFxBLjYNTRI5LNFy705dCgmn0ZADjFq5cRQUh3fo4uoBDmm58SiBwwjJgU7gkMYuxwkcJlgOtAKHBp4D%2BWbTPMtjTxI7BDo2v%2FMJm5BAGw86RBxQ7hE6ky9076KFv5pQaZHwKKFDC02BQejgPzUF6Jg6TwEPimmBDssTsGPpTxI7CMCOK5uZ5PyPNRSSnMP3g0MJFSNLaopQsaitQ5fTA%2BFiiUWngiWWEY4EnViCE2o0gSUKWU0ASzRwJEg3B2lLuldIsLfMqJD9ZS7rYO7GAu30VThs9YHj4tacDl0WelgMLGlh7ChBQguLgUmQwAkrGgGJqbMYWBpZDK5car%2B5dDjcKTocYlH6gMGqBR5DGhX9BfWRnKB6q32XhR4aNktaTzpK9NBCP2ASPXAii0bQQwf9gEn04KagFvQA0ar24CE%2FFXR55a88fsHQLtHCV1OWD1dNqf6bRP3llUXONJ%2BeCGFXhB981B7GIP2yJ%2Bb%2BB8MxIqZQXGX2XeStFrsggZI9GX6CozAnDEqc1moCoKSQ1eiLfW2N9ARXK69f2VYVbcHSckcCSFXTqT8gwZR%2FLwgSEAjQwg0HQAo0gYcTgCBcyw4LPRxuNk7xqgm8mjqNgI0TLTWCVwZoBHRKSiOLAFOgZ%2FY17kU5XYDG9GEHjQ96Q%2FOX4K7CZfedMJD908VjcIMDbx%2B1E%2FtgIc5kduzbRnbsa40FTWfLvkJYSC6SRlFp3MKfb20hAubQcWJO0%2FOt8YhDRdV9Clx14LYGMIBIGir%2BVoM8kZj46tBFHfmTvAU9oT%2Fu207AlTKyz18nsDk4YVojwGZioz919ImK6gQ2alMB2LpxWxsHtqZnBukDNtKdoBQeQqoR2JTMMmC7TpcuDbjc4FtwtXhszmS4CI66ZNLANh0yAoWwxg9sGrgIzsBmucMc2mAa2HhDg8AmLO%2FusAZDcB7axlXAsabcOQQoD1r3WKhLzyXvQOiDBWqT4UlwjPAkaAW16RAlKISFBGr6GPQcDTwJ0oK%2FxkyihnDLaopbpMLsGdwhG5DlbXGif0bHLV%2BJQmJhYvsei5WyvBC%2BAT0xRhjlH%2BmRe44RigadqMUn7gSSZwph4aAWIfpEpZOiocuZe22QbkDQalySUZVdRThXb%2Bl19rfgIQUg2YZ4qN5SCSrwUL0ufdRnI1W%2FB1z04ueFjN%2Fnco2QQmhFr%2BmwQiiENXqfy9VAClHKkDltwMi028XJeV%2BP2%2BV2r%2B9gt7ri1EYnv8Pxr%2FzSnxUWngmPoWYeEiva2%2FdYrIqNo7WvpLYLFpLB2P1I%2FTDXCHOFViSTRnpH6YcphDX6fV6uBuaKM5J1BLLXnfbCwzExHSRWYLTAMdE3WqFt3AKjVnKvgmMlWvc4RUPbvAEtSS8XRufHCltGKDO0wpaUM2OcsGWCM0MjbPGIlB7Y8saEW43rENFwayUmd2h3BwzcSx9wLZRnsFLxWIsuXTyVkwbfgadlo7IHQ%2FQjha6jtpgydHl0MtClENb4oUsDs0a%2Fk18N4VbTjWHa%2FK2F093hAkefrlxhRHi4paZqEs%2FU6NKlQdJLfAd6cl4eDM6PFbeMEGxoxS0pw8Y4cUsHw4ZJ3NJKsXHpci0bQ9fSF09yovUFH73IcRtiVQP0c7Bq54G%2FQVY9vDERBHy0KkQ4bvU%2BZMkWrw59lOFH6JCJfbCQbTJEHp4RIg%2BN5BDedHg8FLLCATatRohGIg8yFKz5o4A1F8lXgxq4D6oBenisrc5w2LYycQVZf7v0UbJTSUoUO%2FTxtUQm%2BdNNAAeN8H5oxMGVlPZjnDhogvZDJw6u6AhwkF7i4BLTvVPDm9sKMIfHQXDylN35NPhqZT44DLr8dApx1NWDE3d%2FdejSoLYfhizFPliINhnCj1XFTEdGNH213ysp38coEU0hq2FEZTC6vNLJ99Et1UY9q5xs42eovH5Aq9if2Hddg6PbbTHC2GPPNNZpKWDQypoOCo4ibt9l0WHLtBYsmwzPx8oIz4dOLMMJKBvBMhM0Hxo3TK9eP82H5ZaxLA9SjgTLKqZObywTK%2BG7YxlxHdGMQgMzcdTK2npQG9Khy8Juj2a2HjiTVoWPEs6MEIBohDMetp8CnE2c%2F8PXwP9hmsujMQDRiu3yvaODIGjWmTkRaN%2BTAh88OCgOWlloSMVjyTp0sZQ9ql4ALvrwo9rGjz6%2BEQIPnegjjeGOEn0UskJCH32BQV8Dfwd3i8rhvXp3qOIUS%2BU5LwNCFj%2Bh1VhCywPhYkvMVvcpV0QjnwJEGsRS7uuCfZbKyg541EqHPn5xsGGLPJjQBQvtJkPy4Rsh%2BdBY2OFPh%2BNDIathROUJC0of672vgeJjMLDTiHVW443SFTs7emOdGNPrER9cibjpi7pgMKgDeSh1PSLoQpT%2BFgEcH136KJmI4REvXboUwkcGx8lQifhGqER0guN0mEQUshoWHPFFQ7mGeL3brxtj6IBYSL2mWIjl91WQHQ4ChXib1Kh81NWDA3kvoqQMkWyF69DHV4KnB8CzfRcljT%2BsMu3QxV9qwFu6nAr%2FSaHzpou3dEmngrcqWaE4o%2FryfnSpgf3kVJDidSH%2Bb0m3PCQIN95%2Bh1R8CTY2k%2B4oDGmCsUBYHLQST8Sh6SgjoUtp2fgIE3nFEtaNJhrrxulyMqwkKmGNnZWELg2ykgwHDeYqRATd6fVwu4RboRWIAH%2BgAYOi0MNRejbi0wg9sEAChurH6nIYIfjQChJSho%2FegG4EJEwwfOh0D00RfEwQIRZAr3cnRUSDCMCzoUwdiT3U7IZixLJ9D2XJO3hhWireT4VYE0ChidNrnCI3UwAhE%2FQaOkVF8UFIkkIiulJIFhIAgcLrE9neAFEpCys1RCkYdUHMX1OTLlaYK%2F0a8Dg66JcogTHckeJDVTYT2UsRTozDVDo4UUcT%2BKC</w:t>
+      </w:r>
+    </w:p>
+    <w:p>
+      <w:pPr>
+        <w:pStyle w:val="Normal"/>
+        <w:suppressAutoHyphens w:val="true"/>
+        <w:spacing w:lineRule="auto" w:line="360" w:before="200" w:after="0"/>
+        <w:jc w:val="left"/>
+        <w:rPr/>
+      </w:pPr>
+      <w:r>
+        <w:rPr/>
+        <w:t>Q1fjxQSdZRceTuEzgSuPzJLE8IABA3tK7IjZdOV7x385oJBQDoPlD8BGU251IW%2FcG9FCXBYrPL%2FTAgi8YMh4rfBnhp9CYLSZSfopxwpcJfgqd8KWRnwKtZlyNMRVGyOBRNtInzCbCClr9m7iLtkmNtthHTdEu1lu370ELimdkYIFh5rECixmmCH3a6vR2JgAsOpgiREnpMwH4WF%2BxW8RdIQPhNqPFYiLrT5%2B4nFgWLe4IGK54AFizlgpNRHDu0EVJVgtdIQ2AxZfS%2BAGryvdHBiyNanAy5BIqWY2%2BJI0HrF5jSZpRyGocycODLMH38Ho4WYCNVRjPcIglDFp91r3ICt%2B8h%2Fp5kRFpKgQQhRaYMiLh0PwaQaR6WY0fkTQwQJiuf8PCDNGSd3twNIjRMrSj7EUOPVcNABVc6S2eRo%2FLgnOungmAmDgJAqU4xLlGAEIHCYJBgOCzYtrJG1JRYTh8iXSPXTTg%2FC%2BsmgAQclOWm4k91LtoxIMx2vdgz08UXTy%2FvgsSEvHlOX5X5bj6J4xEFkUxGkwgkUJWONkeqk9SGugB%2Bh8yfzp8Vx0%2Bwz7jgjbFPiT3CB6Yt%2BpxAqEIpBSLNAAMW80aUDk4ZJiZDG%2BAZYQ3QCfMSGkDRunwKGSF4%2FDo3L1raeQNaHXWbXNweDUhsRK%2F5wBBMYKV%2Bgc0YuqsPIQJLUEuC%2BdYNhM63wgNgE6dPx0WAIWsJqDzNdIA4NGIGTvODrKD8S2NQ9CD2XgVX1XDbm7rE6LcigmOzWvfZWFRv%2B1rE7ogARKHwQnEuswwAugL5dtSRoBxxrqMMAJoFBXViUfddnxecmi%2BwlIxXWDniUZlj%2BJmcAwfHhem0sWxe%2FdQJ47gG9BDVGBPhqjgqCqmDFvSMOcoYUshq%2FHDllaiAmOUm1jIAgrKBsyX4AGLeFadumAYnG6n5gOAz6OFEMCeDCGAbYQQQGO4zcaJjBqBCSOEABphwhQhwAQxAibCeyRY0ECifVJdwW8pQ5Vl3x4Lu0Nps5a0jz0Z%2FgB76vwB%2FOTGKeCQDv4AgzjkaCQQMFjbXJG8Q8j19%2FBXxOSfI45oKCiCx2Qrk%2F2gCx8crtJ3KIomMaD0HTN78DUqfeke%2FFHm%2BhWyGnsZsYO%2FBb%2Bp7kZITYjR9B55eOho2EgauXrUzdMGhCpDSGLUqUMX5W55sZCsdYfTW0aGFpx6VBPQomczvXg8hUZokW6mH6U%2FoZDV6P0JF7p%2B10HEkGQHpLX7Gj3HwQFbHpJtxgGlLKE1e5v5xhAgoix5YVfXT1G8%2BRh8T%2Fb5O99lwfpP%2Fun6KUmjH%2By2AZc6%2BzrNPkU%2F8t%2Bg7kWLT3nPYp4c5k14xwVJhEu%2FBt8uGn4MdllxYZ3EcfCyi%2B5Pj%2FHM0CHaXhfTqeTUKKaOylRcimr8FJL5Gm2yJ25QFNeewuM8PyjjVfVcupgL7QUvcySvi25v2f%2B3%2B%2Bd7JsucGMMix1eRf72ONsEm%2FFDf6P4whY5NdlkabR%2FBbGLvMztIOU3%2BDG%2BSOEnPpstDFMfCJYW6Ps6v3UuwZr%2F18dDm1j5f%2Bb14o%2FmlhPV9iA%2BW0lO02YTbfG4kWZCVlE%2BB%2F2ygzjX7ywRzk%2Fu%2FDhv4DftMzp%2FZ37x5mt0kW%2FYsQXSYEyGbZV%2FDfKY1m0B1axPOq2IWccoS1Rzi5iPCHILeHpBzHB3kd5TzP4uhkk5CfmbiOlirhVQ%2F50K%2FXRAgeQtK3pJIOc6h5y7ZRVmUlPHlUvrmBLxqqiTQ5Asdj5vD8p%2FBAQ8c6LKx3PEELyuKaAAOccLEepghl7pfaLZ%2F4Pgxg0Nn3VFhmL4ecGiwJ20Gh84CNg8OMCP%2Bjqnlzew5YILDScYquXt4gpdtPGoADvuHWef3VAkVyc2WOt9G0%2FkejCbMOn84AXumdb7XwOFD2uPRlM%2BkzAW8vLJWRglNirejPoilyhPsTWgibv2jnQkfwa1sMXVekVwZLFbp4bCGG8gAHNcRdgZArE%2FwL2%2BAGFX2cGheTCQAFKIa%2Fz5yz9xJjc05qsxs2%2BPJkQb6u8JZ6z0viCNGhzqTvPu%2B6lboChwnL2hCgWvZmiCmBak%2BpTCdowoVopqAAte4NWFsCrzpxutKz2toA5xSv4cBfsV6n%2F6QyxvbDc9FHG7eSRmxR6nNtRT4m9PmKxiWGa02N1HfP4g2Zx%2FTJMnKzdPg5enXZJO%2F73f%2FDw%3D%3D</w:t>
       </w:r>
     </w:p>
     <w:sectPr>
@@ -3951,7 +3992,7 @@
     </w:r>
     <w:r>
       <w:rPr/>
-      <w:t>6</w:t>
+      <w:t>13</w:t>
     </w:r>
     <w:r>
       <w:rPr/>

</xml_diff>